<commit_message>
what i leant on my first day 28-07-25
</commit_message>
<xml_diff>
--- a/attachtraining.docx
+++ b/attachtraining.docx
@@ -6,19 +6,23 @@
       <w:tblPr>
         <w:tblStyle w:val="TableGrid"/>
         <w:tblpPr w:leftFromText="180" w:rightFromText="180" w:horzAnchor="margin" w:tblpY="690"/>
-        <w:tblW w:w="0" w:type="auto"/>
+        <w:tblW w:w="13895" w:type="dxa"/>
         <w:tblLook w:val="04A0" w:firstRow="1" w:lastRow="0" w:firstColumn="1" w:lastColumn="0" w:noHBand="0" w:noVBand="1"/>
       </w:tblPr>
       <w:tblGrid>
-        <w:gridCol w:w="2178"/>
-        <w:gridCol w:w="5400"/>
-        <w:gridCol w:w="2790"/>
-        <w:gridCol w:w="2808"/>
+        <w:gridCol w:w="1884"/>
+        <w:gridCol w:w="3894"/>
+        <w:gridCol w:w="2796"/>
+        <w:gridCol w:w="2613"/>
+        <w:gridCol w:w="2708"/>
       </w:tblGrid>
       <w:tr>
-        <w:tc>
-          <w:tcPr>
-            <w:tcW w:w="2178" w:type="dxa"/>
+        <w:trPr>
+          <w:trHeight w:val="842"/>
+        </w:trPr>
+        <w:tc>
+          <w:tcPr>
+            <w:tcW w:w="1884" w:type="dxa"/>
           </w:tcPr>
           <w:p>
             <w:pPr>
@@ -41,7 +45,7 @@
         </w:tc>
         <w:tc>
           <w:tcPr>
-            <w:tcW w:w="5400" w:type="dxa"/>
+            <w:tcW w:w="3894" w:type="dxa"/>
           </w:tcPr>
           <w:p>
             <w:pPr>
@@ -58,14 +62,9 @@
                 <w:b/>
                 <w:sz w:val="24"/>
               </w:rPr>
-              <w:t>DESCRIPTION OF TASK/ LESSON</w:t>
-            </w:r>
-          </w:p>
-        </w:tc>
-        <w:tc>
-          <w:tcPr>
-            <w:tcW w:w="2790" w:type="dxa"/>
-          </w:tcPr>
+              <w:t xml:space="preserve">DESCRIPTION OF </w:t>
+            </w:r>
+          </w:p>
           <w:p>
             <w:pPr>
               <w:jc w:val="center"/>
@@ -81,6 +80,52 @@
                 <w:b/>
                 <w:sz w:val="24"/>
               </w:rPr>
+              <w:t>TASK/ LESSON</w:t>
+            </w:r>
+          </w:p>
+        </w:tc>
+        <w:tc>
+          <w:tcPr>
+            <w:tcW w:w="2796" w:type="dxa"/>
+          </w:tcPr>
+          <w:p>
+            <w:pPr>
+              <w:jc w:val="center"/>
+              <w:rPr>
+                <w:rFonts w:ascii="Times New Roman" w:hAnsi="Times New Roman" w:cs="Times New Roman"/>
+                <w:b/>
+                <w:sz w:val="24"/>
+              </w:rPr>
+            </w:pPr>
+            <w:r>
+              <w:rPr>
+                <w:rFonts w:ascii="Times New Roman" w:hAnsi="Times New Roman" w:cs="Times New Roman"/>
+                <w:b/>
+                <w:sz w:val="24"/>
+              </w:rPr>
+              <w:t>COMMENT</w:t>
+            </w:r>
+          </w:p>
+        </w:tc>
+        <w:tc>
+          <w:tcPr>
+            <w:tcW w:w="2613" w:type="dxa"/>
+          </w:tcPr>
+          <w:p>
+            <w:pPr>
+              <w:jc w:val="center"/>
+              <w:rPr>
+                <w:rFonts w:ascii="Times New Roman" w:hAnsi="Times New Roman" w:cs="Times New Roman"/>
+                <w:b/>
+                <w:sz w:val="24"/>
+              </w:rPr>
+            </w:pPr>
+            <w:r>
+              <w:rPr>
+                <w:rFonts w:ascii="Times New Roman" w:hAnsi="Times New Roman" w:cs="Times New Roman"/>
+                <w:b/>
+                <w:sz w:val="24"/>
+              </w:rPr>
               <w:t>SUPERVISOR</w:t>
             </w:r>
           </w:p>
@@ -105,7 +150,7 @@
         </w:tc>
         <w:tc>
           <w:tcPr>
-            <w:tcW w:w="2808" w:type="dxa"/>
+            <w:tcW w:w="2708" w:type="dxa"/>
           </w:tcPr>
           <w:p>
             <w:pPr>
@@ -138,48 +183,286 @@
         </w:tc>
       </w:tr>
       <w:tr>
-        <w:tc>
-          <w:tcPr>
-            <w:tcW w:w="2178" w:type="dxa"/>
-          </w:tcPr>
-          <w:p>
-            <w:pPr>
-              <w:rPr>
-                <w:rFonts w:ascii="Times New Roman" w:hAnsi="Times New Roman" w:cs="Times New Roman"/>
-                <w:sz w:val="24"/>
-              </w:rPr>
-            </w:pPr>
-          </w:p>
-        </w:tc>
-        <w:tc>
-          <w:tcPr>
-            <w:tcW w:w="5400" w:type="dxa"/>
-          </w:tcPr>
-          <w:p>
-            <w:pPr>
-              <w:rPr>
-                <w:rFonts w:ascii="Times New Roman" w:hAnsi="Times New Roman" w:cs="Times New Roman"/>
-                <w:sz w:val="24"/>
-              </w:rPr>
-            </w:pPr>
-          </w:p>
-        </w:tc>
-        <w:tc>
-          <w:tcPr>
-            <w:tcW w:w="2790" w:type="dxa"/>
-          </w:tcPr>
-          <w:p>
-            <w:pPr>
-              <w:rPr>
-                <w:rFonts w:ascii="Times New Roman" w:hAnsi="Times New Roman" w:cs="Times New Roman"/>
-                <w:sz w:val="24"/>
-              </w:rPr>
-            </w:pPr>
-          </w:p>
-        </w:tc>
-        <w:tc>
-          <w:tcPr>
-            <w:tcW w:w="2808" w:type="dxa"/>
+        <w:trPr>
+          <w:trHeight w:val="281"/>
+        </w:trPr>
+        <w:tc>
+          <w:tcPr>
+            <w:tcW w:w="1884" w:type="dxa"/>
+          </w:tcPr>
+          <w:p>
+            <w:pPr>
+              <w:rPr>
+                <w:rFonts w:ascii="Times New Roman" w:hAnsi="Times New Roman" w:cs="Times New Roman"/>
+                <w:sz w:val="24"/>
+              </w:rPr>
+            </w:pPr>
+            <w:r>
+              <w:rPr>
+                <w:rFonts w:ascii="Times New Roman" w:hAnsi="Times New Roman" w:cs="Times New Roman"/>
+                <w:sz w:val="24"/>
+              </w:rPr>
+              <w:t>28-07-25</w:t>
+            </w:r>
+          </w:p>
+        </w:tc>
+        <w:tc>
+          <w:tcPr>
+            <w:tcW w:w="3894" w:type="dxa"/>
+          </w:tcPr>
+          <w:p>
+            <w:pPr>
+              <w:pStyle w:val="ListParagraph"/>
+              <w:numPr>
+                <w:ilvl w:val="0"/>
+                <w:numId w:val="1"/>
+              </w:numPr>
+              <w:rPr>
+                <w:rFonts w:ascii="Times New Roman" w:hAnsi="Times New Roman" w:cs="Times New Roman"/>
+                <w:sz w:val="24"/>
+              </w:rPr>
+            </w:pPr>
+            <w:r>
+              <w:rPr>
+                <w:rFonts w:ascii="Times New Roman" w:hAnsi="Times New Roman" w:cs="Times New Roman"/>
+                <w:sz w:val="24"/>
+              </w:rPr>
+              <w:t xml:space="preserve">Created </w:t>
+            </w:r>
+            <w:proofErr w:type="spellStart"/>
+            <w:r>
+              <w:rPr>
+                <w:rFonts w:ascii="Times New Roman" w:hAnsi="Times New Roman" w:cs="Times New Roman"/>
+                <w:sz w:val="24"/>
+              </w:rPr>
+              <w:t>github</w:t>
+            </w:r>
+            <w:proofErr w:type="spellEnd"/>
+            <w:r>
+              <w:rPr>
+                <w:rFonts w:ascii="Times New Roman" w:hAnsi="Times New Roman" w:cs="Times New Roman"/>
+                <w:sz w:val="24"/>
+              </w:rPr>
+              <w:t xml:space="preserve"> account</w:t>
+            </w:r>
+          </w:p>
+          <w:p>
+            <w:pPr>
+              <w:pStyle w:val="ListParagraph"/>
+              <w:numPr>
+                <w:ilvl w:val="0"/>
+                <w:numId w:val="1"/>
+              </w:numPr>
+              <w:rPr>
+                <w:rFonts w:ascii="Times New Roman" w:hAnsi="Times New Roman" w:cs="Times New Roman"/>
+                <w:sz w:val="24"/>
+              </w:rPr>
+            </w:pPr>
+            <w:r>
+              <w:rPr>
+                <w:rFonts w:ascii="Times New Roman" w:hAnsi="Times New Roman" w:cs="Times New Roman"/>
+                <w:sz w:val="24"/>
+              </w:rPr>
+              <w:t xml:space="preserve">Created </w:t>
+            </w:r>
+            <w:proofErr w:type="spellStart"/>
+            <w:r>
+              <w:rPr>
+                <w:rFonts w:ascii="Times New Roman" w:hAnsi="Times New Roman" w:cs="Times New Roman"/>
+                <w:sz w:val="24"/>
+              </w:rPr>
+              <w:t>git</w:t>
+            </w:r>
+            <w:proofErr w:type="spellEnd"/>
+            <w:r>
+              <w:rPr>
+                <w:rFonts w:ascii="Times New Roman" w:hAnsi="Times New Roman" w:cs="Times New Roman"/>
+                <w:sz w:val="24"/>
+              </w:rPr>
+              <w:t xml:space="preserve"> repository</w:t>
+            </w:r>
+          </w:p>
+          <w:p>
+            <w:pPr>
+              <w:pStyle w:val="ListParagraph"/>
+              <w:numPr>
+                <w:ilvl w:val="0"/>
+                <w:numId w:val="1"/>
+              </w:numPr>
+              <w:rPr>
+                <w:rFonts w:ascii="Times New Roman" w:hAnsi="Times New Roman" w:cs="Times New Roman"/>
+                <w:sz w:val="24"/>
+              </w:rPr>
+            </w:pPr>
+            <w:r>
+              <w:rPr>
+                <w:rFonts w:ascii="Times New Roman" w:hAnsi="Times New Roman" w:cs="Times New Roman"/>
+                <w:sz w:val="24"/>
+              </w:rPr>
+              <w:t xml:space="preserve">Learnt </w:t>
+            </w:r>
+            <w:proofErr w:type="spellStart"/>
+            <w:r>
+              <w:rPr>
+                <w:rFonts w:ascii="Times New Roman" w:hAnsi="Times New Roman" w:cs="Times New Roman"/>
+                <w:sz w:val="24"/>
+              </w:rPr>
+              <w:t>github</w:t>
+            </w:r>
+            <w:proofErr w:type="spellEnd"/>
+            <w:r>
+              <w:rPr>
+                <w:rFonts w:ascii="Times New Roman" w:hAnsi="Times New Roman" w:cs="Times New Roman"/>
+                <w:sz w:val="24"/>
+              </w:rPr>
+              <w:t xml:space="preserve"> commands like status, add, push, pull, </w:t>
+            </w:r>
+            <w:proofErr w:type="gramStart"/>
+            <w:r>
+              <w:rPr>
+                <w:rFonts w:ascii="Times New Roman" w:hAnsi="Times New Roman" w:cs="Times New Roman"/>
+                <w:sz w:val="24"/>
+              </w:rPr>
+              <w:t xml:space="preserve">clone </w:t>
+            </w:r>
+            <w:r>
+              <w:rPr>
+                <w:rFonts w:ascii="Times New Roman" w:hAnsi="Times New Roman" w:cs="Times New Roman"/>
+                <w:sz w:val="24"/>
+              </w:rPr>
+              <w:t>,</w:t>
+            </w:r>
+            <w:proofErr w:type="gramEnd"/>
+            <w:r>
+              <w:rPr>
+                <w:rFonts w:ascii="Times New Roman" w:hAnsi="Times New Roman" w:cs="Times New Roman"/>
+                <w:sz w:val="24"/>
+              </w:rPr>
+              <w:t xml:space="preserve"> commit and advanced commands</w:t>
+            </w:r>
+            <w:r>
+              <w:rPr>
+                <w:rFonts w:ascii="Times New Roman" w:hAnsi="Times New Roman" w:cs="Times New Roman"/>
+                <w:sz w:val="24"/>
+              </w:rPr>
+              <w:t xml:space="preserve"> like merge, rebase, revert.</w:t>
+            </w:r>
+          </w:p>
+        </w:tc>
+        <w:tc>
+          <w:tcPr>
+            <w:tcW w:w="2796" w:type="dxa"/>
+          </w:tcPr>
+          <w:p>
+            <w:pPr>
+              <w:pStyle w:val="ListParagraph"/>
+              <w:numPr>
+                <w:ilvl w:val="0"/>
+                <w:numId w:val="1"/>
+              </w:numPr>
+              <w:rPr>
+                <w:rFonts w:ascii="Times New Roman" w:hAnsi="Times New Roman" w:cs="Times New Roman"/>
+                <w:sz w:val="24"/>
+              </w:rPr>
+            </w:pPr>
+            <w:r>
+              <w:rPr>
+                <w:rFonts w:ascii="Times New Roman" w:hAnsi="Times New Roman" w:cs="Times New Roman"/>
+                <w:sz w:val="24"/>
+              </w:rPr>
+              <w:t xml:space="preserve">Learnt about </w:t>
+            </w:r>
+            <w:proofErr w:type="spellStart"/>
+            <w:r>
+              <w:rPr>
+                <w:rFonts w:ascii="Times New Roman" w:hAnsi="Times New Roman" w:cs="Times New Roman"/>
+                <w:sz w:val="24"/>
+              </w:rPr>
+              <w:t>git</w:t>
+            </w:r>
+            <w:proofErr w:type="spellEnd"/>
+            <w:r>
+              <w:rPr>
+                <w:rFonts w:ascii="Times New Roman" w:hAnsi="Times New Roman" w:cs="Times New Roman"/>
+                <w:sz w:val="24"/>
+              </w:rPr>
+              <w:t xml:space="preserve"> and </w:t>
+            </w:r>
+            <w:proofErr w:type="spellStart"/>
+            <w:r>
+              <w:rPr>
+                <w:rFonts w:ascii="Times New Roman" w:hAnsi="Times New Roman" w:cs="Times New Roman"/>
+                <w:sz w:val="24"/>
+              </w:rPr>
+              <w:t>github</w:t>
+            </w:r>
+            <w:proofErr w:type="spellEnd"/>
+            <w:r>
+              <w:rPr>
+                <w:rFonts w:ascii="Times New Roman" w:hAnsi="Times New Roman" w:cs="Times New Roman"/>
+                <w:sz w:val="24"/>
+              </w:rPr>
+              <w:t xml:space="preserve"> as well as </w:t>
+            </w:r>
+            <w:proofErr w:type="spellStart"/>
+            <w:r>
+              <w:rPr>
+                <w:rFonts w:ascii="Times New Roman" w:hAnsi="Times New Roman" w:cs="Times New Roman"/>
+                <w:sz w:val="24"/>
+              </w:rPr>
+              <w:t>git</w:t>
+            </w:r>
+            <w:proofErr w:type="spellEnd"/>
+            <w:r>
+              <w:rPr>
+                <w:rFonts w:ascii="Times New Roman" w:hAnsi="Times New Roman" w:cs="Times New Roman"/>
+                <w:sz w:val="24"/>
+              </w:rPr>
+              <w:t xml:space="preserve"> repository.</w:t>
+            </w:r>
+            <w:r>
+              <w:rPr>
+                <w:rFonts w:ascii="Times New Roman" w:hAnsi="Times New Roman" w:cs="Times New Roman"/>
+                <w:sz w:val="24"/>
+              </w:rPr>
+              <w:t xml:space="preserve"> I managed to add file , push it as well as commit it to </w:t>
+            </w:r>
+            <w:proofErr w:type="spellStart"/>
+            <w:r>
+              <w:rPr>
+                <w:rFonts w:ascii="Times New Roman" w:hAnsi="Times New Roman" w:cs="Times New Roman"/>
+                <w:sz w:val="24"/>
+              </w:rPr>
+              <w:t>github</w:t>
+            </w:r>
+            <w:proofErr w:type="spellEnd"/>
+            <w:r>
+              <w:rPr>
+                <w:rFonts w:ascii="Times New Roman" w:hAnsi="Times New Roman" w:cs="Times New Roman"/>
+                <w:sz w:val="24"/>
+              </w:rPr>
+              <w:t>.</w:t>
+            </w:r>
+            <w:bookmarkStart w:id="0" w:name="_GoBack"/>
+            <w:bookmarkEnd w:id="0"/>
+          </w:p>
+        </w:tc>
+        <w:tc>
+          <w:tcPr>
+            <w:tcW w:w="2613" w:type="dxa"/>
+          </w:tcPr>
+          <w:p>
+            <w:pPr>
+              <w:rPr>
+                <w:rFonts w:ascii="Times New Roman" w:hAnsi="Times New Roman" w:cs="Times New Roman"/>
+                <w:sz w:val="24"/>
+              </w:rPr>
+            </w:pPr>
+          </w:p>
+        </w:tc>
+        <w:tc>
+          <w:tcPr>
+            <w:tcW w:w="2708" w:type="dxa"/>
           </w:tcPr>
           <w:p>
             <w:pPr>
@@ -192,48 +475,64 @@
         </w:tc>
       </w:tr>
       <w:tr>
-        <w:tc>
-          <w:tcPr>
-            <w:tcW w:w="2178" w:type="dxa"/>
-          </w:tcPr>
-          <w:p>
-            <w:pPr>
-              <w:rPr>
-                <w:rFonts w:ascii="Times New Roman" w:hAnsi="Times New Roman" w:cs="Times New Roman"/>
-                <w:sz w:val="24"/>
-              </w:rPr>
-            </w:pPr>
-          </w:p>
-        </w:tc>
-        <w:tc>
-          <w:tcPr>
-            <w:tcW w:w="5400" w:type="dxa"/>
-          </w:tcPr>
-          <w:p>
-            <w:pPr>
-              <w:rPr>
-                <w:rFonts w:ascii="Times New Roman" w:hAnsi="Times New Roman" w:cs="Times New Roman"/>
-                <w:sz w:val="24"/>
-              </w:rPr>
-            </w:pPr>
-          </w:p>
-        </w:tc>
-        <w:tc>
-          <w:tcPr>
-            <w:tcW w:w="2790" w:type="dxa"/>
-          </w:tcPr>
-          <w:p>
-            <w:pPr>
-              <w:rPr>
-                <w:rFonts w:ascii="Times New Roman" w:hAnsi="Times New Roman" w:cs="Times New Roman"/>
-                <w:sz w:val="24"/>
-              </w:rPr>
-            </w:pPr>
-          </w:p>
-        </w:tc>
-        <w:tc>
-          <w:tcPr>
-            <w:tcW w:w="2808" w:type="dxa"/>
+        <w:trPr>
+          <w:trHeight w:val="270"/>
+        </w:trPr>
+        <w:tc>
+          <w:tcPr>
+            <w:tcW w:w="1884" w:type="dxa"/>
+          </w:tcPr>
+          <w:p>
+            <w:pPr>
+              <w:rPr>
+                <w:rFonts w:ascii="Times New Roman" w:hAnsi="Times New Roman" w:cs="Times New Roman"/>
+                <w:sz w:val="24"/>
+              </w:rPr>
+            </w:pPr>
+          </w:p>
+        </w:tc>
+        <w:tc>
+          <w:tcPr>
+            <w:tcW w:w="3894" w:type="dxa"/>
+          </w:tcPr>
+          <w:p>
+            <w:pPr>
+              <w:rPr>
+                <w:rFonts w:ascii="Times New Roman" w:hAnsi="Times New Roman" w:cs="Times New Roman"/>
+                <w:sz w:val="24"/>
+              </w:rPr>
+            </w:pPr>
+          </w:p>
+        </w:tc>
+        <w:tc>
+          <w:tcPr>
+            <w:tcW w:w="2796" w:type="dxa"/>
+          </w:tcPr>
+          <w:p>
+            <w:pPr>
+              <w:rPr>
+                <w:rFonts w:ascii="Times New Roman" w:hAnsi="Times New Roman" w:cs="Times New Roman"/>
+                <w:sz w:val="24"/>
+              </w:rPr>
+            </w:pPr>
+          </w:p>
+        </w:tc>
+        <w:tc>
+          <w:tcPr>
+            <w:tcW w:w="2613" w:type="dxa"/>
+          </w:tcPr>
+          <w:p>
+            <w:pPr>
+              <w:rPr>
+                <w:rFonts w:ascii="Times New Roman" w:hAnsi="Times New Roman" w:cs="Times New Roman"/>
+                <w:sz w:val="24"/>
+              </w:rPr>
+            </w:pPr>
+          </w:p>
+        </w:tc>
+        <w:tc>
+          <w:tcPr>
+            <w:tcW w:w="2708" w:type="dxa"/>
           </w:tcPr>
           <w:p>
             <w:pPr>
@@ -246,48 +545,64 @@
         </w:tc>
       </w:tr>
       <w:tr>
-        <w:tc>
-          <w:tcPr>
-            <w:tcW w:w="2178" w:type="dxa"/>
-          </w:tcPr>
-          <w:p>
-            <w:pPr>
-              <w:rPr>
-                <w:rFonts w:ascii="Times New Roman" w:hAnsi="Times New Roman" w:cs="Times New Roman"/>
-                <w:sz w:val="24"/>
-              </w:rPr>
-            </w:pPr>
-          </w:p>
-        </w:tc>
-        <w:tc>
-          <w:tcPr>
-            <w:tcW w:w="5400" w:type="dxa"/>
-          </w:tcPr>
-          <w:p>
-            <w:pPr>
-              <w:rPr>
-                <w:rFonts w:ascii="Times New Roman" w:hAnsi="Times New Roman" w:cs="Times New Roman"/>
-                <w:sz w:val="24"/>
-              </w:rPr>
-            </w:pPr>
-          </w:p>
-        </w:tc>
-        <w:tc>
-          <w:tcPr>
-            <w:tcW w:w="2790" w:type="dxa"/>
-          </w:tcPr>
-          <w:p>
-            <w:pPr>
-              <w:rPr>
-                <w:rFonts w:ascii="Times New Roman" w:hAnsi="Times New Roman" w:cs="Times New Roman"/>
-                <w:sz w:val="24"/>
-              </w:rPr>
-            </w:pPr>
-          </w:p>
-        </w:tc>
-        <w:tc>
-          <w:tcPr>
-            <w:tcW w:w="2808" w:type="dxa"/>
+        <w:trPr>
+          <w:trHeight w:val="281"/>
+        </w:trPr>
+        <w:tc>
+          <w:tcPr>
+            <w:tcW w:w="1884" w:type="dxa"/>
+          </w:tcPr>
+          <w:p>
+            <w:pPr>
+              <w:rPr>
+                <w:rFonts w:ascii="Times New Roman" w:hAnsi="Times New Roman" w:cs="Times New Roman"/>
+                <w:sz w:val="24"/>
+              </w:rPr>
+            </w:pPr>
+          </w:p>
+        </w:tc>
+        <w:tc>
+          <w:tcPr>
+            <w:tcW w:w="3894" w:type="dxa"/>
+          </w:tcPr>
+          <w:p>
+            <w:pPr>
+              <w:rPr>
+                <w:rFonts w:ascii="Times New Roman" w:hAnsi="Times New Roman" w:cs="Times New Roman"/>
+                <w:sz w:val="24"/>
+              </w:rPr>
+            </w:pPr>
+          </w:p>
+        </w:tc>
+        <w:tc>
+          <w:tcPr>
+            <w:tcW w:w="2796" w:type="dxa"/>
+          </w:tcPr>
+          <w:p>
+            <w:pPr>
+              <w:rPr>
+                <w:rFonts w:ascii="Times New Roman" w:hAnsi="Times New Roman" w:cs="Times New Roman"/>
+                <w:sz w:val="24"/>
+              </w:rPr>
+            </w:pPr>
+          </w:p>
+        </w:tc>
+        <w:tc>
+          <w:tcPr>
+            <w:tcW w:w="2613" w:type="dxa"/>
+          </w:tcPr>
+          <w:p>
+            <w:pPr>
+              <w:rPr>
+                <w:rFonts w:ascii="Times New Roman" w:hAnsi="Times New Roman" w:cs="Times New Roman"/>
+                <w:sz w:val="24"/>
+              </w:rPr>
+            </w:pPr>
+          </w:p>
+        </w:tc>
+        <w:tc>
+          <w:tcPr>
+            <w:tcW w:w="2708" w:type="dxa"/>
           </w:tcPr>
           <w:p>
             <w:pPr>
@@ -300,48 +615,64 @@
         </w:tc>
       </w:tr>
       <w:tr>
-        <w:tc>
-          <w:tcPr>
-            <w:tcW w:w="2178" w:type="dxa"/>
-          </w:tcPr>
-          <w:p>
-            <w:pPr>
-              <w:rPr>
-                <w:rFonts w:ascii="Times New Roman" w:hAnsi="Times New Roman" w:cs="Times New Roman"/>
-                <w:sz w:val="24"/>
-              </w:rPr>
-            </w:pPr>
-          </w:p>
-        </w:tc>
-        <w:tc>
-          <w:tcPr>
-            <w:tcW w:w="5400" w:type="dxa"/>
-          </w:tcPr>
-          <w:p>
-            <w:pPr>
-              <w:rPr>
-                <w:rFonts w:ascii="Times New Roman" w:hAnsi="Times New Roman" w:cs="Times New Roman"/>
-                <w:sz w:val="24"/>
-              </w:rPr>
-            </w:pPr>
-          </w:p>
-        </w:tc>
-        <w:tc>
-          <w:tcPr>
-            <w:tcW w:w="2790" w:type="dxa"/>
-          </w:tcPr>
-          <w:p>
-            <w:pPr>
-              <w:rPr>
-                <w:rFonts w:ascii="Times New Roman" w:hAnsi="Times New Roman" w:cs="Times New Roman"/>
-                <w:sz w:val="24"/>
-              </w:rPr>
-            </w:pPr>
-          </w:p>
-        </w:tc>
-        <w:tc>
-          <w:tcPr>
-            <w:tcW w:w="2808" w:type="dxa"/>
+        <w:trPr>
+          <w:trHeight w:val="281"/>
+        </w:trPr>
+        <w:tc>
+          <w:tcPr>
+            <w:tcW w:w="1884" w:type="dxa"/>
+          </w:tcPr>
+          <w:p>
+            <w:pPr>
+              <w:rPr>
+                <w:rFonts w:ascii="Times New Roman" w:hAnsi="Times New Roman" w:cs="Times New Roman"/>
+                <w:sz w:val="24"/>
+              </w:rPr>
+            </w:pPr>
+          </w:p>
+        </w:tc>
+        <w:tc>
+          <w:tcPr>
+            <w:tcW w:w="3894" w:type="dxa"/>
+          </w:tcPr>
+          <w:p>
+            <w:pPr>
+              <w:rPr>
+                <w:rFonts w:ascii="Times New Roman" w:hAnsi="Times New Roman" w:cs="Times New Roman"/>
+                <w:sz w:val="24"/>
+              </w:rPr>
+            </w:pPr>
+          </w:p>
+        </w:tc>
+        <w:tc>
+          <w:tcPr>
+            <w:tcW w:w="2796" w:type="dxa"/>
+          </w:tcPr>
+          <w:p>
+            <w:pPr>
+              <w:rPr>
+                <w:rFonts w:ascii="Times New Roman" w:hAnsi="Times New Roman" w:cs="Times New Roman"/>
+                <w:sz w:val="24"/>
+              </w:rPr>
+            </w:pPr>
+          </w:p>
+        </w:tc>
+        <w:tc>
+          <w:tcPr>
+            <w:tcW w:w="2613" w:type="dxa"/>
+          </w:tcPr>
+          <w:p>
+            <w:pPr>
+              <w:rPr>
+                <w:rFonts w:ascii="Times New Roman" w:hAnsi="Times New Roman" w:cs="Times New Roman"/>
+                <w:sz w:val="24"/>
+              </w:rPr>
+            </w:pPr>
+          </w:p>
+        </w:tc>
+        <w:tc>
+          <w:tcPr>
+            <w:tcW w:w="2708" w:type="dxa"/>
           </w:tcPr>
           <w:p>
             <w:pPr>
@@ -354,48 +685,64 @@
         </w:tc>
       </w:tr>
       <w:tr>
-        <w:tc>
-          <w:tcPr>
-            <w:tcW w:w="2178" w:type="dxa"/>
-          </w:tcPr>
-          <w:p>
-            <w:pPr>
-              <w:rPr>
-                <w:rFonts w:ascii="Times New Roman" w:hAnsi="Times New Roman" w:cs="Times New Roman"/>
-                <w:sz w:val="24"/>
-              </w:rPr>
-            </w:pPr>
-          </w:p>
-        </w:tc>
-        <w:tc>
-          <w:tcPr>
-            <w:tcW w:w="5400" w:type="dxa"/>
-          </w:tcPr>
-          <w:p>
-            <w:pPr>
-              <w:rPr>
-                <w:rFonts w:ascii="Times New Roman" w:hAnsi="Times New Roman" w:cs="Times New Roman"/>
-                <w:sz w:val="24"/>
-              </w:rPr>
-            </w:pPr>
-          </w:p>
-        </w:tc>
-        <w:tc>
-          <w:tcPr>
-            <w:tcW w:w="2790" w:type="dxa"/>
-          </w:tcPr>
-          <w:p>
-            <w:pPr>
-              <w:rPr>
-                <w:rFonts w:ascii="Times New Roman" w:hAnsi="Times New Roman" w:cs="Times New Roman"/>
-                <w:sz w:val="24"/>
-              </w:rPr>
-            </w:pPr>
-          </w:p>
-        </w:tc>
-        <w:tc>
-          <w:tcPr>
-            <w:tcW w:w="2808" w:type="dxa"/>
+        <w:trPr>
+          <w:trHeight w:val="281"/>
+        </w:trPr>
+        <w:tc>
+          <w:tcPr>
+            <w:tcW w:w="1884" w:type="dxa"/>
+          </w:tcPr>
+          <w:p>
+            <w:pPr>
+              <w:rPr>
+                <w:rFonts w:ascii="Times New Roman" w:hAnsi="Times New Roman" w:cs="Times New Roman"/>
+                <w:sz w:val="24"/>
+              </w:rPr>
+            </w:pPr>
+          </w:p>
+        </w:tc>
+        <w:tc>
+          <w:tcPr>
+            <w:tcW w:w="3894" w:type="dxa"/>
+          </w:tcPr>
+          <w:p>
+            <w:pPr>
+              <w:rPr>
+                <w:rFonts w:ascii="Times New Roman" w:hAnsi="Times New Roman" w:cs="Times New Roman"/>
+                <w:sz w:val="24"/>
+              </w:rPr>
+            </w:pPr>
+          </w:p>
+        </w:tc>
+        <w:tc>
+          <w:tcPr>
+            <w:tcW w:w="2796" w:type="dxa"/>
+          </w:tcPr>
+          <w:p>
+            <w:pPr>
+              <w:rPr>
+                <w:rFonts w:ascii="Times New Roman" w:hAnsi="Times New Roman" w:cs="Times New Roman"/>
+                <w:sz w:val="24"/>
+              </w:rPr>
+            </w:pPr>
+          </w:p>
+        </w:tc>
+        <w:tc>
+          <w:tcPr>
+            <w:tcW w:w="2613" w:type="dxa"/>
+          </w:tcPr>
+          <w:p>
+            <w:pPr>
+              <w:rPr>
+                <w:rFonts w:ascii="Times New Roman" w:hAnsi="Times New Roman" w:cs="Times New Roman"/>
+                <w:sz w:val="24"/>
+              </w:rPr>
+            </w:pPr>
+          </w:p>
+        </w:tc>
+        <w:tc>
+          <w:tcPr>
+            <w:tcW w:w="2708" w:type="dxa"/>
           </w:tcPr>
           <w:p>
             <w:pPr>
@@ -408,48 +755,64 @@
         </w:tc>
       </w:tr>
       <w:tr>
-        <w:tc>
-          <w:tcPr>
-            <w:tcW w:w="2178" w:type="dxa"/>
-          </w:tcPr>
-          <w:p>
-            <w:pPr>
-              <w:rPr>
-                <w:rFonts w:ascii="Times New Roman" w:hAnsi="Times New Roman" w:cs="Times New Roman"/>
-                <w:sz w:val="24"/>
-              </w:rPr>
-            </w:pPr>
-          </w:p>
-        </w:tc>
-        <w:tc>
-          <w:tcPr>
-            <w:tcW w:w="5400" w:type="dxa"/>
-          </w:tcPr>
-          <w:p>
-            <w:pPr>
-              <w:rPr>
-                <w:rFonts w:ascii="Times New Roman" w:hAnsi="Times New Roman" w:cs="Times New Roman"/>
-                <w:sz w:val="24"/>
-              </w:rPr>
-            </w:pPr>
-          </w:p>
-        </w:tc>
-        <w:tc>
-          <w:tcPr>
-            <w:tcW w:w="2790" w:type="dxa"/>
-          </w:tcPr>
-          <w:p>
-            <w:pPr>
-              <w:rPr>
-                <w:rFonts w:ascii="Times New Roman" w:hAnsi="Times New Roman" w:cs="Times New Roman"/>
-                <w:sz w:val="24"/>
-              </w:rPr>
-            </w:pPr>
-          </w:p>
-        </w:tc>
-        <w:tc>
-          <w:tcPr>
-            <w:tcW w:w="2808" w:type="dxa"/>
+        <w:trPr>
+          <w:trHeight w:val="281"/>
+        </w:trPr>
+        <w:tc>
+          <w:tcPr>
+            <w:tcW w:w="1884" w:type="dxa"/>
+          </w:tcPr>
+          <w:p>
+            <w:pPr>
+              <w:rPr>
+                <w:rFonts w:ascii="Times New Roman" w:hAnsi="Times New Roman" w:cs="Times New Roman"/>
+                <w:sz w:val="24"/>
+              </w:rPr>
+            </w:pPr>
+          </w:p>
+        </w:tc>
+        <w:tc>
+          <w:tcPr>
+            <w:tcW w:w="3894" w:type="dxa"/>
+          </w:tcPr>
+          <w:p>
+            <w:pPr>
+              <w:rPr>
+                <w:rFonts w:ascii="Times New Roman" w:hAnsi="Times New Roman" w:cs="Times New Roman"/>
+                <w:sz w:val="24"/>
+              </w:rPr>
+            </w:pPr>
+          </w:p>
+        </w:tc>
+        <w:tc>
+          <w:tcPr>
+            <w:tcW w:w="2796" w:type="dxa"/>
+          </w:tcPr>
+          <w:p>
+            <w:pPr>
+              <w:rPr>
+                <w:rFonts w:ascii="Times New Roman" w:hAnsi="Times New Roman" w:cs="Times New Roman"/>
+                <w:sz w:val="24"/>
+              </w:rPr>
+            </w:pPr>
+          </w:p>
+        </w:tc>
+        <w:tc>
+          <w:tcPr>
+            <w:tcW w:w="2613" w:type="dxa"/>
+          </w:tcPr>
+          <w:p>
+            <w:pPr>
+              <w:rPr>
+                <w:rFonts w:ascii="Times New Roman" w:hAnsi="Times New Roman" w:cs="Times New Roman"/>
+                <w:sz w:val="24"/>
+              </w:rPr>
+            </w:pPr>
+          </w:p>
+        </w:tc>
+        <w:tc>
+          <w:tcPr>
+            <w:tcW w:w="2708" w:type="dxa"/>
           </w:tcPr>
           <w:p>
             <w:pPr>
@@ -462,48 +825,64 @@
         </w:tc>
       </w:tr>
       <w:tr>
-        <w:tc>
-          <w:tcPr>
-            <w:tcW w:w="2178" w:type="dxa"/>
-          </w:tcPr>
-          <w:p>
-            <w:pPr>
-              <w:rPr>
-                <w:rFonts w:ascii="Times New Roman" w:hAnsi="Times New Roman" w:cs="Times New Roman"/>
-                <w:sz w:val="24"/>
-              </w:rPr>
-            </w:pPr>
-          </w:p>
-        </w:tc>
-        <w:tc>
-          <w:tcPr>
-            <w:tcW w:w="5400" w:type="dxa"/>
-          </w:tcPr>
-          <w:p>
-            <w:pPr>
-              <w:rPr>
-                <w:rFonts w:ascii="Times New Roman" w:hAnsi="Times New Roman" w:cs="Times New Roman"/>
-                <w:sz w:val="24"/>
-              </w:rPr>
-            </w:pPr>
-          </w:p>
-        </w:tc>
-        <w:tc>
-          <w:tcPr>
-            <w:tcW w:w="2790" w:type="dxa"/>
-          </w:tcPr>
-          <w:p>
-            <w:pPr>
-              <w:rPr>
-                <w:rFonts w:ascii="Times New Roman" w:hAnsi="Times New Roman" w:cs="Times New Roman"/>
-                <w:sz w:val="24"/>
-              </w:rPr>
-            </w:pPr>
-          </w:p>
-        </w:tc>
-        <w:tc>
-          <w:tcPr>
-            <w:tcW w:w="2808" w:type="dxa"/>
+        <w:trPr>
+          <w:trHeight w:val="281"/>
+        </w:trPr>
+        <w:tc>
+          <w:tcPr>
+            <w:tcW w:w="1884" w:type="dxa"/>
+          </w:tcPr>
+          <w:p>
+            <w:pPr>
+              <w:rPr>
+                <w:rFonts w:ascii="Times New Roman" w:hAnsi="Times New Roman" w:cs="Times New Roman"/>
+                <w:sz w:val="24"/>
+              </w:rPr>
+            </w:pPr>
+          </w:p>
+        </w:tc>
+        <w:tc>
+          <w:tcPr>
+            <w:tcW w:w="3894" w:type="dxa"/>
+          </w:tcPr>
+          <w:p>
+            <w:pPr>
+              <w:rPr>
+                <w:rFonts w:ascii="Times New Roman" w:hAnsi="Times New Roman" w:cs="Times New Roman"/>
+                <w:sz w:val="24"/>
+              </w:rPr>
+            </w:pPr>
+          </w:p>
+        </w:tc>
+        <w:tc>
+          <w:tcPr>
+            <w:tcW w:w="2796" w:type="dxa"/>
+          </w:tcPr>
+          <w:p>
+            <w:pPr>
+              <w:rPr>
+                <w:rFonts w:ascii="Times New Roman" w:hAnsi="Times New Roman" w:cs="Times New Roman"/>
+                <w:sz w:val="24"/>
+              </w:rPr>
+            </w:pPr>
+          </w:p>
+        </w:tc>
+        <w:tc>
+          <w:tcPr>
+            <w:tcW w:w="2613" w:type="dxa"/>
+          </w:tcPr>
+          <w:p>
+            <w:pPr>
+              <w:rPr>
+                <w:rFonts w:ascii="Times New Roman" w:hAnsi="Times New Roman" w:cs="Times New Roman"/>
+                <w:sz w:val="24"/>
+              </w:rPr>
+            </w:pPr>
+          </w:p>
+        </w:tc>
+        <w:tc>
+          <w:tcPr>
+            <w:tcW w:w="2708" w:type="dxa"/>
           </w:tcPr>
           <w:p>
             <w:pPr>
@@ -516,48 +895,64 @@
         </w:tc>
       </w:tr>
       <w:tr>
-        <w:tc>
-          <w:tcPr>
-            <w:tcW w:w="2178" w:type="dxa"/>
-          </w:tcPr>
-          <w:p>
-            <w:pPr>
-              <w:rPr>
-                <w:rFonts w:ascii="Times New Roman" w:hAnsi="Times New Roman" w:cs="Times New Roman"/>
-                <w:sz w:val="24"/>
-              </w:rPr>
-            </w:pPr>
-          </w:p>
-        </w:tc>
-        <w:tc>
-          <w:tcPr>
-            <w:tcW w:w="5400" w:type="dxa"/>
-          </w:tcPr>
-          <w:p>
-            <w:pPr>
-              <w:rPr>
-                <w:rFonts w:ascii="Times New Roman" w:hAnsi="Times New Roman" w:cs="Times New Roman"/>
-                <w:sz w:val="24"/>
-              </w:rPr>
-            </w:pPr>
-          </w:p>
-        </w:tc>
-        <w:tc>
-          <w:tcPr>
-            <w:tcW w:w="2790" w:type="dxa"/>
-          </w:tcPr>
-          <w:p>
-            <w:pPr>
-              <w:rPr>
-                <w:rFonts w:ascii="Times New Roman" w:hAnsi="Times New Roman" w:cs="Times New Roman"/>
-                <w:sz w:val="24"/>
-              </w:rPr>
-            </w:pPr>
-          </w:p>
-        </w:tc>
-        <w:tc>
-          <w:tcPr>
-            <w:tcW w:w="2808" w:type="dxa"/>
+        <w:trPr>
+          <w:trHeight w:val="270"/>
+        </w:trPr>
+        <w:tc>
+          <w:tcPr>
+            <w:tcW w:w="1884" w:type="dxa"/>
+          </w:tcPr>
+          <w:p>
+            <w:pPr>
+              <w:rPr>
+                <w:rFonts w:ascii="Times New Roman" w:hAnsi="Times New Roman" w:cs="Times New Roman"/>
+                <w:sz w:val="24"/>
+              </w:rPr>
+            </w:pPr>
+          </w:p>
+        </w:tc>
+        <w:tc>
+          <w:tcPr>
+            <w:tcW w:w="3894" w:type="dxa"/>
+          </w:tcPr>
+          <w:p>
+            <w:pPr>
+              <w:rPr>
+                <w:rFonts w:ascii="Times New Roman" w:hAnsi="Times New Roman" w:cs="Times New Roman"/>
+                <w:sz w:val="24"/>
+              </w:rPr>
+            </w:pPr>
+          </w:p>
+        </w:tc>
+        <w:tc>
+          <w:tcPr>
+            <w:tcW w:w="2796" w:type="dxa"/>
+          </w:tcPr>
+          <w:p>
+            <w:pPr>
+              <w:rPr>
+                <w:rFonts w:ascii="Times New Roman" w:hAnsi="Times New Roman" w:cs="Times New Roman"/>
+                <w:sz w:val="24"/>
+              </w:rPr>
+            </w:pPr>
+          </w:p>
+        </w:tc>
+        <w:tc>
+          <w:tcPr>
+            <w:tcW w:w="2613" w:type="dxa"/>
+          </w:tcPr>
+          <w:p>
+            <w:pPr>
+              <w:rPr>
+                <w:rFonts w:ascii="Times New Roman" w:hAnsi="Times New Roman" w:cs="Times New Roman"/>
+                <w:sz w:val="24"/>
+              </w:rPr>
+            </w:pPr>
+          </w:p>
+        </w:tc>
+        <w:tc>
+          <w:tcPr>
+            <w:tcW w:w="2708" w:type="dxa"/>
           </w:tcPr>
           <w:p>
             <w:pPr>
@@ -570,48 +965,64 @@
         </w:tc>
       </w:tr>
       <w:tr>
-        <w:tc>
-          <w:tcPr>
-            <w:tcW w:w="2178" w:type="dxa"/>
-          </w:tcPr>
-          <w:p>
-            <w:pPr>
-              <w:rPr>
-                <w:rFonts w:ascii="Times New Roman" w:hAnsi="Times New Roman" w:cs="Times New Roman"/>
-                <w:sz w:val="24"/>
-              </w:rPr>
-            </w:pPr>
-          </w:p>
-        </w:tc>
-        <w:tc>
-          <w:tcPr>
-            <w:tcW w:w="5400" w:type="dxa"/>
-          </w:tcPr>
-          <w:p>
-            <w:pPr>
-              <w:rPr>
-                <w:rFonts w:ascii="Times New Roman" w:hAnsi="Times New Roman" w:cs="Times New Roman"/>
-                <w:sz w:val="24"/>
-              </w:rPr>
-            </w:pPr>
-          </w:p>
-        </w:tc>
-        <w:tc>
-          <w:tcPr>
-            <w:tcW w:w="2790" w:type="dxa"/>
-          </w:tcPr>
-          <w:p>
-            <w:pPr>
-              <w:rPr>
-                <w:rFonts w:ascii="Times New Roman" w:hAnsi="Times New Roman" w:cs="Times New Roman"/>
-                <w:sz w:val="24"/>
-              </w:rPr>
-            </w:pPr>
-          </w:p>
-        </w:tc>
-        <w:tc>
-          <w:tcPr>
-            <w:tcW w:w="2808" w:type="dxa"/>
+        <w:trPr>
+          <w:trHeight w:val="292"/>
+        </w:trPr>
+        <w:tc>
+          <w:tcPr>
+            <w:tcW w:w="1884" w:type="dxa"/>
+          </w:tcPr>
+          <w:p>
+            <w:pPr>
+              <w:rPr>
+                <w:rFonts w:ascii="Times New Roman" w:hAnsi="Times New Roman" w:cs="Times New Roman"/>
+                <w:sz w:val="24"/>
+              </w:rPr>
+            </w:pPr>
+          </w:p>
+        </w:tc>
+        <w:tc>
+          <w:tcPr>
+            <w:tcW w:w="3894" w:type="dxa"/>
+          </w:tcPr>
+          <w:p>
+            <w:pPr>
+              <w:rPr>
+                <w:rFonts w:ascii="Times New Roman" w:hAnsi="Times New Roman" w:cs="Times New Roman"/>
+                <w:sz w:val="24"/>
+              </w:rPr>
+            </w:pPr>
+          </w:p>
+        </w:tc>
+        <w:tc>
+          <w:tcPr>
+            <w:tcW w:w="2796" w:type="dxa"/>
+          </w:tcPr>
+          <w:p>
+            <w:pPr>
+              <w:rPr>
+                <w:rFonts w:ascii="Times New Roman" w:hAnsi="Times New Roman" w:cs="Times New Roman"/>
+                <w:sz w:val="24"/>
+              </w:rPr>
+            </w:pPr>
+          </w:p>
+        </w:tc>
+        <w:tc>
+          <w:tcPr>
+            <w:tcW w:w="2613" w:type="dxa"/>
+          </w:tcPr>
+          <w:p>
+            <w:pPr>
+              <w:rPr>
+                <w:rFonts w:ascii="Times New Roman" w:hAnsi="Times New Roman" w:cs="Times New Roman"/>
+                <w:sz w:val="24"/>
+              </w:rPr>
+            </w:pPr>
+          </w:p>
+        </w:tc>
+        <w:tc>
+          <w:tcPr>
+            <w:tcW w:w="2708" w:type="dxa"/>
           </w:tcPr>
           <w:p>
             <w:pPr>
@@ -634,8 +1045,6 @@
           <w:u w:val="single"/>
         </w:rPr>
       </w:pPr>
-      <w:bookmarkStart w:id="0" w:name="_GoBack"/>
-      <w:bookmarkEnd w:id="0"/>
       <w:r>
         <w:rPr>
           <w:rFonts w:ascii="Times New Roman" w:hAnsi="Times New Roman" w:cs="Times New Roman"/>
@@ -704,6 +1113,127 @@
     </w:p>
   </w:footnote>
 </w:footnotes>
+</file>
+
+<file path=word/numbering.xml><?xml version="1.0" encoding="utf-8"?>
+<w:numbering xmlns:wpc="http://schemas.microsoft.com/office/word/2010/wordprocessingCanvas" xmlns:mc="http://schemas.openxmlformats.org/markup-compatibility/2006" xmlns:o="urn:schemas-microsoft-com:office:office" xmlns:r="http://schemas.openxmlformats.org/officeDocument/2006/relationships" xmlns:m="http://schemas.openxmlformats.org/officeDocument/2006/math" xmlns:v="urn:schemas-microsoft-com:vml" xmlns:wp14="http://schemas.microsoft.com/office/word/2010/wordprocessingDrawing" xmlns:wp="http://schemas.openxmlformats.org/drawingml/2006/wordprocessingDrawing" xmlns:w10="urn:schemas-microsoft-com:office:word" xmlns:w="http://schemas.openxmlformats.org/wordprocessingml/2006/main" xmlns:w14="http://schemas.microsoft.com/office/word/2010/wordml" xmlns:wpg="http://schemas.microsoft.com/office/word/2010/wordprocessingGroup" xmlns:wpi="http://schemas.microsoft.com/office/word/2010/wordprocessingInk" xmlns:wne="http://schemas.microsoft.com/office/word/2006/wordml" xmlns:wps="http://schemas.microsoft.com/office/word/2010/wordprocessingShape" mc:Ignorable="w14 wp14">
+  <w:abstractNum w:abstractNumId="0">
+    <w:nsid w:val="57620AC7"/>
+    <w:multiLevelType w:val="hybridMultilevel"/>
+    <w:tmpl w:val="EFD67854"/>
+    <w:lvl w:ilvl="0" w:tplc="79180FE4">
+      <w:start w:val="28"/>
+      <w:numFmt w:val="bullet"/>
+      <w:lvlText w:val="-"/>
+      <w:lvlJc w:val="left"/>
+      <w:pPr>
+        <w:ind w:left="720" w:hanging="360"/>
+      </w:pPr>
+      <w:rPr>
+        <w:rFonts w:ascii="Times New Roman" w:eastAsiaTheme="minorHAnsi" w:hAnsi="Times New Roman" w:cs="Times New Roman" w:hint="default"/>
+      </w:rPr>
+    </w:lvl>
+    <w:lvl w:ilvl="1" w:tplc="04090003" w:tentative="1">
+      <w:start w:val="1"/>
+      <w:numFmt w:val="bullet"/>
+      <w:lvlText w:val="o"/>
+      <w:lvlJc w:val="left"/>
+      <w:pPr>
+        <w:ind w:left="1440" w:hanging="360"/>
+      </w:pPr>
+      <w:rPr>
+        <w:rFonts w:ascii="Courier New" w:hAnsi="Courier New" w:cs="Courier New" w:hint="default"/>
+      </w:rPr>
+    </w:lvl>
+    <w:lvl w:ilvl="2" w:tplc="04090005" w:tentative="1">
+      <w:start w:val="1"/>
+      <w:numFmt w:val="bullet"/>
+      <w:lvlText w:val=""/>
+      <w:lvlJc w:val="left"/>
+      <w:pPr>
+        <w:ind w:left="2160" w:hanging="360"/>
+      </w:pPr>
+      <w:rPr>
+        <w:rFonts w:ascii="Wingdings" w:hAnsi="Wingdings" w:hint="default"/>
+      </w:rPr>
+    </w:lvl>
+    <w:lvl w:ilvl="3" w:tplc="04090001" w:tentative="1">
+      <w:start w:val="1"/>
+      <w:numFmt w:val="bullet"/>
+      <w:lvlText w:val=""/>
+      <w:lvlJc w:val="left"/>
+      <w:pPr>
+        <w:ind w:left="2880" w:hanging="360"/>
+      </w:pPr>
+      <w:rPr>
+        <w:rFonts w:ascii="Symbol" w:hAnsi="Symbol" w:hint="default"/>
+      </w:rPr>
+    </w:lvl>
+    <w:lvl w:ilvl="4" w:tplc="04090003" w:tentative="1">
+      <w:start w:val="1"/>
+      <w:numFmt w:val="bullet"/>
+      <w:lvlText w:val="o"/>
+      <w:lvlJc w:val="left"/>
+      <w:pPr>
+        <w:ind w:left="3600" w:hanging="360"/>
+      </w:pPr>
+      <w:rPr>
+        <w:rFonts w:ascii="Courier New" w:hAnsi="Courier New" w:cs="Courier New" w:hint="default"/>
+      </w:rPr>
+    </w:lvl>
+    <w:lvl w:ilvl="5" w:tplc="04090005" w:tentative="1">
+      <w:start w:val="1"/>
+      <w:numFmt w:val="bullet"/>
+      <w:lvlText w:val=""/>
+      <w:lvlJc w:val="left"/>
+      <w:pPr>
+        <w:ind w:left="4320" w:hanging="360"/>
+      </w:pPr>
+      <w:rPr>
+        <w:rFonts w:ascii="Wingdings" w:hAnsi="Wingdings" w:hint="default"/>
+      </w:rPr>
+    </w:lvl>
+    <w:lvl w:ilvl="6" w:tplc="04090001" w:tentative="1">
+      <w:start w:val="1"/>
+      <w:numFmt w:val="bullet"/>
+      <w:lvlText w:val=""/>
+      <w:lvlJc w:val="left"/>
+      <w:pPr>
+        <w:ind w:left="5040" w:hanging="360"/>
+      </w:pPr>
+      <w:rPr>
+        <w:rFonts w:ascii="Symbol" w:hAnsi="Symbol" w:hint="default"/>
+      </w:rPr>
+    </w:lvl>
+    <w:lvl w:ilvl="7" w:tplc="04090003" w:tentative="1">
+      <w:start w:val="1"/>
+      <w:numFmt w:val="bullet"/>
+      <w:lvlText w:val="o"/>
+      <w:lvlJc w:val="left"/>
+      <w:pPr>
+        <w:ind w:left="5760" w:hanging="360"/>
+      </w:pPr>
+      <w:rPr>
+        <w:rFonts w:ascii="Courier New" w:hAnsi="Courier New" w:cs="Courier New" w:hint="default"/>
+      </w:rPr>
+    </w:lvl>
+    <w:lvl w:ilvl="8" w:tplc="04090005" w:tentative="1">
+      <w:start w:val="1"/>
+      <w:numFmt w:val="bullet"/>
+      <w:lvlText w:val=""/>
+      <w:lvlJc w:val="left"/>
+      <w:pPr>
+        <w:ind w:left="6480" w:hanging="360"/>
+      </w:pPr>
+      <w:rPr>
+        <w:rFonts w:ascii="Wingdings" w:hAnsi="Wingdings" w:hint="default"/>
+      </w:rPr>
+    </w:lvl>
+  </w:abstractNum>
+  <w:num w:numId="1">
+    <w:abstractNumId w:val="0"/>
+  </w:num>
+</w:numbering>
 </file>
 
 <file path=word/styles.xml><?xml version="1.0" encoding="utf-8"?>
@@ -962,6 +1492,17 @@
     <w:link w:val="Footer"/>
     <w:uiPriority w:val="99"/>
     <w:rsid w:val="00154AF3"/>
+  </w:style>
+  <w:style w:type="paragraph" w:styleId="ListParagraph">
+    <w:name w:val="List Paragraph"/>
+    <w:basedOn w:val="Normal"/>
+    <w:uiPriority w:val="34"/>
+    <w:qFormat/>
+    <w:rsid w:val="00AD6610"/>
+    <w:pPr>
+      <w:ind w:left="720"/>
+      <w:contextualSpacing/>
+    </w:pPr>
   </w:style>
 </w:styles>
 </file>
@@ -1222,6 +1763,17 @@
     <w:link w:val="Footer"/>
     <w:uiPriority w:val="99"/>
     <w:rsid w:val="00154AF3"/>
+  </w:style>
+  <w:style w:type="paragraph" w:styleId="ListParagraph">
+    <w:name w:val="List Paragraph"/>
+    <w:basedOn w:val="Normal"/>
+    <w:uiPriority w:val="34"/>
+    <w:qFormat/>
+    <w:rsid w:val="00AD6610"/>
+    <w:pPr>
+      <w:ind w:left="720"/>
+      <w:contextualSpacing/>
+    </w:pPr>
   </w:style>
 </w:styles>
 </file>

</xml_diff>

<commit_message>
The whole cctv camera installation process
</commit_message>
<xml_diff>
--- a/attachtraining.docx
+++ b/attachtraining.docx
@@ -5,16 +5,16 @@
     <w:tbl>
       <w:tblPr>
         <w:tblStyle w:val="TableGrid"/>
-        <w:tblpPr w:leftFromText="180" w:rightFromText="180" w:horzAnchor="margin" w:tblpY="690"/>
+        <w:tblpPr w:leftFromText="180" w:rightFromText="180" w:vertAnchor="page" w:horzAnchor="margin" w:tblpY="1873"/>
         <w:tblW w:w="13895" w:type="dxa"/>
         <w:tblLook w:val="04A0" w:firstRow="1" w:lastRow="0" w:firstColumn="1" w:lastColumn="0" w:noHBand="0" w:noVBand="1"/>
       </w:tblPr>
       <w:tblGrid>
-        <w:gridCol w:w="1884"/>
-        <w:gridCol w:w="3894"/>
-        <w:gridCol w:w="2796"/>
-        <w:gridCol w:w="2613"/>
-        <w:gridCol w:w="2708"/>
+        <w:gridCol w:w="1548"/>
+        <w:gridCol w:w="5760"/>
+        <w:gridCol w:w="2250"/>
+        <w:gridCol w:w="2160"/>
+        <w:gridCol w:w="2177"/>
       </w:tblGrid>
       <w:tr>
         <w:trPr>
@@ -22,7 +22,29 @@
         </w:trPr>
         <w:tc>
           <w:tcPr>
-            <w:tcW w:w="1884" w:type="dxa"/>
+            <w:tcW w:w="1548" w:type="dxa"/>
+          </w:tcPr>
+          <w:p>
+            <w:pPr>
+              <w:rPr>
+                <w:rFonts w:ascii="Times New Roman" w:hAnsi="Times New Roman" w:cs="Times New Roman"/>
+                <w:b/>
+                <w:sz w:val="24"/>
+              </w:rPr>
+            </w:pPr>
+            <w:r>
+              <w:rPr>
+                <w:rFonts w:ascii="Times New Roman" w:hAnsi="Times New Roman" w:cs="Times New Roman"/>
+                <w:b/>
+                <w:sz w:val="24"/>
+              </w:rPr>
+              <w:t>DATE</w:t>
+            </w:r>
+          </w:p>
+        </w:tc>
+        <w:tc>
+          <w:tcPr>
+            <w:tcW w:w="5760" w:type="dxa"/>
           </w:tcPr>
           <w:p>
             <w:pPr>
@@ -39,14 +61,9 @@
                 <w:b/>
                 <w:sz w:val="24"/>
               </w:rPr>
-              <w:t>DATE</w:t>
-            </w:r>
-          </w:p>
-        </w:tc>
-        <w:tc>
-          <w:tcPr>
-            <w:tcW w:w="3894" w:type="dxa"/>
-          </w:tcPr>
+              <w:t xml:space="preserve">DESCRIPTION OF </w:t>
+            </w:r>
+          </w:p>
           <w:p>
             <w:pPr>
               <w:jc w:val="center"/>
@@ -62,9 +79,14 @@
                 <w:b/>
                 <w:sz w:val="24"/>
               </w:rPr>
-              <w:t xml:space="preserve">DESCRIPTION OF </w:t>
-            </w:r>
-          </w:p>
+              <w:t>TASK/ LESSON</w:t>
+            </w:r>
+          </w:p>
+        </w:tc>
+        <w:tc>
+          <w:tcPr>
+            <w:tcW w:w="2250" w:type="dxa"/>
+          </w:tcPr>
           <w:p>
             <w:pPr>
               <w:jc w:val="center"/>
@@ -80,13 +102,13 @@
                 <w:b/>
                 <w:sz w:val="24"/>
               </w:rPr>
-              <w:t>TASK/ LESSON</w:t>
-            </w:r>
-          </w:p>
-        </w:tc>
-        <w:tc>
-          <w:tcPr>
-            <w:tcW w:w="2796" w:type="dxa"/>
+              <w:t>COMMENT</w:t>
+            </w:r>
+          </w:p>
+        </w:tc>
+        <w:tc>
+          <w:tcPr>
+            <w:tcW w:w="2160" w:type="dxa"/>
           </w:tcPr>
           <w:p>
             <w:pPr>
@@ -103,54 +125,31 @@
                 <w:b/>
                 <w:sz w:val="24"/>
               </w:rPr>
+              <w:t>SUPERVISOR</w:t>
+            </w:r>
+          </w:p>
+          <w:p>
+            <w:pPr>
+              <w:jc w:val="center"/>
+              <w:rPr>
+                <w:rFonts w:ascii="Times New Roman" w:hAnsi="Times New Roman" w:cs="Times New Roman"/>
+                <w:b/>
+                <w:sz w:val="24"/>
+              </w:rPr>
+            </w:pPr>
+            <w:r>
+              <w:rPr>
+                <w:rFonts w:ascii="Times New Roman" w:hAnsi="Times New Roman" w:cs="Times New Roman"/>
+                <w:b/>
+                <w:sz w:val="24"/>
+              </w:rPr>
               <w:t>COMMENT</w:t>
             </w:r>
           </w:p>
         </w:tc>
         <w:tc>
           <w:tcPr>
-            <w:tcW w:w="2613" w:type="dxa"/>
-          </w:tcPr>
-          <w:p>
-            <w:pPr>
-              <w:jc w:val="center"/>
-              <w:rPr>
-                <w:rFonts w:ascii="Times New Roman" w:hAnsi="Times New Roman" w:cs="Times New Roman"/>
-                <w:b/>
-                <w:sz w:val="24"/>
-              </w:rPr>
-            </w:pPr>
-            <w:r>
-              <w:rPr>
-                <w:rFonts w:ascii="Times New Roman" w:hAnsi="Times New Roman" w:cs="Times New Roman"/>
-                <w:b/>
-                <w:sz w:val="24"/>
-              </w:rPr>
-              <w:t>SUPERVISOR</w:t>
-            </w:r>
-          </w:p>
-          <w:p>
-            <w:pPr>
-              <w:jc w:val="center"/>
-              <w:rPr>
-                <w:rFonts w:ascii="Times New Roman" w:hAnsi="Times New Roman" w:cs="Times New Roman"/>
-                <w:b/>
-                <w:sz w:val="24"/>
-              </w:rPr>
-            </w:pPr>
-            <w:r>
-              <w:rPr>
-                <w:rFonts w:ascii="Times New Roman" w:hAnsi="Times New Roman" w:cs="Times New Roman"/>
-                <w:b/>
-                <w:sz w:val="24"/>
-              </w:rPr>
-              <w:t>COMMENT</w:t>
-            </w:r>
-          </w:p>
-        </w:tc>
-        <w:tc>
-          <w:tcPr>
-            <w:tcW w:w="2708" w:type="dxa"/>
+            <w:tcW w:w="2177" w:type="dxa"/>
           </w:tcPr>
           <w:p>
             <w:pPr>
@@ -188,7 +187,7 @@
         </w:trPr>
         <w:tc>
           <w:tcPr>
-            <w:tcW w:w="1884" w:type="dxa"/>
+            <w:tcW w:w="1548" w:type="dxa"/>
           </w:tcPr>
           <w:p>
             <w:pPr>
@@ -208,7 +207,7 @@
         </w:tc>
         <w:tc>
           <w:tcPr>
-            <w:tcW w:w="3894" w:type="dxa"/>
+            <w:tcW w:w="5760" w:type="dxa"/>
           </w:tcPr>
           <w:p>
             <w:pPr>
@@ -345,13 +344,22 @@
                 <w:rFonts w:ascii="Times New Roman" w:hAnsi="Times New Roman" w:cs="Times New Roman"/>
                 <w:sz w:val="24"/>
               </w:rPr>
-              <w:t xml:space="preserve"> like merge, rebase, revert.</w:t>
-            </w:r>
-          </w:p>
-        </w:tc>
-        <w:tc>
-          <w:tcPr>
-            <w:tcW w:w="2796" w:type="dxa"/>
+              <w:t xml:space="preserve"> like mer</w:t>
+            </w:r>
+            <w:bookmarkStart w:id="0" w:name="_GoBack"/>
+            <w:bookmarkEnd w:id="0"/>
+            <w:r>
+              <w:rPr>
+                <w:rFonts w:ascii="Times New Roman" w:hAnsi="Times New Roman" w:cs="Times New Roman"/>
+                <w:sz w:val="24"/>
+              </w:rPr>
+              <w:t>ge, rebase, revert.</w:t>
+            </w:r>
+          </w:p>
+        </w:tc>
+        <w:tc>
+          <w:tcPr>
+            <w:tcW w:w="2250" w:type="dxa"/>
           </w:tcPr>
           <w:p>
             <w:pPr>
@@ -443,26 +451,24 @@
               </w:rPr>
               <w:t>.</w:t>
             </w:r>
-            <w:bookmarkStart w:id="0" w:name="_GoBack"/>
-            <w:bookmarkEnd w:id="0"/>
-          </w:p>
-        </w:tc>
-        <w:tc>
-          <w:tcPr>
-            <w:tcW w:w="2613" w:type="dxa"/>
-          </w:tcPr>
-          <w:p>
-            <w:pPr>
-              <w:rPr>
-                <w:rFonts w:ascii="Times New Roman" w:hAnsi="Times New Roman" w:cs="Times New Roman"/>
-                <w:sz w:val="24"/>
-              </w:rPr>
-            </w:pPr>
-          </w:p>
-        </w:tc>
-        <w:tc>
-          <w:tcPr>
-            <w:tcW w:w="2708" w:type="dxa"/>
+          </w:p>
+        </w:tc>
+        <w:tc>
+          <w:tcPr>
+            <w:tcW w:w="2160" w:type="dxa"/>
+          </w:tcPr>
+          <w:p>
+            <w:pPr>
+              <w:rPr>
+                <w:rFonts w:ascii="Times New Roman" w:hAnsi="Times New Roman" w:cs="Times New Roman"/>
+                <w:sz w:val="24"/>
+              </w:rPr>
+            </w:pPr>
+          </w:p>
+        </w:tc>
+        <w:tc>
+          <w:tcPr>
+            <w:tcW w:w="2177" w:type="dxa"/>
           </w:tcPr>
           <w:p>
             <w:pPr>
@@ -480,59 +486,456 @@
         </w:trPr>
         <w:tc>
           <w:tcPr>
-            <w:tcW w:w="1884" w:type="dxa"/>
-          </w:tcPr>
-          <w:p>
-            <w:pPr>
-              <w:rPr>
-                <w:rFonts w:ascii="Times New Roman" w:hAnsi="Times New Roman" w:cs="Times New Roman"/>
-                <w:sz w:val="24"/>
-              </w:rPr>
-            </w:pPr>
-          </w:p>
-        </w:tc>
-        <w:tc>
-          <w:tcPr>
-            <w:tcW w:w="3894" w:type="dxa"/>
-          </w:tcPr>
-          <w:p>
-            <w:pPr>
-              <w:rPr>
-                <w:rFonts w:ascii="Times New Roman" w:hAnsi="Times New Roman" w:cs="Times New Roman"/>
-                <w:sz w:val="24"/>
-              </w:rPr>
-            </w:pPr>
-          </w:p>
-        </w:tc>
-        <w:tc>
-          <w:tcPr>
-            <w:tcW w:w="2796" w:type="dxa"/>
-          </w:tcPr>
-          <w:p>
-            <w:pPr>
-              <w:rPr>
-                <w:rFonts w:ascii="Times New Roman" w:hAnsi="Times New Roman" w:cs="Times New Roman"/>
-                <w:sz w:val="24"/>
-              </w:rPr>
-            </w:pPr>
-          </w:p>
-        </w:tc>
-        <w:tc>
-          <w:tcPr>
-            <w:tcW w:w="2613" w:type="dxa"/>
-          </w:tcPr>
-          <w:p>
-            <w:pPr>
-              <w:rPr>
-                <w:rFonts w:ascii="Times New Roman" w:hAnsi="Times New Roman" w:cs="Times New Roman"/>
-                <w:sz w:val="24"/>
-              </w:rPr>
-            </w:pPr>
-          </w:p>
-        </w:tc>
-        <w:tc>
-          <w:tcPr>
-            <w:tcW w:w="2708" w:type="dxa"/>
+            <w:tcW w:w="1548" w:type="dxa"/>
+          </w:tcPr>
+          <w:p>
+            <w:pPr>
+              <w:rPr>
+                <w:rFonts w:ascii="Times New Roman" w:hAnsi="Times New Roman" w:cs="Times New Roman"/>
+                <w:sz w:val="24"/>
+              </w:rPr>
+            </w:pPr>
+            <w:r>
+              <w:rPr>
+                <w:rFonts w:ascii="Times New Roman" w:hAnsi="Times New Roman" w:cs="Times New Roman"/>
+                <w:sz w:val="24"/>
+              </w:rPr>
+              <w:t>29-07-25</w:t>
+            </w:r>
+          </w:p>
+        </w:tc>
+        <w:tc>
+          <w:tcPr>
+            <w:tcW w:w="5760" w:type="dxa"/>
+          </w:tcPr>
+          <w:p>
+            <w:pPr>
+              <w:pStyle w:val="ListParagraph"/>
+              <w:numPr>
+                <w:ilvl w:val="0"/>
+                <w:numId w:val="1"/>
+              </w:numPr>
+              <w:rPr>
+                <w:rFonts w:ascii="Times New Roman" w:hAnsi="Times New Roman" w:cs="Times New Roman"/>
+                <w:sz w:val="24"/>
+              </w:rPr>
+            </w:pPr>
+            <w:r>
+              <w:rPr>
+                <w:rFonts w:ascii="Times New Roman" w:hAnsi="Times New Roman" w:cs="Times New Roman"/>
+                <w:sz w:val="24"/>
+              </w:rPr>
+              <w:t xml:space="preserve">Learnt about </w:t>
+            </w:r>
+            <w:proofErr w:type="spellStart"/>
+            <w:r>
+              <w:rPr>
+                <w:rFonts w:ascii="Times New Roman" w:hAnsi="Times New Roman" w:cs="Times New Roman"/>
+                <w:sz w:val="24"/>
+              </w:rPr>
+              <w:t>cctv</w:t>
+            </w:r>
+            <w:proofErr w:type="spellEnd"/>
+            <w:r>
+              <w:rPr>
+                <w:rFonts w:ascii="Times New Roman" w:hAnsi="Times New Roman" w:cs="Times New Roman"/>
+                <w:sz w:val="24"/>
+              </w:rPr>
+              <w:t xml:space="preserve"> camera installation process:</w:t>
+            </w:r>
+          </w:p>
+          <w:p>
+            <w:pPr>
+              <w:pStyle w:val="ListParagraph"/>
+              <w:numPr>
+                <w:ilvl w:val="0"/>
+                <w:numId w:val="1"/>
+              </w:numPr>
+              <w:rPr>
+                <w:rFonts w:ascii="Times New Roman" w:hAnsi="Times New Roman" w:cs="Times New Roman"/>
+                <w:sz w:val="24"/>
+              </w:rPr>
+            </w:pPr>
+            <w:r>
+              <w:rPr>
+                <w:rFonts w:ascii="Times New Roman" w:hAnsi="Times New Roman" w:cs="Times New Roman"/>
+                <w:sz w:val="24"/>
+              </w:rPr>
+              <w:t>Start by selecting the perfect place you would want to place your camera targeting important places that needs the security</w:t>
+            </w:r>
+          </w:p>
+          <w:p>
+            <w:pPr>
+              <w:pStyle w:val="ListParagraph"/>
+              <w:numPr>
+                <w:ilvl w:val="0"/>
+                <w:numId w:val="1"/>
+              </w:numPr>
+              <w:rPr>
+                <w:rFonts w:ascii="Times New Roman" w:hAnsi="Times New Roman" w:cs="Times New Roman"/>
+                <w:sz w:val="24"/>
+              </w:rPr>
+            </w:pPr>
+            <w:r>
+              <w:rPr>
+                <w:rFonts w:ascii="Times New Roman" w:hAnsi="Times New Roman" w:cs="Times New Roman"/>
+                <w:sz w:val="24"/>
+              </w:rPr>
+              <w:t>Secondly, mark the camera holes at the selected place.</w:t>
+            </w:r>
+          </w:p>
+          <w:p>
+            <w:pPr>
+              <w:pStyle w:val="ListParagraph"/>
+              <w:numPr>
+                <w:ilvl w:val="0"/>
+                <w:numId w:val="1"/>
+              </w:numPr>
+              <w:rPr>
+                <w:rFonts w:ascii="Times New Roman" w:hAnsi="Times New Roman" w:cs="Times New Roman"/>
+                <w:sz w:val="24"/>
+              </w:rPr>
+            </w:pPr>
+            <w:r>
+              <w:rPr>
+                <w:rFonts w:ascii="Times New Roman" w:hAnsi="Times New Roman" w:cs="Times New Roman"/>
+                <w:sz w:val="24"/>
+              </w:rPr>
+              <w:t>Then drill the perfect holes for the camera and then screw it on.</w:t>
+            </w:r>
+          </w:p>
+          <w:p>
+            <w:pPr>
+              <w:pStyle w:val="ListParagraph"/>
+              <w:numPr>
+                <w:ilvl w:val="0"/>
+                <w:numId w:val="1"/>
+              </w:numPr>
+              <w:rPr>
+                <w:rFonts w:ascii="Times New Roman" w:hAnsi="Times New Roman" w:cs="Times New Roman"/>
+                <w:sz w:val="24"/>
+              </w:rPr>
+            </w:pPr>
+            <w:r>
+              <w:rPr>
+                <w:rFonts w:ascii="Times New Roman" w:hAnsi="Times New Roman" w:cs="Times New Roman"/>
+                <w:sz w:val="24"/>
+              </w:rPr>
+              <w:t xml:space="preserve">After mounting all the cameras on the wall, we ran cables which we connected from one camera to the </w:t>
+            </w:r>
+            <w:proofErr w:type="gramStart"/>
+            <w:r>
+              <w:rPr>
+                <w:rFonts w:ascii="Times New Roman" w:hAnsi="Times New Roman" w:cs="Times New Roman"/>
+                <w:sz w:val="24"/>
+              </w:rPr>
+              <w:t>other,</w:t>
+            </w:r>
+            <w:proofErr w:type="gramEnd"/>
+            <w:r>
+              <w:rPr>
+                <w:rFonts w:ascii="Times New Roman" w:hAnsi="Times New Roman" w:cs="Times New Roman"/>
+                <w:sz w:val="24"/>
+              </w:rPr>
+              <w:t xml:space="preserve"> we also used cable ties and cable clip to maintain order in lining the cables on the wall.</w:t>
+            </w:r>
+          </w:p>
+          <w:p>
+            <w:pPr>
+              <w:pStyle w:val="ListParagraph"/>
+              <w:numPr>
+                <w:ilvl w:val="0"/>
+                <w:numId w:val="1"/>
+              </w:numPr>
+              <w:rPr>
+                <w:rFonts w:ascii="Times New Roman" w:hAnsi="Times New Roman" w:cs="Times New Roman"/>
+                <w:sz w:val="24"/>
+              </w:rPr>
+            </w:pPr>
+            <w:r>
+              <w:rPr>
+                <w:rFonts w:ascii="Times New Roman" w:hAnsi="Times New Roman" w:cs="Times New Roman"/>
+                <w:sz w:val="24"/>
+              </w:rPr>
+              <w:t>Then at the main room where all the cables coming from each camera, we connected new hard drive to the DVR, and then we also connected that DVR to the screen</w:t>
+            </w:r>
+          </w:p>
+          <w:p>
+            <w:pPr>
+              <w:pStyle w:val="ListParagraph"/>
+              <w:numPr>
+                <w:ilvl w:val="0"/>
+                <w:numId w:val="1"/>
+              </w:numPr>
+              <w:rPr>
+                <w:rFonts w:ascii="Times New Roman" w:hAnsi="Times New Roman" w:cs="Times New Roman"/>
+                <w:sz w:val="24"/>
+              </w:rPr>
+            </w:pPr>
+            <w:r>
+              <w:rPr>
+                <w:rFonts w:ascii="Times New Roman" w:hAnsi="Times New Roman" w:cs="Times New Roman"/>
+                <w:sz w:val="24"/>
+              </w:rPr>
+              <w:t xml:space="preserve">After connecting, we started setting up the DVR (things like changing dates, </w:t>
+            </w:r>
+            <w:proofErr w:type="spellStart"/>
+            <w:r>
+              <w:rPr>
+                <w:rFonts w:ascii="Times New Roman" w:hAnsi="Times New Roman" w:cs="Times New Roman"/>
+                <w:sz w:val="24"/>
+              </w:rPr>
+              <w:t>etc</w:t>
+            </w:r>
+            <w:proofErr w:type="spellEnd"/>
+            <w:r>
+              <w:rPr>
+                <w:rFonts w:ascii="Times New Roman" w:hAnsi="Times New Roman" w:cs="Times New Roman"/>
+                <w:sz w:val="24"/>
+              </w:rPr>
+              <w:t>).</w:t>
+            </w:r>
+          </w:p>
+          <w:p>
+            <w:pPr>
+              <w:pStyle w:val="ListParagraph"/>
+              <w:numPr>
+                <w:ilvl w:val="0"/>
+                <w:numId w:val="1"/>
+              </w:numPr>
+              <w:rPr>
+                <w:rFonts w:ascii="Times New Roman" w:hAnsi="Times New Roman" w:cs="Times New Roman"/>
+                <w:sz w:val="24"/>
+              </w:rPr>
+            </w:pPr>
+            <w:r>
+              <w:rPr>
+                <w:rFonts w:ascii="Times New Roman" w:hAnsi="Times New Roman" w:cs="Times New Roman"/>
+                <w:sz w:val="24"/>
+              </w:rPr>
+              <w:t xml:space="preserve">We also formatted the new hard drive which we </w:t>
+            </w:r>
+            <w:r>
+              <w:rPr>
+                <w:rFonts w:ascii="Times New Roman" w:hAnsi="Times New Roman" w:cs="Times New Roman"/>
+                <w:sz w:val="24"/>
+              </w:rPr>
+              <w:lastRenderedPageBreak/>
+              <w:t>had connected.</w:t>
+            </w:r>
+          </w:p>
+          <w:p>
+            <w:pPr>
+              <w:pStyle w:val="ListParagraph"/>
+              <w:numPr>
+                <w:ilvl w:val="0"/>
+                <w:numId w:val="1"/>
+              </w:numPr>
+              <w:rPr>
+                <w:rFonts w:ascii="Times New Roman" w:hAnsi="Times New Roman" w:cs="Times New Roman"/>
+                <w:sz w:val="24"/>
+              </w:rPr>
+            </w:pPr>
+            <w:r>
+              <w:rPr>
+                <w:rFonts w:ascii="Times New Roman" w:hAnsi="Times New Roman" w:cs="Times New Roman"/>
+                <w:sz w:val="24"/>
+              </w:rPr>
+              <w:t xml:space="preserve">After that we then connected all the Video Connectors from the cameras </w:t>
+            </w:r>
+            <w:r>
+              <w:rPr>
+                <w:rFonts w:ascii="Times New Roman" w:hAnsi="Times New Roman" w:cs="Times New Roman"/>
+                <w:sz w:val="24"/>
+              </w:rPr>
+              <w:t>to our 16 Channel DVR.</w:t>
+            </w:r>
+          </w:p>
+          <w:p>
+            <w:pPr>
+              <w:pStyle w:val="ListParagraph"/>
+              <w:numPr>
+                <w:ilvl w:val="0"/>
+                <w:numId w:val="1"/>
+              </w:numPr>
+              <w:rPr>
+                <w:rFonts w:ascii="Times New Roman" w:hAnsi="Times New Roman" w:cs="Times New Roman"/>
+                <w:sz w:val="24"/>
+              </w:rPr>
+            </w:pPr>
+            <w:r>
+              <w:rPr>
+                <w:rFonts w:ascii="Times New Roman" w:hAnsi="Times New Roman" w:cs="Times New Roman"/>
+                <w:sz w:val="24"/>
+              </w:rPr>
+              <w:t>Afterwards, we checked if all our cameras are working well, clearly showing as well as well positioned.</w:t>
+            </w:r>
+          </w:p>
+          <w:p>
+            <w:pPr>
+              <w:pStyle w:val="ListParagraph"/>
+              <w:numPr>
+                <w:ilvl w:val="0"/>
+                <w:numId w:val="1"/>
+              </w:numPr>
+              <w:rPr>
+                <w:rFonts w:ascii="Times New Roman" w:hAnsi="Times New Roman" w:cs="Times New Roman"/>
+                <w:sz w:val="24"/>
+              </w:rPr>
+            </w:pPr>
+            <w:r>
+              <w:rPr>
+                <w:rFonts w:ascii="Times New Roman" w:hAnsi="Times New Roman" w:cs="Times New Roman"/>
+                <w:sz w:val="24"/>
+              </w:rPr>
+              <w:t xml:space="preserve">After that, we were taught on how to view previous </w:t>
+            </w:r>
+            <w:proofErr w:type="gramStart"/>
+            <w:r>
+              <w:rPr>
+                <w:rFonts w:ascii="Times New Roman" w:hAnsi="Times New Roman" w:cs="Times New Roman"/>
+                <w:sz w:val="24"/>
+              </w:rPr>
+              <w:t>record ,</w:t>
+            </w:r>
+            <w:proofErr w:type="gramEnd"/>
+            <w:r>
+              <w:rPr>
+                <w:rFonts w:ascii="Times New Roman" w:hAnsi="Times New Roman" w:cs="Times New Roman"/>
+                <w:sz w:val="24"/>
+              </w:rPr>
+              <w:t xml:space="preserve"> how to select the dates you would want to view and so on.</w:t>
+            </w:r>
+          </w:p>
+          <w:p>
+            <w:pPr>
+              <w:pStyle w:val="ListParagraph"/>
+              <w:numPr>
+                <w:ilvl w:val="0"/>
+                <w:numId w:val="1"/>
+              </w:numPr>
+              <w:rPr>
+                <w:rFonts w:ascii="Times New Roman" w:hAnsi="Times New Roman" w:cs="Times New Roman"/>
+                <w:sz w:val="24"/>
+              </w:rPr>
+            </w:pPr>
+            <w:r>
+              <w:rPr>
+                <w:rFonts w:ascii="Times New Roman" w:hAnsi="Times New Roman" w:cs="Times New Roman"/>
+                <w:sz w:val="24"/>
+              </w:rPr>
+              <w:t xml:space="preserve">We were also taught on how to monitor the </w:t>
+            </w:r>
+            <w:proofErr w:type="spellStart"/>
+            <w:proofErr w:type="gramStart"/>
+            <w:r>
+              <w:rPr>
+                <w:rFonts w:ascii="Times New Roman" w:hAnsi="Times New Roman" w:cs="Times New Roman"/>
+                <w:sz w:val="24"/>
+              </w:rPr>
+              <w:t>cctv</w:t>
+            </w:r>
+            <w:proofErr w:type="spellEnd"/>
+            <w:proofErr w:type="gramEnd"/>
+            <w:r>
+              <w:rPr>
+                <w:rFonts w:ascii="Times New Roman" w:hAnsi="Times New Roman" w:cs="Times New Roman"/>
+                <w:sz w:val="24"/>
+              </w:rPr>
+              <w:t xml:space="preserve"> on our mobile</w:t>
+            </w:r>
+            <w:r>
+              <w:rPr>
+                <w:rFonts w:ascii="Times New Roman" w:hAnsi="Times New Roman" w:cs="Times New Roman"/>
+                <w:sz w:val="24"/>
+              </w:rPr>
+              <w:t xml:space="preserve"> </w:t>
+            </w:r>
+            <w:r>
+              <w:rPr>
+                <w:rFonts w:ascii="Times New Roman" w:hAnsi="Times New Roman" w:cs="Times New Roman"/>
+                <w:sz w:val="24"/>
+              </w:rPr>
+              <w:t>devices through an application called DMSS.</w:t>
+            </w:r>
+          </w:p>
+        </w:tc>
+        <w:tc>
+          <w:tcPr>
+            <w:tcW w:w="2250" w:type="dxa"/>
+          </w:tcPr>
+          <w:p>
+            <w:pPr>
+              <w:pStyle w:val="ListParagraph"/>
+              <w:numPr>
+                <w:ilvl w:val="0"/>
+                <w:numId w:val="1"/>
+              </w:numPr>
+              <w:rPr>
+                <w:rFonts w:ascii="Times New Roman" w:hAnsi="Times New Roman" w:cs="Times New Roman"/>
+                <w:sz w:val="24"/>
+              </w:rPr>
+            </w:pPr>
+            <w:r>
+              <w:rPr>
+                <w:rFonts w:ascii="Times New Roman" w:hAnsi="Times New Roman" w:cs="Times New Roman"/>
+                <w:sz w:val="24"/>
+              </w:rPr>
+              <w:lastRenderedPageBreak/>
+              <w:t xml:space="preserve">Learnt about the whole </w:t>
+            </w:r>
+            <w:proofErr w:type="spellStart"/>
+            <w:proofErr w:type="gramStart"/>
+            <w:r>
+              <w:rPr>
+                <w:rFonts w:ascii="Times New Roman" w:hAnsi="Times New Roman" w:cs="Times New Roman"/>
+                <w:sz w:val="24"/>
+              </w:rPr>
+              <w:t>cctv</w:t>
+            </w:r>
+            <w:proofErr w:type="spellEnd"/>
+            <w:proofErr w:type="gramEnd"/>
+            <w:r>
+              <w:rPr>
+                <w:rFonts w:ascii="Times New Roman" w:hAnsi="Times New Roman" w:cs="Times New Roman"/>
+                <w:sz w:val="24"/>
+              </w:rPr>
+              <w:t xml:space="preserve"> camera installation process, I managed to understand some things but I </w:t>
+            </w:r>
+            <w:proofErr w:type="spellStart"/>
+            <w:r>
+              <w:rPr>
+                <w:rFonts w:ascii="Times New Roman" w:hAnsi="Times New Roman" w:cs="Times New Roman"/>
+                <w:sz w:val="24"/>
+              </w:rPr>
+              <w:t>ddnt</w:t>
+            </w:r>
+            <w:proofErr w:type="spellEnd"/>
+            <w:r>
+              <w:rPr>
+                <w:rFonts w:ascii="Times New Roman" w:hAnsi="Times New Roman" w:cs="Times New Roman"/>
+                <w:sz w:val="24"/>
+              </w:rPr>
+              <w:t xml:space="preserve"> managed to understand well the mobile device monitoring process, I still need more lessons on that.</w:t>
+            </w:r>
+          </w:p>
+        </w:tc>
+        <w:tc>
+          <w:tcPr>
+            <w:tcW w:w="2160" w:type="dxa"/>
+          </w:tcPr>
+          <w:p>
+            <w:pPr>
+              <w:rPr>
+                <w:rFonts w:ascii="Times New Roman" w:hAnsi="Times New Roman" w:cs="Times New Roman"/>
+                <w:sz w:val="24"/>
+              </w:rPr>
+            </w:pPr>
+          </w:p>
+        </w:tc>
+        <w:tc>
+          <w:tcPr>
+            <w:tcW w:w="2177" w:type="dxa"/>
           </w:tcPr>
           <w:p>
             <w:pPr>
@@ -550,59 +953,59 @@
         </w:trPr>
         <w:tc>
           <w:tcPr>
-            <w:tcW w:w="1884" w:type="dxa"/>
-          </w:tcPr>
-          <w:p>
-            <w:pPr>
-              <w:rPr>
-                <w:rFonts w:ascii="Times New Roman" w:hAnsi="Times New Roman" w:cs="Times New Roman"/>
-                <w:sz w:val="24"/>
-              </w:rPr>
-            </w:pPr>
-          </w:p>
-        </w:tc>
-        <w:tc>
-          <w:tcPr>
-            <w:tcW w:w="3894" w:type="dxa"/>
-          </w:tcPr>
-          <w:p>
-            <w:pPr>
-              <w:rPr>
-                <w:rFonts w:ascii="Times New Roman" w:hAnsi="Times New Roman" w:cs="Times New Roman"/>
-                <w:sz w:val="24"/>
-              </w:rPr>
-            </w:pPr>
-          </w:p>
-        </w:tc>
-        <w:tc>
-          <w:tcPr>
-            <w:tcW w:w="2796" w:type="dxa"/>
-          </w:tcPr>
-          <w:p>
-            <w:pPr>
-              <w:rPr>
-                <w:rFonts w:ascii="Times New Roman" w:hAnsi="Times New Roman" w:cs="Times New Roman"/>
-                <w:sz w:val="24"/>
-              </w:rPr>
-            </w:pPr>
-          </w:p>
-        </w:tc>
-        <w:tc>
-          <w:tcPr>
-            <w:tcW w:w="2613" w:type="dxa"/>
-          </w:tcPr>
-          <w:p>
-            <w:pPr>
-              <w:rPr>
-                <w:rFonts w:ascii="Times New Roman" w:hAnsi="Times New Roman" w:cs="Times New Roman"/>
-                <w:sz w:val="24"/>
-              </w:rPr>
-            </w:pPr>
-          </w:p>
-        </w:tc>
-        <w:tc>
-          <w:tcPr>
-            <w:tcW w:w="2708" w:type="dxa"/>
+            <w:tcW w:w="1548" w:type="dxa"/>
+          </w:tcPr>
+          <w:p>
+            <w:pPr>
+              <w:rPr>
+                <w:rFonts w:ascii="Times New Roman" w:hAnsi="Times New Roman" w:cs="Times New Roman"/>
+                <w:sz w:val="24"/>
+              </w:rPr>
+            </w:pPr>
+          </w:p>
+        </w:tc>
+        <w:tc>
+          <w:tcPr>
+            <w:tcW w:w="5760" w:type="dxa"/>
+          </w:tcPr>
+          <w:p>
+            <w:pPr>
+              <w:rPr>
+                <w:rFonts w:ascii="Times New Roman" w:hAnsi="Times New Roman" w:cs="Times New Roman"/>
+                <w:sz w:val="24"/>
+              </w:rPr>
+            </w:pPr>
+          </w:p>
+        </w:tc>
+        <w:tc>
+          <w:tcPr>
+            <w:tcW w:w="2250" w:type="dxa"/>
+          </w:tcPr>
+          <w:p>
+            <w:pPr>
+              <w:rPr>
+                <w:rFonts w:ascii="Times New Roman" w:hAnsi="Times New Roman" w:cs="Times New Roman"/>
+                <w:sz w:val="24"/>
+              </w:rPr>
+            </w:pPr>
+          </w:p>
+        </w:tc>
+        <w:tc>
+          <w:tcPr>
+            <w:tcW w:w="2160" w:type="dxa"/>
+          </w:tcPr>
+          <w:p>
+            <w:pPr>
+              <w:rPr>
+                <w:rFonts w:ascii="Times New Roman" w:hAnsi="Times New Roman" w:cs="Times New Roman"/>
+                <w:sz w:val="24"/>
+              </w:rPr>
+            </w:pPr>
+          </w:p>
+        </w:tc>
+        <w:tc>
+          <w:tcPr>
+            <w:tcW w:w="2177" w:type="dxa"/>
           </w:tcPr>
           <w:p>
             <w:pPr>
@@ -620,59 +1023,59 @@
         </w:trPr>
         <w:tc>
           <w:tcPr>
-            <w:tcW w:w="1884" w:type="dxa"/>
-          </w:tcPr>
-          <w:p>
-            <w:pPr>
-              <w:rPr>
-                <w:rFonts w:ascii="Times New Roman" w:hAnsi="Times New Roman" w:cs="Times New Roman"/>
-                <w:sz w:val="24"/>
-              </w:rPr>
-            </w:pPr>
-          </w:p>
-        </w:tc>
-        <w:tc>
-          <w:tcPr>
-            <w:tcW w:w="3894" w:type="dxa"/>
-          </w:tcPr>
-          <w:p>
-            <w:pPr>
-              <w:rPr>
-                <w:rFonts w:ascii="Times New Roman" w:hAnsi="Times New Roman" w:cs="Times New Roman"/>
-                <w:sz w:val="24"/>
-              </w:rPr>
-            </w:pPr>
-          </w:p>
-        </w:tc>
-        <w:tc>
-          <w:tcPr>
-            <w:tcW w:w="2796" w:type="dxa"/>
-          </w:tcPr>
-          <w:p>
-            <w:pPr>
-              <w:rPr>
-                <w:rFonts w:ascii="Times New Roman" w:hAnsi="Times New Roman" w:cs="Times New Roman"/>
-                <w:sz w:val="24"/>
-              </w:rPr>
-            </w:pPr>
-          </w:p>
-        </w:tc>
-        <w:tc>
-          <w:tcPr>
-            <w:tcW w:w="2613" w:type="dxa"/>
-          </w:tcPr>
-          <w:p>
-            <w:pPr>
-              <w:rPr>
-                <w:rFonts w:ascii="Times New Roman" w:hAnsi="Times New Roman" w:cs="Times New Roman"/>
-                <w:sz w:val="24"/>
-              </w:rPr>
-            </w:pPr>
-          </w:p>
-        </w:tc>
-        <w:tc>
-          <w:tcPr>
-            <w:tcW w:w="2708" w:type="dxa"/>
+            <w:tcW w:w="1548" w:type="dxa"/>
+          </w:tcPr>
+          <w:p>
+            <w:pPr>
+              <w:rPr>
+                <w:rFonts w:ascii="Times New Roman" w:hAnsi="Times New Roman" w:cs="Times New Roman"/>
+                <w:sz w:val="24"/>
+              </w:rPr>
+            </w:pPr>
+          </w:p>
+        </w:tc>
+        <w:tc>
+          <w:tcPr>
+            <w:tcW w:w="5760" w:type="dxa"/>
+          </w:tcPr>
+          <w:p>
+            <w:pPr>
+              <w:rPr>
+                <w:rFonts w:ascii="Times New Roman" w:hAnsi="Times New Roman" w:cs="Times New Roman"/>
+                <w:sz w:val="24"/>
+              </w:rPr>
+            </w:pPr>
+          </w:p>
+        </w:tc>
+        <w:tc>
+          <w:tcPr>
+            <w:tcW w:w="2250" w:type="dxa"/>
+          </w:tcPr>
+          <w:p>
+            <w:pPr>
+              <w:rPr>
+                <w:rFonts w:ascii="Times New Roman" w:hAnsi="Times New Roman" w:cs="Times New Roman"/>
+                <w:sz w:val="24"/>
+              </w:rPr>
+            </w:pPr>
+          </w:p>
+        </w:tc>
+        <w:tc>
+          <w:tcPr>
+            <w:tcW w:w="2160" w:type="dxa"/>
+          </w:tcPr>
+          <w:p>
+            <w:pPr>
+              <w:rPr>
+                <w:rFonts w:ascii="Times New Roman" w:hAnsi="Times New Roman" w:cs="Times New Roman"/>
+                <w:sz w:val="24"/>
+              </w:rPr>
+            </w:pPr>
+          </w:p>
+        </w:tc>
+        <w:tc>
+          <w:tcPr>
+            <w:tcW w:w="2177" w:type="dxa"/>
           </w:tcPr>
           <w:p>
             <w:pPr>
@@ -690,59 +1093,59 @@
         </w:trPr>
         <w:tc>
           <w:tcPr>
-            <w:tcW w:w="1884" w:type="dxa"/>
-          </w:tcPr>
-          <w:p>
-            <w:pPr>
-              <w:rPr>
-                <w:rFonts w:ascii="Times New Roman" w:hAnsi="Times New Roman" w:cs="Times New Roman"/>
-                <w:sz w:val="24"/>
-              </w:rPr>
-            </w:pPr>
-          </w:p>
-        </w:tc>
-        <w:tc>
-          <w:tcPr>
-            <w:tcW w:w="3894" w:type="dxa"/>
-          </w:tcPr>
-          <w:p>
-            <w:pPr>
-              <w:rPr>
-                <w:rFonts w:ascii="Times New Roman" w:hAnsi="Times New Roman" w:cs="Times New Roman"/>
-                <w:sz w:val="24"/>
-              </w:rPr>
-            </w:pPr>
-          </w:p>
-        </w:tc>
-        <w:tc>
-          <w:tcPr>
-            <w:tcW w:w="2796" w:type="dxa"/>
-          </w:tcPr>
-          <w:p>
-            <w:pPr>
-              <w:rPr>
-                <w:rFonts w:ascii="Times New Roman" w:hAnsi="Times New Roman" w:cs="Times New Roman"/>
-                <w:sz w:val="24"/>
-              </w:rPr>
-            </w:pPr>
-          </w:p>
-        </w:tc>
-        <w:tc>
-          <w:tcPr>
-            <w:tcW w:w="2613" w:type="dxa"/>
-          </w:tcPr>
-          <w:p>
-            <w:pPr>
-              <w:rPr>
-                <w:rFonts w:ascii="Times New Roman" w:hAnsi="Times New Roman" w:cs="Times New Roman"/>
-                <w:sz w:val="24"/>
-              </w:rPr>
-            </w:pPr>
-          </w:p>
-        </w:tc>
-        <w:tc>
-          <w:tcPr>
-            <w:tcW w:w="2708" w:type="dxa"/>
+            <w:tcW w:w="1548" w:type="dxa"/>
+          </w:tcPr>
+          <w:p>
+            <w:pPr>
+              <w:rPr>
+                <w:rFonts w:ascii="Times New Roman" w:hAnsi="Times New Roman" w:cs="Times New Roman"/>
+                <w:sz w:val="24"/>
+              </w:rPr>
+            </w:pPr>
+          </w:p>
+        </w:tc>
+        <w:tc>
+          <w:tcPr>
+            <w:tcW w:w="5760" w:type="dxa"/>
+          </w:tcPr>
+          <w:p>
+            <w:pPr>
+              <w:rPr>
+                <w:rFonts w:ascii="Times New Roman" w:hAnsi="Times New Roman" w:cs="Times New Roman"/>
+                <w:sz w:val="24"/>
+              </w:rPr>
+            </w:pPr>
+          </w:p>
+        </w:tc>
+        <w:tc>
+          <w:tcPr>
+            <w:tcW w:w="2250" w:type="dxa"/>
+          </w:tcPr>
+          <w:p>
+            <w:pPr>
+              <w:rPr>
+                <w:rFonts w:ascii="Times New Roman" w:hAnsi="Times New Roman" w:cs="Times New Roman"/>
+                <w:sz w:val="24"/>
+              </w:rPr>
+            </w:pPr>
+          </w:p>
+        </w:tc>
+        <w:tc>
+          <w:tcPr>
+            <w:tcW w:w="2160" w:type="dxa"/>
+          </w:tcPr>
+          <w:p>
+            <w:pPr>
+              <w:rPr>
+                <w:rFonts w:ascii="Times New Roman" w:hAnsi="Times New Roman" w:cs="Times New Roman"/>
+                <w:sz w:val="24"/>
+              </w:rPr>
+            </w:pPr>
+          </w:p>
+        </w:tc>
+        <w:tc>
+          <w:tcPr>
+            <w:tcW w:w="2177" w:type="dxa"/>
           </w:tcPr>
           <w:p>
             <w:pPr>
@@ -760,59 +1163,59 @@
         </w:trPr>
         <w:tc>
           <w:tcPr>
-            <w:tcW w:w="1884" w:type="dxa"/>
-          </w:tcPr>
-          <w:p>
-            <w:pPr>
-              <w:rPr>
-                <w:rFonts w:ascii="Times New Roman" w:hAnsi="Times New Roman" w:cs="Times New Roman"/>
-                <w:sz w:val="24"/>
-              </w:rPr>
-            </w:pPr>
-          </w:p>
-        </w:tc>
-        <w:tc>
-          <w:tcPr>
-            <w:tcW w:w="3894" w:type="dxa"/>
-          </w:tcPr>
-          <w:p>
-            <w:pPr>
-              <w:rPr>
-                <w:rFonts w:ascii="Times New Roman" w:hAnsi="Times New Roman" w:cs="Times New Roman"/>
-                <w:sz w:val="24"/>
-              </w:rPr>
-            </w:pPr>
-          </w:p>
-        </w:tc>
-        <w:tc>
-          <w:tcPr>
-            <w:tcW w:w="2796" w:type="dxa"/>
-          </w:tcPr>
-          <w:p>
-            <w:pPr>
-              <w:rPr>
-                <w:rFonts w:ascii="Times New Roman" w:hAnsi="Times New Roman" w:cs="Times New Roman"/>
-                <w:sz w:val="24"/>
-              </w:rPr>
-            </w:pPr>
-          </w:p>
-        </w:tc>
-        <w:tc>
-          <w:tcPr>
-            <w:tcW w:w="2613" w:type="dxa"/>
-          </w:tcPr>
-          <w:p>
-            <w:pPr>
-              <w:rPr>
-                <w:rFonts w:ascii="Times New Roman" w:hAnsi="Times New Roman" w:cs="Times New Roman"/>
-                <w:sz w:val="24"/>
-              </w:rPr>
-            </w:pPr>
-          </w:p>
-        </w:tc>
-        <w:tc>
-          <w:tcPr>
-            <w:tcW w:w="2708" w:type="dxa"/>
+            <w:tcW w:w="1548" w:type="dxa"/>
+          </w:tcPr>
+          <w:p>
+            <w:pPr>
+              <w:rPr>
+                <w:rFonts w:ascii="Times New Roman" w:hAnsi="Times New Roman" w:cs="Times New Roman"/>
+                <w:sz w:val="24"/>
+              </w:rPr>
+            </w:pPr>
+          </w:p>
+        </w:tc>
+        <w:tc>
+          <w:tcPr>
+            <w:tcW w:w="5760" w:type="dxa"/>
+          </w:tcPr>
+          <w:p>
+            <w:pPr>
+              <w:rPr>
+                <w:rFonts w:ascii="Times New Roman" w:hAnsi="Times New Roman" w:cs="Times New Roman"/>
+                <w:sz w:val="24"/>
+              </w:rPr>
+            </w:pPr>
+          </w:p>
+        </w:tc>
+        <w:tc>
+          <w:tcPr>
+            <w:tcW w:w="2250" w:type="dxa"/>
+          </w:tcPr>
+          <w:p>
+            <w:pPr>
+              <w:rPr>
+                <w:rFonts w:ascii="Times New Roman" w:hAnsi="Times New Roman" w:cs="Times New Roman"/>
+                <w:sz w:val="24"/>
+              </w:rPr>
+            </w:pPr>
+          </w:p>
+        </w:tc>
+        <w:tc>
+          <w:tcPr>
+            <w:tcW w:w="2160" w:type="dxa"/>
+          </w:tcPr>
+          <w:p>
+            <w:pPr>
+              <w:rPr>
+                <w:rFonts w:ascii="Times New Roman" w:hAnsi="Times New Roman" w:cs="Times New Roman"/>
+                <w:sz w:val="24"/>
+              </w:rPr>
+            </w:pPr>
+          </w:p>
+        </w:tc>
+        <w:tc>
+          <w:tcPr>
+            <w:tcW w:w="2177" w:type="dxa"/>
           </w:tcPr>
           <w:p>
             <w:pPr>
@@ -830,59 +1233,59 @@
         </w:trPr>
         <w:tc>
           <w:tcPr>
-            <w:tcW w:w="1884" w:type="dxa"/>
-          </w:tcPr>
-          <w:p>
-            <w:pPr>
-              <w:rPr>
-                <w:rFonts w:ascii="Times New Roman" w:hAnsi="Times New Roman" w:cs="Times New Roman"/>
-                <w:sz w:val="24"/>
-              </w:rPr>
-            </w:pPr>
-          </w:p>
-        </w:tc>
-        <w:tc>
-          <w:tcPr>
-            <w:tcW w:w="3894" w:type="dxa"/>
-          </w:tcPr>
-          <w:p>
-            <w:pPr>
-              <w:rPr>
-                <w:rFonts w:ascii="Times New Roman" w:hAnsi="Times New Roman" w:cs="Times New Roman"/>
-                <w:sz w:val="24"/>
-              </w:rPr>
-            </w:pPr>
-          </w:p>
-        </w:tc>
-        <w:tc>
-          <w:tcPr>
-            <w:tcW w:w="2796" w:type="dxa"/>
-          </w:tcPr>
-          <w:p>
-            <w:pPr>
-              <w:rPr>
-                <w:rFonts w:ascii="Times New Roman" w:hAnsi="Times New Roman" w:cs="Times New Roman"/>
-                <w:sz w:val="24"/>
-              </w:rPr>
-            </w:pPr>
-          </w:p>
-        </w:tc>
-        <w:tc>
-          <w:tcPr>
-            <w:tcW w:w="2613" w:type="dxa"/>
-          </w:tcPr>
-          <w:p>
-            <w:pPr>
-              <w:rPr>
-                <w:rFonts w:ascii="Times New Roman" w:hAnsi="Times New Roman" w:cs="Times New Roman"/>
-                <w:sz w:val="24"/>
-              </w:rPr>
-            </w:pPr>
-          </w:p>
-        </w:tc>
-        <w:tc>
-          <w:tcPr>
-            <w:tcW w:w="2708" w:type="dxa"/>
+            <w:tcW w:w="1548" w:type="dxa"/>
+          </w:tcPr>
+          <w:p>
+            <w:pPr>
+              <w:rPr>
+                <w:rFonts w:ascii="Times New Roman" w:hAnsi="Times New Roman" w:cs="Times New Roman"/>
+                <w:sz w:val="24"/>
+              </w:rPr>
+            </w:pPr>
+          </w:p>
+        </w:tc>
+        <w:tc>
+          <w:tcPr>
+            <w:tcW w:w="5760" w:type="dxa"/>
+          </w:tcPr>
+          <w:p>
+            <w:pPr>
+              <w:rPr>
+                <w:rFonts w:ascii="Times New Roman" w:hAnsi="Times New Roman" w:cs="Times New Roman"/>
+                <w:sz w:val="24"/>
+              </w:rPr>
+            </w:pPr>
+          </w:p>
+        </w:tc>
+        <w:tc>
+          <w:tcPr>
+            <w:tcW w:w="2250" w:type="dxa"/>
+          </w:tcPr>
+          <w:p>
+            <w:pPr>
+              <w:rPr>
+                <w:rFonts w:ascii="Times New Roman" w:hAnsi="Times New Roman" w:cs="Times New Roman"/>
+                <w:sz w:val="24"/>
+              </w:rPr>
+            </w:pPr>
+          </w:p>
+        </w:tc>
+        <w:tc>
+          <w:tcPr>
+            <w:tcW w:w="2160" w:type="dxa"/>
+          </w:tcPr>
+          <w:p>
+            <w:pPr>
+              <w:rPr>
+                <w:rFonts w:ascii="Times New Roman" w:hAnsi="Times New Roman" w:cs="Times New Roman"/>
+                <w:sz w:val="24"/>
+              </w:rPr>
+            </w:pPr>
+          </w:p>
+        </w:tc>
+        <w:tc>
+          <w:tcPr>
+            <w:tcW w:w="2177" w:type="dxa"/>
           </w:tcPr>
           <w:p>
             <w:pPr>
@@ -900,59 +1303,59 @@
         </w:trPr>
         <w:tc>
           <w:tcPr>
-            <w:tcW w:w="1884" w:type="dxa"/>
-          </w:tcPr>
-          <w:p>
-            <w:pPr>
-              <w:rPr>
-                <w:rFonts w:ascii="Times New Roman" w:hAnsi="Times New Roman" w:cs="Times New Roman"/>
-                <w:sz w:val="24"/>
-              </w:rPr>
-            </w:pPr>
-          </w:p>
-        </w:tc>
-        <w:tc>
-          <w:tcPr>
-            <w:tcW w:w="3894" w:type="dxa"/>
-          </w:tcPr>
-          <w:p>
-            <w:pPr>
-              <w:rPr>
-                <w:rFonts w:ascii="Times New Roman" w:hAnsi="Times New Roman" w:cs="Times New Roman"/>
-                <w:sz w:val="24"/>
-              </w:rPr>
-            </w:pPr>
-          </w:p>
-        </w:tc>
-        <w:tc>
-          <w:tcPr>
-            <w:tcW w:w="2796" w:type="dxa"/>
-          </w:tcPr>
-          <w:p>
-            <w:pPr>
-              <w:rPr>
-                <w:rFonts w:ascii="Times New Roman" w:hAnsi="Times New Roman" w:cs="Times New Roman"/>
-                <w:sz w:val="24"/>
-              </w:rPr>
-            </w:pPr>
-          </w:p>
-        </w:tc>
-        <w:tc>
-          <w:tcPr>
-            <w:tcW w:w="2613" w:type="dxa"/>
-          </w:tcPr>
-          <w:p>
-            <w:pPr>
-              <w:rPr>
-                <w:rFonts w:ascii="Times New Roman" w:hAnsi="Times New Roman" w:cs="Times New Roman"/>
-                <w:sz w:val="24"/>
-              </w:rPr>
-            </w:pPr>
-          </w:p>
-        </w:tc>
-        <w:tc>
-          <w:tcPr>
-            <w:tcW w:w="2708" w:type="dxa"/>
+            <w:tcW w:w="1548" w:type="dxa"/>
+          </w:tcPr>
+          <w:p>
+            <w:pPr>
+              <w:rPr>
+                <w:rFonts w:ascii="Times New Roman" w:hAnsi="Times New Roman" w:cs="Times New Roman"/>
+                <w:sz w:val="24"/>
+              </w:rPr>
+            </w:pPr>
+          </w:p>
+        </w:tc>
+        <w:tc>
+          <w:tcPr>
+            <w:tcW w:w="5760" w:type="dxa"/>
+          </w:tcPr>
+          <w:p>
+            <w:pPr>
+              <w:rPr>
+                <w:rFonts w:ascii="Times New Roman" w:hAnsi="Times New Roman" w:cs="Times New Roman"/>
+                <w:sz w:val="24"/>
+              </w:rPr>
+            </w:pPr>
+          </w:p>
+        </w:tc>
+        <w:tc>
+          <w:tcPr>
+            <w:tcW w:w="2250" w:type="dxa"/>
+          </w:tcPr>
+          <w:p>
+            <w:pPr>
+              <w:rPr>
+                <w:rFonts w:ascii="Times New Roman" w:hAnsi="Times New Roman" w:cs="Times New Roman"/>
+                <w:sz w:val="24"/>
+              </w:rPr>
+            </w:pPr>
+          </w:p>
+        </w:tc>
+        <w:tc>
+          <w:tcPr>
+            <w:tcW w:w="2160" w:type="dxa"/>
+          </w:tcPr>
+          <w:p>
+            <w:pPr>
+              <w:rPr>
+                <w:rFonts w:ascii="Times New Roman" w:hAnsi="Times New Roman" w:cs="Times New Roman"/>
+                <w:sz w:val="24"/>
+              </w:rPr>
+            </w:pPr>
+          </w:p>
+        </w:tc>
+        <w:tc>
+          <w:tcPr>
+            <w:tcW w:w="2177" w:type="dxa"/>
           </w:tcPr>
           <w:p>
             <w:pPr>
@@ -970,59 +1373,59 @@
         </w:trPr>
         <w:tc>
           <w:tcPr>
-            <w:tcW w:w="1884" w:type="dxa"/>
-          </w:tcPr>
-          <w:p>
-            <w:pPr>
-              <w:rPr>
-                <w:rFonts w:ascii="Times New Roman" w:hAnsi="Times New Roman" w:cs="Times New Roman"/>
-                <w:sz w:val="24"/>
-              </w:rPr>
-            </w:pPr>
-          </w:p>
-        </w:tc>
-        <w:tc>
-          <w:tcPr>
-            <w:tcW w:w="3894" w:type="dxa"/>
-          </w:tcPr>
-          <w:p>
-            <w:pPr>
-              <w:rPr>
-                <w:rFonts w:ascii="Times New Roman" w:hAnsi="Times New Roman" w:cs="Times New Roman"/>
-                <w:sz w:val="24"/>
-              </w:rPr>
-            </w:pPr>
-          </w:p>
-        </w:tc>
-        <w:tc>
-          <w:tcPr>
-            <w:tcW w:w="2796" w:type="dxa"/>
-          </w:tcPr>
-          <w:p>
-            <w:pPr>
-              <w:rPr>
-                <w:rFonts w:ascii="Times New Roman" w:hAnsi="Times New Roman" w:cs="Times New Roman"/>
-                <w:sz w:val="24"/>
-              </w:rPr>
-            </w:pPr>
-          </w:p>
-        </w:tc>
-        <w:tc>
-          <w:tcPr>
-            <w:tcW w:w="2613" w:type="dxa"/>
-          </w:tcPr>
-          <w:p>
-            <w:pPr>
-              <w:rPr>
-                <w:rFonts w:ascii="Times New Roman" w:hAnsi="Times New Roman" w:cs="Times New Roman"/>
-                <w:sz w:val="24"/>
-              </w:rPr>
-            </w:pPr>
-          </w:p>
-        </w:tc>
-        <w:tc>
-          <w:tcPr>
-            <w:tcW w:w="2708" w:type="dxa"/>
+            <w:tcW w:w="1548" w:type="dxa"/>
+          </w:tcPr>
+          <w:p>
+            <w:pPr>
+              <w:rPr>
+                <w:rFonts w:ascii="Times New Roman" w:hAnsi="Times New Roman" w:cs="Times New Roman"/>
+                <w:sz w:val="24"/>
+              </w:rPr>
+            </w:pPr>
+          </w:p>
+        </w:tc>
+        <w:tc>
+          <w:tcPr>
+            <w:tcW w:w="5760" w:type="dxa"/>
+          </w:tcPr>
+          <w:p>
+            <w:pPr>
+              <w:rPr>
+                <w:rFonts w:ascii="Times New Roman" w:hAnsi="Times New Roman" w:cs="Times New Roman"/>
+                <w:sz w:val="24"/>
+              </w:rPr>
+            </w:pPr>
+          </w:p>
+        </w:tc>
+        <w:tc>
+          <w:tcPr>
+            <w:tcW w:w="2250" w:type="dxa"/>
+          </w:tcPr>
+          <w:p>
+            <w:pPr>
+              <w:rPr>
+                <w:rFonts w:ascii="Times New Roman" w:hAnsi="Times New Roman" w:cs="Times New Roman"/>
+                <w:sz w:val="24"/>
+              </w:rPr>
+            </w:pPr>
+          </w:p>
+        </w:tc>
+        <w:tc>
+          <w:tcPr>
+            <w:tcW w:w="2160" w:type="dxa"/>
+          </w:tcPr>
+          <w:p>
+            <w:pPr>
+              <w:rPr>
+                <w:rFonts w:ascii="Times New Roman" w:hAnsi="Times New Roman" w:cs="Times New Roman"/>
+                <w:sz w:val="24"/>
+              </w:rPr>
+            </w:pPr>
+          </w:p>
+        </w:tc>
+        <w:tc>
+          <w:tcPr>
+            <w:tcW w:w="2177" w:type="dxa"/>
           </w:tcPr>
           <w:p>
             <w:pPr>
@@ -1037,7 +1440,6 @@
     </w:tbl>
     <w:p>
       <w:pPr>
-        <w:jc w:val="center"/>
         <w:rPr>
           <w:rFonts w:ascii="Times New Roman" w:hAnsi="Times New Roman" w:cs="Times New Roman"/>
           <w:b/>
@@ -1045,17 +1447,14 @@
           <w:u w:val="single"/>
         </w:rPr>
       </w:pPr>
-      <w:r>
-        <w:rPr>
-          <w:rFonts w:ascii="Times New Roman" w:hAnsi="Times New Roman" w:cs="Times New Roman"/>
-          <w:b/>
-          <w:sz w:val="24"/>
-          <w:u w:val="single"/>
-        </w:rPr>
-        <w:t>ATTACHMENT LOG SHEET</w:t>
-      </w:r>
     </w:p>
     <w:sectPr>
+      <w:headerReference w:type="even" r:id="rId8"/>
+      <w:headerReference w:type="default" r:id="rId9"/>
+      <w:footerReference w:type="even" r:id="rId10"/>
+      <w:footerReference w:type="default" r:id="rId11"/>
+      <w:headerReference w:type="first" r:id="rId12"/>
+      <w:footerReference w:type="first" r:id="rId13"/>
       <w:pgSz w:w="15840" w:h="12240" w:orient="landscape"/>
       <w:pgMar w:top="1440" w:right="1440" w:bottom="1440" w:left="1440" w:header="720" w:footer="720" w:gutter="0"/>
       <w:cols w:space="720"/>
@@ -1090,6 +1489,36 @@
 </w:endnotes>
 </file>
 
+<file path=word/footer1.xml><?xml version="1.0" encoding="utf-8"?>
+<w:ftr xmlns:wpc="http://schemas.microsoft.com/office/word/2010/wordprocessingCanvas" xmlns:mc="http://schemas.openxmlformats.org/markup-compatibility/2006" xmlns:o="urn:schemas-microsoft-com:office:office" xmlns:r="http://schemas.openxmlformats.org/officeDocument/2006/relationships" xmlns:m="http://schemas.openxmlformats.org/officeDocument/2006/math" xmlns:v="urn:schemas-microsoft-com:vml" xmlns:wp14="http://schemas.microsoft.com/office/word/2010/wordprocessingDrawing" xmlns:wp="http://schemas.openxmlformats.org/drawingml/2006/wordprocessingDrawing" xmlns:w10="urn:schemas-microsoft-com:office:word" xmlns:w="http://schemas.openxmlformats.org/wordprocessingml/2006/main" xmlns:w14="http://schemas.microsoft.com/office/word/2010/wordml" xmlns:wpg="http://schemas.microsoft.com/office/word/2010/wordprocessingGroup" xmlns:wpi="http://schemas.microsoft.com/office/word/2010/wordprocessingInk" xmlns:wne="http://schemas.microsoft.com/office/word/2006/wordml" xmlns:wps="http://schemas.microsoft.com/office/word/2010/wordprocessingShape" mc:Ignorable="w14 wp14">
+  <w:p>
+    <w:pPr>
+      <w:pStyle w:val="Footer"/>
+    </w:pPr>
+  </w:p>
+</w:ftr>
+</file>
+
+<file path=word/footer2.xml><?xml version="1.0" encoding="utf-8"?>
+<w:ftr xmlns:wpc="http://schemas.microsoft.com/office/word/2010/wordprocessingCanvas" xmlns:mc="http://schemas.openxmlformats.org/markup-compatibility/2006" xmlns:o="urn:schemas-microsoft-com:office:office" xmlns:r="http://schemas.openxmlformats.org/officeDocument/2006/relationships" xmlns:m="http://schemas.openxmlformats.org/officeDocument/2006/math" xmlns:v="urn:schemas-microsoft-com:vml" xmlns:wp14="http://schemas.microsoft.com/office/word/2010/wordprocessingDrawing" xmlns:wp="http://schemas.openxmlformats.org/drawingml/2006/wordprocessingDrawing" xmlns:w10="urn:schemas-microsoft-com:office:word" xmlns:w="http://schemas.openxmlformats.org/wordprocessingml/2006/main" xmlns:w14="http://schemas.microsoft.com/office/word/2010/wordml" xmlns:wpg="http://schemas.microsoft.com/office/word/2010/wordprocessingGroup" xmlns:wpi="http://schemas.microsoft.com/office/word/2010/wordprocessingInk" xmlns:wne="http://schemas.microsoft.com/office/word/2006/wordml" xmlns:wps="http://schemas.microsoft.com/office/word/2010/wordprocessingShape" mc:Ignorable="w14 wp14">
+  <w:p>
+    <w:pPr>
+      <w:pStyle w:val="Footer"/>
+    </w:pPr>
+  </w:p>
+</w:ftr>
+</file>
+
+<file path=word/footer3.xml><?xml version="1.0" encoding="utf-8"?>
+<w:ftr xmlns:wpc="http://schemas.microsoft.com/office/word/2010/wordprocessingCanvas" xmlns:mc="http://schemas.openxmlformats.org/markup-compatibility/2006" xmlns:o="urn:schemas-microsoft-com:office:office" xmlns:r="http://schemas.openxmlformats.org/officeDocument/2006/relationships" xmlns:m="http://schemas.openxmlformats.org/officeDocument/2006/math" xmlns:v="urn:schemas-microsoft-com:vml" xmlns:wp14="http://schemas.microsoft.com/office/word/2010/wordprocessingDrawing" xmlns:wp="http://schemas.openxmlformats.org/drawingml/2006/wordprocessingDrawing" xmlns:w10="urn:schemas-microsoft-com:office:word" xmlns:w="http://schemas.openxmlformats.org/wordprocessingml/2006/main" xmlns:w14="http://schemas.microsoft.com/office/word/2010/wordml" xmlns:wpg="http://schemas.microsoft.com/office/word/2010/wordprocessingGroup" xmlns:wpi="http://schemas.microsoft.com/office/word/2010/wordprocessingInk" xmlns:wne="http://schemas.microsoft.com/office/word/2006/wordml" xmlns:wps="http://schemas.microsoft.com/office/word/2010/wordprocessingShape" mc:Ignorable="w14 wp14">
+  <w:p>
+    <w:pPr>
+      <w:pStyle w:val="Footer"/>
+    </w:pPr>
+  </w:p>
+</w:ftr>
+</file>
+
 <file path=word/footnotes.xml><?xml version="1.0" encoding="utf-8"?>
 <w:footnotes xmlns:wpc="http://schemas.microsoft.com/office/word/2010/wordprocessingCanvas" xmlns:mc="http://schemas.openxmlformats.org/markup-compatibility/2006" xmlns:o="urn:schemas-microsoft-com:office:office" xmlns:r="http://schemas.openxmlformats.org/officeDocument/2006/relationships" xmlns:m="http://schemas.openxmlformats.org/officeDocument/2006/math" xmlns:v="urn:schemas-microsoft-com:vml" xmlns:wp14="http://schemas.microsoft.com/office/word/2010/wordprocessingDrawing" xmlns:wp="http://schemas.openxmlformats.org/drawingml/2006/wordprocessingDrawing" xmlns:w10="urn:schemas-microsoft-com:office:word" xmlns:w="http://schemas.openxmlformats.org/wordprocessingml/2006/main" xmlns:w14="http://schemas.microsoft.com/office/word/2010/wordml" xmlns:wpg="http://schemas.microsoft.com/office/word/2010/wordprocessingGroup" xmlns:wpi="http://schemas.microsoft.com/office/word/2010/wordprocessingInk" xmlns:wne="http://schemas.microsoft.com/office/word/2006/wordml" xmlns:wps="http://schemas.microsoft.com/office/word/2010/wordprocessingShape" mc:Ignorable="w14 wp14">
   <w:footnote w:type="separator" w:id="-1">
@@ -1113,6 +1542,56 @@
     </w:p>
   </w:footnote>
 </w:footnotes>
+</file>
+
+<file path=word/header1.xml><?xml version="1.0" encoding="utf-8"?>
+<w:hdr xmlns:wpc="http://schemas.microsoft.com/office/word/2010/wordprocessingCanvas" xmlns:mc="http://schemas.openxmlformats.org/markup-compatibility/2006" xmlns:o="urn:schemas-microsoft-com:office:office" xmlns:r="http://schemas.openxmlformats.org/officeDocument/2006/relationships" xmlns:m="http://schemas.openxmlformats.org/officeDocument/2006/math" xmlns:v="urn:schemas-microsoft-com:vml" xmlns:wp14="http://schemas.microsoft.com/office/word/2010/wordprocessingDrawing" xmlns:wp="http://schemas.openxmlformats.org/drawingml/2006/wordprocessingDrawing" xmlns:w10="urn:schemas-microsoft-com:office:word" xmlns:w="http://schemas.openxmlformats.org/wordprocessingml/2006/main" xmlns:w14="http://schemas.microsoft.com/office/word/2010/wordml" xmlns:wpg="http://schemas.microsoft.com/office/word/2010/wordprocessingGroup" xmlns:wpi="http://schemas.microsoft.com/office/word/2010/wordprocessingInk" xmlns:wne="http://schemas.microsoft.com/office/word/2006/wordml" xmlns:wps="http://schemas.microsoft.com/office/word/2010/wordprocessingShape" mc:Ignorable="w14 wp14">
+  <w:p>
+    <w:pPr>
+      <w:pStyle w:val="Header"/>
+    </w:pPr>
+  </w:p>
+</w:hdr>
+</file>
+
+<file path=word/header2.xml><?xml version="1.0" encoding="utf-8"?>
+<w:hdr xmlns:wpc="http://schemas.microsoft.com/office/word/2010/wordprocessingCanvas" xmlns:mc="http://schemas.openxmlformats.org/markup-compatibility/2006" xmlns:o="urn:schemas-microsoft-com:office:office" xmlns:r="http://schemas.openxmlformats.org/officeDocument/2006/relationships" xmlns:m="http://schemas.openxmlformats.org/officeDocument/2006/math" xmlns:v="urn:schemas-microsoft-com:vml" xmlns:wp14="http://schemas.microsoft.com/office/word/2010/wordprocessingDrawing" xmlns:wp="http://schemas.openxmlformats.org/drawingml/2006/wordprocessingDrawing" xmlns:w10="urn:schemas-microsoft-com:office:word" xmlns:w="http://schemas.openxmlformats.org/wordprocessingml/2006/main" xmlns:w14="http://schemas.microsoft.com/office/word/2010/wordml" xmlns:wpg="http://schemas.microsoft.com/office/word/2010/wordprocessingGroup" xmlns:wpi="http://schemas.microsoft.com/office/word/2010/wordprocessingInk" xmlns:wne="http://schemas.microsoft.com/office/word/2006/wordml" xmlns:wps="http://schemas.microsoft.com/office/word/2010/wordprocessingShape" mc:Ignorable="w14 wp14">
+  <w:p>
+    <w:pPr>
+      <w:jc w:val="center"/>
+      <w:rPr>
+        <w:rFonts w:ascii="Times New Roman" w:hAnsi="Times New Roman" w:cs="Times New Roman"/>
+        <w:b/>
+        <w:sz w:val="24"/>
+        <w:u w:val="single"/>
+      </w:rPr>
+    </w:pPr>
+    <w:r>
+      <w:rPr>
+        <w:rFonts w:ascii="Times New Roman" w:hAnsi="Times New Roman" w:cs="Times New Roman"/>
+        <w:b/>
+        <w:sz w:val="24"/>
+        <w:u w:val="single"/>
+      </w:rPr>
+      <w:t>ATTACHMENT LOG SHEET</w:t>
+    </w:r>
+  </w:p>
+  <w:p>
+    <w:pPr>
+      <w:pStyle w:val="Header"/>
+    </w:pPr>
+  </w:p>
+</w:hdr>
+</file>
+
+<file path=word/header3.xml><?xml version="1.0" encoding="utf-8"?>
+<w:hdr xmlns:wpc="http://schemas.microsoft.com/office/word/2010/wordprocessingCanvas" xmlns:mc="http://schemas.openxmlformats.org/markup-compatibility/2006" xmlns:o="urn:schemas-microsoft-com:office:office" xmlns:r="http://schemas.openxmlformats.org/officeDocument/2006/relationships" xmlns:m="http://schemas.openxmlformats.org/officeDocument/2006/math" xmlns:v="urn:schemas-microsoft-com:vml" xmlns:wp14="http://schemas.microsoft.com/office/word/2010/wordprocessingDrawing" xmlns:wp="http://schemas.openxmlformats.org/drawingml/2006/wordprocessingDrawing" xmlns:w10="urn:schemas-microsoft-com:office:word" xmlns:w="http://schemas.openxmlformats.org/wordprocessingml/2006/main" xmlns:w14="http://schemas.microsoft.com/office/word/2010/wordml" xmlns:wpg="http://schemas.microsoft.com/office/word/2010/wordprocessingGroup" xmlns:wpi="http://schemas.microsoft.com/office/word/2010/wordprocessingInk" xmlns:wne="http://schemas.microsoft.com/office/word/2006/wordml" xmlns:wps="http://schemas.microsoft.com/office/word/2010/wordprocessingShape" mc:Ignorable="w14 wp14">
+  <w:p>
+    <w:pPr>
+      <w:pStyle w:val="Header"/>
+    </w:pPr>
+  </w:p>
+</w:hdr>
 </file>
 
 <file path=word/numbering.xml><?xml version="1.0" encoding="utf-8"?>

</xml_diff>

<commit_message>
lesson on javascript basics that is strings, arrays, objects and functions
</commit_message>
<xml_diff>
--- a/attachtraining.docx
+++ b/attachtraining.docx
@@ -344,16 +344,7 @@
                 <w:rFonts w:ascii="Times New Roman" w:hAnsi="Times New Roman" w:cs="Times New Roman"/>
                 <w:sz w:val="24"/>
               </w:rPr>
-              <w:t xml:space="preserve"> like mer</w:t>
-            </w:r>
-            <w:bookmarkStart w:id="0" w:name="_GoBack"/>
-            <w:bookmarkEnd w:id="0"/>
-            <w:r>
-              <w:rPr>
-                <w:rFonts w:ascii="Times New Roman" w:hAnsi="Times New Roman" w:cs="Times New Roman"/>
-                <w:sz w:val="24"/>
-              </w:rPr>
-              <w:t>ge, rebase, revert.</w:t>
+              <w:t xml:space="preserve"> like merge, rebase, revert.</w:t>
             </w:r>
           </w:p>
         </w:tc>
@@ -790,21 +781,19 @@
               </w:rPr>
               <w:t xml:space="preserve">After that, we were taught on how to view previous </w:t>
             </w:r>
-            <w:proofErr w:type="gramStart"/>
-            <w:r>
-              <w:rPr>
-                <w:rFonts w:ascii="Times New Roman" w:hAnsi="Times New Roman" w:cs="Times New Roman"/>
-                <w:sz w:val="24"/>
-              </w:rPr>
-              <w:t>record ,</w:t>
-            </w:r>
-            <w:proofErr w:type="gramEnd"/>
-            <w:r>
-              <w:rPr>
-                <w:rFonts w:ascii="Times New Roman" w:hAnsi="Times New Roman" w:cs="Times New Roman"/>
-                <w:sz w:val="24"/>
-              </w:rPr>
-              <w:t xml:space="preserve"> how to select the dates you would want to view and so on.</w:t>
+            <w:r>
+              <w:rPr>
+                <w:rFonts w:ascii="Times New Roman" w:hAnsi="Times New Roman" w:cs="Times New Roman"/>
+                <w:sz w:val="24"/>
+              </w:rPr>
+              <w:t>record</w:t>
+            </w:r>
+            <w:r>
+              <w:rPr>
+                <w:rFonts w:ascii="Times New Roman" w:hAnsi="Times New Roman" w:cs="Times New Roman"/>
+                <w:sz w:val="24"/>
+              </w:rPr>
+              <w:t>, how to select the dates you would want to view and so on.</w:t>
             </w:r>
           </w:p>
           <w:p>
@@ -962,6 +951,14 @@
                 <w:sz w:val="24"/>
               </w:rPr>
             </w:pPr>
+            <w:r>
+              <w:rPr>
+                <w:rFonts w:ascii="Times New Roman" w:hAnsi="Times New Roman" w:cs="Times New Roman"/>
+                <w:sz w:val="24"/>
+              </w:rPr>
+              <w:lastRenderedPageBreak/>
+              <w:t>30-07-25</w:t>
+            </w:r>
           </w:p>
         </w:tc>
         <w:tc>
@@ -970,6 +967,402 @@
           </w:tcPr>
           <w:p>
             <w:pPr>
+              <w:pStyle w:val="ListParagraph"/>
+              <w:numPr>
+                <w:ilvl w:val="0"/>
+                <w:numId w:val="1"/>
+              </w:numPr>
+              <w:rPr>
+                <w:rFonts w:ascii="Times New Roman" w:hAnsi="Times New Roman" w:cs="Times New Roman"/>
+                <w:sz w:val="24"/>
+              </w:rPr>
+            </w:pPr>
+            <w:r>
+              <w:rPr>
+                <w:rFonts w:ascii="Times New Roman" w:hAnsi="Times New Roman" w:cs="Times New Roman"/>
+                <w:sz w:val="24"/>
+              </w:rPr>
+              <w:t>Went to do another</w:t>
+            </w:r>
+            <w:r>
+              <w:rPr>
+                <w:rFonts w:ascii="Times New Roman" w:hAnsi="Times New Roman" w:cs="Times New Roman"/>
+                <w:sz w:val="24"/>
+              </w:rPr>
+              <w:t xml:space="preserve"> </w:t>
+            </w:r>
+            <w:proofErr w:type="spellStart"/>
+            <w:proofErr w:type="gramStart"/>
+            <w:r>
+              <w:rPr>
+                <w:rFonts w:ascii="Times New Roman" w:hAnsi="Times New Roman" w:cs="Times New Roman"/>
+                <w:sz w:val="24"/>
+              </w:rPr>
+              <w:t>cctv</w:t>
+            </w:r>
+            <w:proofErr w:type="spellEnd"/>
+            <w:proofErr w:type="gramEnd"/>
+            <w:r>
+              <w:rPr>
+                <w:rFonts w:ascii="Times New Roman" w:hAnsi="Times New Roman" w:cs="Times New Roman"/>
+                <w:sz w:val="24"/>
+              </w:rPr>
+              <w:t xml:space="preserve"> camera installation for another client.</w:t>
+            </w:r>
+          </w:p>
+          <w:p>
+            <w:pPr>
+              <w:pStyle w:val="ListParagraph"/>
+              <w:numPr>
+                <w:ilvl w:val="0"/>
+                <w:numId w:val="1"/>
+              </w:numPr>
+              <w:rPr>
+                <w:rFonts w:ascii="Times New Roman" w:hAnsi="Times New Roman" w:cs="Times New Roman"/>
+                <w:sz w:val="24"/>
+              </w:rPr>
+            </w:pPr>
+            <w:r>
+              <w:rPr>
+                <w:rFonts w:ascii="Times New Roman" w:hAnsi="Times New Roman" w:cs="Times New Roman"/>
+                <w:sz w:val="24"/>
+              </w:rPr>
+              <w:t>Start</w:t>
+            </w:r>
+            <w:r>
+              <w:rPr>
+                <w:rFonts w:ascii="Times New Roman" w:hAnsi="Times New Roman" w:cs="Times New Roman"/>
+                <w:sz w:val="24"/>
+              </w:rPr>
+              <w:t>ed</w:t>
+            </w:r>
+            <w:r>
+              <w:rPr>
+                <w:rFonts w:ascii="Times New Roman" w:hAnsi="Times New Roman" w:cs="Times New Roman"/>
+                <w:sz w:val="24"/>
+              </w:rPr>
+              <w:t xml:space="preserve"> by selecting t</w:t>
+            </w:r>
+            <w:r>
+              <w:rPr>
+                <w:rFonts w:ascii="Times New Roman" w:hAnsi="Times New Roman" w:cs="Times New Roman"/>
+                <w:sz w:val="24"/>
+              </w:rPr>
+              <w:t>he perfect to the cameras and mounted the camera to the wall</w:t>
+            </w:r>
+          </w:p>
+          <w:p>
+            <w:pPr>
+              <w:pStyle w:val="ListParagraph"/>
+              <w:numPr>
+                <w:ilvl w:val="0"/>
+                <w:numId w:val="1"/>
+              </w:numPr>
+              <w:rPr>
+                <w:rFonts w:ascii="Times New Roman" w:hAnsi="Times New Roman" w:cs="Times New Roman"/>
+                <w:sz w:val="24"/>
+              </w:rPr>
+            </w:pPr>
+            <w:r>
+              <w:rPr>
+                <w:rFonts w:ascii="Times New Roman" w:hAnsi="Times New Roman" w:cs="Times New Roman"/>
+                <w:sz w:val="24"/>
+              </w:rPr>
+              <w:t xml:space="preserve">After that we ran data and network cables in the ceiling connecting to each camera and the other end was being connected to the power supply and </w:t>
+            </w:r>
+            <w:proofErr w:type="spellStart"/>
+            <w:r>
+              <w:rPr>
+                <w:rFonts w:ascii="Times New Roman" w:hAnsi="Times New Roman" w:cs="Times New Roman"/>
+                <w:sz w:val="24"/>
+              </w:rPr>
+              <w:t>and</w:t>
+            </w:r>
+            <w:proofErr w:type="spellEnd"/>
+            <w:r>
+              <w:rPr>
+                <w:rFonts w:ascii="Times New Roman" w:hAnsi="Times New Roman" w:cs="Times New Roman"/>
+                <w:sz w:val="24"/>
+              </w:rPr>
+              <w:t xml:space="preserve"> the DVR. </w:t>
+            </w:r>
+          </w:p>
+          <w:p>
+            <w:pPr>
+              <w:pStyle w:val="ListParagraph"/>
+              <w:rPr>
+                <w:rFonts w:ascii="Times New Roman" w:hAnsi="Times New Roman" w:cs="Times New Roman"/>
+                <w:sz w:val="24"/>
+              </w:rPr>
+            </w:pPr>
+          </w:p>
+          <w:p>
+            <w:pPr>
+              <w:pStyle w:val="ListParagraph"/>
+              <w:numPr>
+                <w:ilvl w:val="0"/>
+                <w:numId w:val="1"/>
+              </w:numPr>
+              <w:rPr>
+                <w:rFonts w:ascii="Times New Roman" w:hAnsi="Times New Roman" w:cs="Times New Roman"/>
+                <w:sz w:val="24"/>
+              </w:rPr>
+            </w:pPr>
+            <w:r>
+              <w:rPr>
+                <w:rFonts w:ascii="Times New Roman" w:hAnsi="Times New Roman" w:cs="Times New Roman"/>
+                <w:sz w:val="24"/>
+              </w:rPr>
+              <w:t>Learnt about cable color codes</w:t>
+            </w:r>
+            <w:r>
+              <w:rPr>
+                <w:rFonts w:ascii="Times New Roman" w:hAnsi="Times New Roman" w:cs="Times New Roman"/>
+                <w:sz w:val="24"/>
+              </w:rPr>
+              <w:t xml:space="preserve"> For Cameras</w:t>
+            </w:r>
+            <w:r>
+              <w:rPr>
+                <w:rFonts w:ascii="Times New Roman" w:hAnsi="Times New Roman" w:cs="Times New Roman"/>
+                <w:sz w:val="24"/>
+              </w:rPr>
+              <w:t xml:space="preserve">: </w:t>
+            </w:r>
+          </w:p>
+          <w:p>
+            <w:pPr>
+              <w:pStyle w:val="ListParagraph"/>
+              <w:rPr>
+                <w:rFonts w:ascii="Times New Roman" w:hAnsi="Times New Roman" w:cs="Times New Roman"/>
+                <w:sz w:val="24"/>
+              </w:rPr>
+            </w:pPr>
+          </w:p>
+          <w:p>
+            <w:pPr>
+              <w:rPr>
+                <w:rFonts w:ascii="Times New Roman" w:hAnsi="Times New Roman" w:cs="Times New Roman"/>
+                <w:b/>
+                <w:sz w:val="24"/>
+              </w:rPr>
+            </w:pPr>
+            <w:r>
+              <w:rPr>
+                <w:rFonts w:ascii="Times New Roman" w:hAnsi="Times New Roman" w:cs="Times New Roman"/>
+                <w:sz w:val="24"/>
+              </w:rPr>
+              <w:t xml:space="preserve">            </w:t>
+            </w:r>
+            <w:r>
+              <w:rPr>
+                <w:rFonts w:ascii="Times New Roman" w:hAnsi="Times New Roman" w:cs="Times New Roman"/>
+                <w:b/>
+                <w:sz w:val="24"/>
+              </w:rPr>
+              <w:t xml:space="preserve">POWER   </w:t>
+            </w:r>
+          </w:p>
+          <w:p>
+            <w:pPr>
+              <w:pStyle w:val="ListParagraph"/>
+              <w:numPr>
+                <w:ilvl w:val="0"/>
+                <w:numId w:val="1"/>
+              </w:numPr>
+              <w:rPr>
+                <w:rFonts w:ascii="Times New Roman" w:hAnsi="Times New Roman" w:cs="Times New Roman"/>
+                <w:sz w:val="24"/>
+              </w:rPr>
+            </w:pPr>
+            <w:r>
+              <w:rPr>
+                <w:rFonts w:ascii="Times New Roman" w:hAnsi="Times New Roman" w:cs="Times New Roman"/>
+                <w:sz w:val="24"/>
+              </w:rPr>
+              <w:t xml:space="preserve">Blue &amp; Brown: </w:t>
+            </w:r>
+          </w:p>
+          <w:p>
+            <w:pPr>
+              <w:pStyle w:val="ListParagraph"/>
+              <w:rPr>
+                <w:rFonts w:ascii="Times New Roman" w:hAnsi="Times New Roman" w:cs="Times New Roman"/>
+                <w:sz w:val="24"/>
+              </w:rPr>
+            </w:pPr>
+            <w:r>
+              <w:rPr>
+                <w:rFonts w:ascii="Times New Roman" w:hAnsi="Times New Roman" w:cs="Times New Roman"/>
+                <w:sz w:val="24"/>
+              </w:rPr>
+              <w:t>Blue is Negative –</w:t>
+            </w:r>
+          </w:p>
+          <w:p>
+            <w:pPr>
+              <w:pStyle w:val="ListParagraph"/>
+              <w:rPr>
+                <w:rFonts w:ascii="Times New Roman" w:hAnsi="Times New Roman" w:cs="Times New Roman"/>
+                <w:sz w:val="24"/>
+              </w:rPr>
+            </w:pPr>
+            <w:r>
+              <w:rPr>
+                <w:rFonts w:ascii="Times New Roman" w:hAnsi="Times New Roman" w:cs="Times New Roman"/>
+                <w:sz w:val="24"/>
+              </w:rPr>
+              <w:t>Brown is Positive +</w:t>
+            </w:r>
+          </w:p>
+          <w:p>
+            <w:pPr>
+              <w:pStyle w:val="ListParagraph"/>
+              <w:rPr>
+                <w:rFonts w:ascii="Times New Roman" w:hAnsi="Times New Roman" w:cs="Times New Roman"/>
+                <w:sz w:val="24"/>
+              </w:rPr>
+            </w:pPr>
+          </w:p>
+          <w:p>
+            <w:pPr>
+              <w:pStyle w:val="ListParagraph"/>
+              <w:rPr>
+                <w:rFonts w:ascii="Times New Roman" w:hAnsi="Times New Roman" w:cs="Times New Roman"/>
+                <w:b/>
+                <w:sz w:val="24"/>
+              </w:rPr>
+            </w:pPr>
+            <w:r>
+              <w:rPr>
+                <w:rFonts w:ascii="Times New Roman" w:hAnsi="Times New Roman" w:cs="Times New Roman"/>
+                <w:b/>
+                <w:sz w:val="24"/>
+              </w:rPr>
+              <w:t>DATA</w:t>
+            </w:r>
+          </w:p>
+          <w:p>
+            <w:pPr>
+              <w:pStyle w:val="ListParagraph"/>
+              <w:numPr>
+                <w:ilvl w:val="0"/>
+                <w:numId w:val="1"/>
+              </w:numPr>
+              <w:rPr>
+                <w:rFonts w:ascii="Times New Roman" w:hAnsi="Times New Roman" w:cs="Times New Roman"/>
+                <w:sz w:val="24"/>
+              </w:rPr>
+            </w:pPr>
+            <w:r>
+              <w:rPr>
+                <w:rFonts w:ascii="Times New Roman" w:hAnsi="Times New Roman" w:cs="Times New Roman"/>
+                <w:sz w:val="24"/>
+              </w:rPr>
+              <w:t>Orange &amp; Green</w:t>
+            </w:r>
+            <w:r>
+              <w:rPr>
+                <w:rFonts w:ascii="Times New Roman" w:hAnsi="Times New Roman" w:cs="Times New Roman"/>
+                <w:sz w:val="24"/>
+              </w:rPr>
+              <w:t>:</w:t>
+            </w:r>
+          </w:p>
+          <w:p>
+            <w:pPr>
+              <w:pStyle w:val="ListParagraph"/>
+              <w:rPr>
+                <w:rFonts w:ascii="Times New Roman" w:hAnsi="Times New Roman" w:cs="Times New Roman"/>
+                <w:sz w:val="24"/>
+              </w:rPr>
+            </w:pPr>
+            <w:r>
+              <w:rPr>
+                <w:rFonts w:ascii="Times New Roman" w:hAnsi="Times New Roman" w:cs="Times New Roman"/>
+                <w:sz w:val="24"/>
+              </w:rPr>
+              <w:t>Orange is Positive +</w:t>
+            </w:r>
+          </w:p>
+          <w:p>
+            <w:pPr>
+              <w:pStyle w:val="ListParagraph"/>
+              <w:rPr>
+                <w:rFonts w:ascii="Times New Roman" w:hAnsi="Times New Roman" w:cs="Times New Roman"/>
+                <w:sz w:val="24"/>
+              </w:rPr>
+            </w:pPr>
+            <w:r>
+              <w:rPr>
+                <w:rFonts w:ascii="Times New Roman" w:hAnsi="Times New Roman" w:cs="Times New Roman"/>
+                <w:sz w:val="24"/>
+              </w:rPr>
+              <w:t>Green is Negative -</w:t>
+            </w:r>
+          </w:p>
+          <w:p>
+            <w:pPr>
+              <w:rPr>
+                <w:rFonts w:ascii="Times New Roman" w:hAnsi="Times New Roman" w:cs="Times New Roman"/>
+                <w:sz w:val="24"/>
+              </w:rPr>
+            </w:pPr>
+          </w:p>
+          <w:p>
+            <w:pPr>
+              <w:pStyle w:val="ListParagraph"/>
+              <w:numPr>
+                <w:ilvl w:val="0"/>
+                <w:numId w:val="1"/>
+              </w:numPr>
+              <w:rPr>
+                <w:rFonts w:ascii="Times New Roman" w:hAnsi="Times New Roman" w:cs="Times New Roman"/>
+                <w:sz w:val="24"/>
+              </w:rPr>
+            </w:pPr>
+            <w:r>
+              <w:rPr>
+                <w:rFonts w:ascii="Times New Roman" w:hAnsi="Times New Roman" w:cs="Times New Roman"/>
+                <w:sz w:val="24"/>
+              </w:rPr>
+              <w:t xml:space="preserve">After that we then connected all the Video Connectors from the cameras to our </w:t>
+            </w:r>
+            <w:r>
+              <w:rPr>
+                <w:rFonts w:ascii="Times New Roman" w:hAnsi="Times New Roman" w:cs="Times New Roman"/>
+                <w:sz w:val="24"/>
+              </w:rPr>
+              <w:t>DVR and</w:t>
+            </w:r>
+          </w:p>
+          <w:p>
+            <w:pPr>
+              <w:pStyle w:val="ListParagraph"/>
+              <w:rPr>
+                <w:rFonts w:ascii="Times New Roman" w:hAnsi="Times New Roman" w:cs="Times New Roman"/>
+                <w:sz w:val="24"/>
+              </w:rPr>
+            </w:pPr>
+            <w:proofErr w:type="gramStart"/>
+            <w:r>
+              <w:rPr>
+                <w:rFonts w:ascii="Times New Roman" w:hAnsi="Times New Roman" w:cs="Times New Roman"/>
+                <w:sz w:val="24"/>
+              </w:rPr>
+              <w:t>we</w:t>
+            </w:r>
+            <w:proofErr w:type="gramEnd"/>
+            <w:r>
+              <w:rPr>
+                <w:rFonts w:ascii="Times New Roman" w:hAnsi="Times New Roman" w:cs="Times New Roman"/>
+                <w:sz w:val="24"/>
+              </w:rPr>
+              <w:t xml:space="preserve"> checked if all our cameras are working well, clearly showing as well as well positioned.</w:t>
+            </w:r>
+          </w:p>
+          <w:p>
+            <w:pPr>
               <w:rPr>
                 <w:rFonts w:ascii="Times New Roman" w:hAnsi="Times New Roman" w:cs="Times New Roman"/>
                 <w:sz w:val="24"/>
@@ -981,6 +1374,99 @@
           <w:tcPr>
             <w:tcW w:w="2250" w:type="dxa"/>
           </w:tcPr>
+          <w:p>
+            <w:pPr>
+              <w:rPr>
+                <w:rFonts w:ascii="Times New Roman" w:hAnsi="Times New Roman" w:cs="Times New Roman"/>
+                <w:sz w:val="24"/>
+              </w:rPr>
+            </w:pPr>
+            <w:r>
+              <w:rPr>
+                <w:rFonts w:ascii="Times New Roman" w:hAnsi="Times New Roman" w:cs="Times New Roman"/>
+                <w:sz w:val="24"/>
+              </w:rPr>
+              <w:lastRenderedPageBreak/>
+              <w:t xml:space="preserve">Learnt about </w:t>
+            </w:r>
+            <w:proofErr w:type="gramStart"/>
+            <w:r>
+              <w:rPr>
+                <w:rFonts w:ascii="Times New Roman" w:hAnsi="Times New Roman" w:cs="Times New Roman"/>
+                <w:sz w:val="24"/>
+              </w:rPr>
+              <w:t xml:space="preserve">the </w:t>
+            </w:r>
+            <w:r>
+              <w:rPr>
+                <w:rFonts w:ascii="Times New Roman" w:hAnsi="Times New Roman" w:cs="Times New Roman"/>
+                <w:sz w:val="24"/>
+              </w:rPr>
+              <w:t xml:space="preserve"> </w:t>
+            </w:r>
+            <w:proofErr w:type="spellStart"/>
+            <w:r>
+              <w:rPr>
+                <w:rFonts w:ascii="Times New Roman" w:hAnsi="Times New Roman" w:cs="Times New Roman"/>
+                <w:sz w:val="24"/>
+              </w:rPr>
+              <w:t>cctv</w:t>
+            </w:r>
+            <w:proofErr w:type="spellEnd"/>
+            <w:proofErr w:type="gramEnd"/>
+            <w:r>
+              <w:rPr>
+                <w:rFonts w:ascii="Times New Roman" w:hAnsi="Times New Roman" w:cs="Times New Roman"/>
+                <w:sz w:val="24"/>
+              </w:rPr>
+              <w:t xml:space="preserve"> camera installation process, </w:t>
+            </w:r>
+            <w:r>
+              <w:rPr>
+                <w:rFonts w:ascii="Times New Roman" w:hAnsi="Times New Roman" w:cs="Times New Roman"/>
+                <w:sz w:val="24"/>
+              </w:rPr>
+              <w:t xml:space="preserve">more of the same work I did yesterday. I managed to understand more especially on the cable connections, color codes an all. </w:t>
+            </w:r>
+            <w:r>
+              <w:rPr>
+                <w:rFonts w:ascii="Times New Roman" w:hAnsi="Times New Roman" w:cs="Times New Roman"/>
+                <w:sz w:val="24"/>
+              </w:rPr>
+              <w:t xml:space="preserve"> I </w:t>
+            </w:r>
+            <w:r>
+              <w:rPr>
+                <w:rFonts w:ascii="Times New Roman" w:hAnsi="Times New Roman" w:cs="Times New Roman"/>
+                <w:sz w:val="24"/>
+              </w:rPr>
+              <w:t xml:space="preserve">still need more lessons on how to monitor the </w:t>
+            </w:r>
+            <w:proofErr w:type="spellStart"/>
+            <w:r>
+              <w:rPr>
+                <w:rFonts w:ascii="Times New Roman" w:hAnsi="Times New Roman" w:cs="Times New Roman"/>
+                <w:sz w:val="24"/>
+              </w:rPr>
+              <w:t>cctv</w:t>
+            </w:r>
+            <w:proofErr w:type="spellEnd"/>
+            <w:r>
+              <w:rPr>
+                <w:rFonts w:ascii="Times New Roman" w:hAnsi="Times New Roman" w:cs="Times New Roman"/>
+                <w:sz w:val="24"/>
+              </w:rPr>
+              <w:t xml:space="preserve"> through mobile device since our time didn’t allow us to learn all that.</w:t>
+            </w:r>
+          </w:p>
+          <w:p>
+            <w:pPr>
+              <w:rPr>
+                <w:rFonts w:ascii="Times New Roman" w:hAnsi="Times New Roman" w:cs="Times New Roman"/>
+                <w:sz w:val="24"/>
+              </w:rPr>
+            </w:pPr>
+          </w:p>
           <w:p>
             <w:pPr>
               <w:rPr>
@@ -1032,6 +1518,14 @@
                 <w:sz w:val="24"/>
               </w:rPr>
             </w:pPr>
+            <w:r>
+              <w:rPr>
+                <w:rFonts w:ascii="Times New Roman" w:hAnsi="Times New Roman" w:cs="Times New Roman"/>
+                <w:sz w:val="24"/>
+              </w:rPr>
+              <w:lastRenderedPageBreak/>
+              <w:t>31- 07- 25</w:t>
+            </w:r>
           </w:p>
         </w:tc>
         <w:tc>
@@ -1040,11 +1534,151 @@
           </w:tcPr>
           <w:p>
             <w:pPr>
-              <w:rPr>
-                <w:rFonts w:ascii="Times New Roman" w:hAnsi="Times New Roman" w:cs="Times New Roman"/>
-                <w:sz w:val="24"/>
-              </w:rPr>
-            </w:pPr>
+              <w:pStyle w:val="ListParagraph"/>
+              <w:numPr>
+                <w:ilvl w:val="0"/>
+                <w:numId w:val="1"/>
+              </w:numPr>
+              <w:rPr>
+                <w:rFonts w:ascii="Times New Roman" w:hAnsi="Times New Roman" w:cs="Times New Roman"/>
+                <w:sz w:val="24"/>
+              </w:rPr>
+            </w:pPr>
+            <w:r>
+              <w:rPr>
+                <w:rFonts w:ascii="Times New Roman" w:hAnsi="Times New Roman" w:cs="Times New Roman"/>
+                <w:sz w:val="24"/>
+              </w:rPr>
+              <w:t xml:space="preserve">Spend the day at the office and learnt on IT Basic staff like printing, typing, binding, lamination, scanning, file transfer from phone to laptop via Bluetooth/ </w:t>
+            </w:r>
+            <w:proofErr w:type="spellStart"/>
+            <w:r>
+              <w:rPr>
+                <w:rFonts w:ascii="Times New Roman" w:hAnsi="Times New Roman" w:cs="Times New Roman"/>
+                <w:sz w:val="24"/>
+              </w:rPr>
+              <w:t>whatspp</w:t>
+            </w:r>
+            <w:proofErr w:type="spellEnd"/>
+            <w:r>
+              <w:rPr>
+                <w:rFonts w:ascii="Times New Roman" w:hAnsi="Times New Roman" w:cs="Times New Roman"/>
+                <w:sz w:val="24"/>
+              </w:rPr>
+              <w:t xml:space="preserve"> and flash drive as well.</w:t>
+            </w:r>
+          </w:p>
+          <w:p>
+            <w:pPr>
+              <w:pStyle w:val="ListParagraph"/>
+              <w:numPr>
+                <w:ilvl w:val="0"/>
+                <w:numId w:val="1"/>
+              </w:numPr>
+              <w:rPr>
+                <w:rFonts w:ascii="Times New Roman" w:hAnsi="Times New Roman" w:cs="Times New Roman"/>
+                <w:sz w:val="24"/>
+              </w:rPr>
+            </w:pPr>
+            <w:r>
+              <w:rPr>
+                <w:rFonts w:ascii="Times New Roman" w:hAnsi="Times New Roman" w:cs="Times New Roman"/>
+                <w:sz w:val="24"/>
+              </w:rPr>
+              <w:t xml:space="preserve">Was taught also on customer </w:t>
+            </w:r>
+            <w:proofErr w:type="gramStart"/>
+            <w:r>
+              <w:rPr>
+                <w:rFonts w:ascii="Times New Roman" w:hAnsi="Times New Roman" w:cs="Times New Roman"/>
+                <w:sz w:val="24"/>
+              </w:rPr>
+              <w:t>service ,</w:t>
+            </w:r>
+            <w:proofErr w:type="gramEnd"/>
+            <w:r>
+              <w:rPr>
+                <w:rFonts w:ascii="Times New Roman" w:hAnsi="Times New Roman" w:cs="Times New Roman"/>
+                <w:sz w:val="24"/>
+              </w:rPr>
+              <w:t xml:space="preserve"> how to greet and communicate with the client since we serving </w:t>
+            </w:r>
+            <w:proofErr w:type="spellStart"/>
+            <w:r>
+              <w:rPr>
+                <w:rFonts w:ascii="Times New Roman" w:hAnsi="Times New Roman" w:cs="Times New Roman"/>
+                <w:sz w:val="24"/>
+              </w:rPr>
+              <w:t>clietns</w:t>
+            </w:r>
+            <w:proofErr w:type="spellEnd"/>
+            <w:r>
+              <w:rPr>
+                <w:rFonts w:ascii="Times New Roman" w:hAnsi="Times New Roman" w:cs="Times New Roman"/>
+                <w:sz w:val="24"/>
+              </w:rPr>
+              <w:t>.</w:t>
+            </w:r>
+          </w:p>
+          <w:p>
+            <w:pPr>
+              <w:pStyle w:val="ListParagraph"/>
+              <w:numPr>
+                <w:ilvl w:val="0"/>
+                <w:numId w:val="1"/>
+              </w:numPr>
+              <w:rPr>
+                <w:rFonts w:ascii="Times New Roman" w:hAnsi="Times New Roman" w:cs="Times New Roman"/>
+                <w:sz w:val="24"/>
+              </w:rPr>
+            </w:pPr>
+            <w:r>
+              <w:rPr>
+                <w:rFonts w:ascii="Times New Roman" w:hAnsi="Times New Roman" w:cs="Times New Roman"/>
+                <w:sz w:val="24"/>
+              </w:rPr>
+              <w:t xml:space="preserve">Also learnt on how best to solve problem when you ran into any with clients </w:t>
+            </w:r>
+          </w:p>
+          <w:p>
+            <w:pPr>
+              <w:pStyle w:val="ListParagraph"/>
+              <w:numPr>
+                <w:ilvl w:val="0"/>
+                <w:numId w:val="1"/>
+              </w:numPr>
+              <w:rPr>
+                <w:rFonts w:ascii="Times New Roman" w:hAnsi="Times New Roman" w:cs="Times New Roman"/>
+                <w:sz w:val="24"/>
+              </w:rPr>
+            </w:pPr>
+            <w:r>
+              <w:rPr>
+                <w:rFonts w:ascii="Times New Roman" w:hAnsi="Times New Roman" w:cs="Times New Roman"/>
+                <w:sz w:val="24"/>
+              </w:rPr>
+              <w:t>Learnt on the network troubleshooting and how to manage an IT shop on your own</w:t>
+            </w:r>
+          </w:p>
+          <w:p>
+            <w:pPr>
+              <w:pStyle w:val="ListParagraph"/>
+              <w:numPr>
+                <w:ilvl w:val="0"/>
+                <w:numId w:val="1"/>
+              </w:numPr>
+              <w:rPr>
+                <w:rFonts w:ascii="Times New Roman" w:hAnsi="Times New Roman" w:cs="Times New Roman"/>
+                <w:sz w:val="24"/>
+              </w:rPr>
+            </w:pPr>
+            <w:r>
+              <w:rPr>
+                <w:rFonts w:ascii="Times New Roman" w:hAnsi="Times New Roman" w:cs="Times New Roman"/>
+                <w:sz w:val="24"/>
+              </w:rPr>
+              <w:t>Was also introduced to the NSSA Portal and taught on how to add clients, and how to do online submissions and payments.</w:t>
+            </w:r>
           </w:p>
         </w:tc>
         <w:tc>
@@ -1053,6 +1687,72 @@
           </w:tcPr>
           <w:p>
             <w:pPr>
+              <w:pStyle w:val="ListParagraph"/>
+              <w:numPr>
+                <w:ilvl w:val="0"/>
+                <w:numId w:val="1"/>
+              </w:numPr>
+              <w:rPr>
+                <w:rFonts w:ascii="Times New Roman" w:hAnsi="Times New Roman" w:cs="Times New Roman"/>
+                <w:sz w:val="24"/>
+              </w:rPr>
+            </w:pPr>
+            <w:r>
+              <w:rPr>
+                <w:rFonts w:ascii="Times New Roman" w:hAnsi="Times New Roman" w:cs="Times New Roman"/>
+                <w:sz w:val="24"/>
+              </w:rPr>
+              <w:t xml:space="preserve">I </w:t>
+            </w:r>
+            <w:proofErr w:type="gramStart"/>
+            <w:r>
+              <w:rPr>
+                <w:rFonts w:ascii="Times New Roman" w:hAnsi="Times New Roman" w:cs="Times New Roman"/>
+                <w:sz w:val="24"/>
+              </w:rPr>
+              <w:t>learnt</w:t>
+            </w:r>
+            <w:proofErr w:type="gramEnd"/>
+            <w:r>
+              <w:rPr>
+                <w:rFonts w:ascii="Times New Roman" w:hAnsi="Times New Roman" w:cs="Times New Roman"/>
+                <w:sz w:val="24"/>
+              </w:rPr>
+              <w:t xml:space="preserve"> IT basic staff which I was easy to understand as well to tackle. </w:t>
+            </w:r>
+          </w:p>
+          <w:p>
+            <w:pPr>
+              <w:pStyle w:val="ListParagraph"/>
+              <w:numPr>
+                <w:ilvl w:val="0"/>
+                <w:numId w:val="1"/>
+              </w:numPr>
+              <w:rPr>
+                <w:rFonts w:ascii="Times New Roman" w:hAnsi="Times New Roman" w:cs="Times New Roman"/>
+                <w:sz w:val="24"/>
+              </w:rPr>
+            </w:pPr>
+            <w:r>
+              <w:rPr>
+                <w:rFonts w:ascii="Times New Roman" w:hAnsi="Times New Roman" w:cs="Times New Roman"/>
+                <w:sz w:val="24"/>
+              </w:rPr>
+              <w:t xml:space="preserve">Learnt new things like accessing NSSA portals, how to add clients, how to do submissions </w:t>
+            </w:r>
+            <w:proofErr w:type="spellStart"/>
+            <w:r>
+              <w:rPr>
+                <w:rFonts w:ascii="Times New Roman" w:hAnsi="Times New Roman" w:cs="Times New Roman"/>
+                <w:sz w:val="24"/>
+              </w:rPr>
+              <w:t>etc</w:t>
+            </w:r>
+            <w:proofErr w:type="spellEnd"/>
+          </w:p>
+          <w:p>
+            <w:pPr>
+              <w:pStyle w:val="ListParagraph"/>
               <w:rPr>
                 <w:rFonts w:ascii="Times New Roman" w:hAnsi="Times New Roman" w:cs="Times New Roman"/>
                 <w:sz w:val="24"/>
@@ -1102,6 +1802,13 @@
                 <w:sz w:val="24"/>
               </w:rPr>
             </w:pPr>
+            <w:r>
+              <w:rPr>
+                <w:rFonts w:ascii="Times New Roman" w:hAnsi="Times New Roman" w:cs="Times New Roman"/>
+                <w:sz w:val="24"/>
+              </w:rPr>
+              <w:t>01-08-25</w:t>
+            </w:r>
           </w:p>
         </w:tc>
         <w:tc>
@@ -1110,11 +1817,117 @@
           </w:tcPr>
           <w:p>
             <w:pPr>
-              <w:rPr>
-                <w:rFonts w:ascii="Times New Roman" w:hAnsi="Times New Roman" w:cs="Times New Roman"/>
-                <w:sz w:val="24"/>
-              </w:rPr>
-            </w:pPr>
+              <w:pStyle w:val="ListParagraph"/>
+              <w:numPr>
+                <w:ilvl w:val="0"/>
+                <w:numId w:val="1"/>
+              </w:numPr>
+              <w:rPr>
+                <w:rFonts w:ascii="Times New Roman" w:hAnsi="Times New Roman" w:cs="Times New Roman"/>
+                <w:sz w:val="24"/>
+              </w:rPr>
+            </w:pPr>
+            <w:r>
+              <w:rPr>
+                <w:rFonts w:ascii="Times New Roman" w:hAnsi="Times New Roman" w:cs="Times New Roman"/>
+                <w:sz w:val="24"/>
+              </w:rPr>
+              <w:t xml:space="preserve">Spend the day </w:t>
+            </w:r>
+            <w:r>
+              <w:rPr>
+                <w:rFonts w:ascii="Times New Roman" w:hAnsi="Times New Roman" w:cs="Times New Roman"/>
+                <w:sz w:val="24"/>
+              </w:rPr>
+              <w:t>the office again and continued learning the basic IT staff as well as doing the practical of it.</w:t>
+            </w:r>
+          </w:p>
+          <w:p>
+            <w:pPr>
+              <w:pStyle w:val="ListParagraph"/>
+              <w:numPr>
+                <w:ilvl w:val="0"/>
+                <w:numId w:val="1"/>
+              </w:numPr>
+              <w:rPr>
+                <w:rFonts w:ascii="Times New Roman" w:hAnsi="Times New Roman" w:cs="Times New Roman"/>
+                <w:sz w:val="24"/>
+              </w:rPr>
+            </w:pPr>
+            <w:r>
+              <w:rPr>
+                <w:rFonts w:ascii="Times New Roman" w:hAnsi="Times New Roman" w:cs="Times New Roman"/>
+                <w:sz w:val="24"/>
+              </w:rPr>
+              <w:t>Learnt of the cash sale and how to manage sales as well as stock levels</w:t>
+            </w:r>
+          </w:p>
+          <w:p>
+            <w:pPr>
+              <w:pStyle w:val="ListParagraph"/>
+              <w:numPr>
+                <w:ilvl w:val="0"/>
+                <w:numId w:val="1"/>
+              </w:numPr>
+              <w:rPr>
+                <w:rFonts w:ascii="Times New Roman" w:hAnsi="Times New Roman" w:cs="Times New Roman"/>
+                <w:sz w:val="24"/>
+              </w:rPr>
+            </w:pPr>
+            <w:r>
+              <w:rPr>
+                <w:rFonts w:ascii="Times New Roman" w:hAnsi="Times New Roman" w:cs="Times New Roman"/>
+                <w:sz w:val="24"/>
+              </w:rPr>
+              <w:t xml:space="preserve">Was also taught graphic design skills with </w:t>
+            </w:r>
+            <w:proofErr w:type="spellStart"/>
+            <w:r>
+              <w:rPr>
+                <w:rFonts w:ascii="Times New Roman" w:hAnsi="Times New Roman" w:cs="Times New Roman"/>
+                <w:sz w:val="24"/>
+              </w:rPr>
+              <w:t>Ms</w:t>
+            </w:r>
+            <w:proofErr w:type="spellEnd"/>
+            <w:r>
+              <w:rPr>
+                <w:rFonts w:ascii="Times New Roman" w:hAnsi="Times New Roman" w:cs="Times New Roman"/>
+                <w:sz w:val="24"/>
+              </w:rPr>
+              <w:t xml:space="preserve"> Publisher to produce a serialized Receipt Book.</w:t>
+            </w:r>
+          </w:p>
+          <w:p>
+            <w:pPr>
+              <w:pStyle w:val="ListParagraph"/>
+              <w:numPr>
+                <w:ilvl w:val="0"/>
+                <w:numId w:val="1"/>
+              </w:numPr>
+              <w:rPr>
+                <w:rFonts w:ascii="Times New Roman" w:hAnsi="Times New Roman" w:cs="Times New Roman"/>
+                <w:sz w:val="24"/>
+              </w:rPr>
+            </w:pPr>
+            <w:r>
+              <w:rPr>
+                <w:rFonts w:ascii="Times New Roman" w:hAnsi="Times New Roman" w:cs="Times New Roman"/>
+                <w:sz w:val="24"/>
+              </w:rPr>
+              <w:t>We learnt on how to number it, print, perforate and binding.</w:t>
+            </w:r>
+          </w:p>
+          <w:p>
+            <w:pPr>
+              <w:ind w:left="360"/>
+              <w:rPr>
+                <w:rFonts w:ascii="Times New Roman" w:hAnsi="Times New Roman" w:cs="Times New Roman"/>
+                <w:sz w:val="24"/>
+              </w:rPr>
+            </w:pPr>
+            <w:bookmarkStart w:id="0" w:name="_GoBack"/>
+            <w:bookmarkEnd w:id="0"/>
           </w:p>
         </w:tc>
         <w:tc>
@@ -1123,11 +1936,24 @@
           </w:tcPr>
           <w:p>
             <w:pPr>
-              <w:rPr>
-                <w:rFonts w:ascii="Times New Roman" w:hAnsi="Times New Roman" w:cs="Times New Roman"/>
-                <w:sz w:val="24"/>
-              </w:rPr>
-            </w:pPr>
+              <w:pStyle w:val="ListParagraph"/>
+              <w:numPr>
+                <w:ilvl w:val="0"/>
+                <w:numId w:val="1"/>
+              </w:numPr>
+              <w:rPr>
+                <w:rFonts w:ascii="Times New Roman" w:hAnsi="Times New Roman" w:cs="Times New Roman"/>
+                <w:sz w:val="24"/>
+              </w:rPr>
+            </w:pPr>
+            <w:r>
+              <w:rPr>
+                <w:rFonts w:ascii="Times New Roman" w:hAnsi="Times New Roman" w:cs="Times New Roman"/>
+                <w:sz w:val="24"/>
+              </w:rPr>
+              <w:lastRenderedPageBreak/>
+              <w:t xml:space="preserve">It was a great experience, managed to design a receipt book from scratch and produced one, </w:t>
+            </w:r>
           </w:p>
         </w:tc>
         <w:tc>
@@ -1172,6 +1998,37 @@
                 <w:sz w:val="24"/>
               </w:rPr>
             </w:pPr>
+            <w:r>
+              <w:rPr>
+                <w:rFonts w:ascii="Times New Roman" w:hAnsi="Times New Roman" w:cs="Times New Roman"/>
+                <w:sz w:val="24"/>
+              </w:rPr>
+              <w:lastRenderedPageBreak/>
+              <w:t>02/08/25</w:t>
+            </w:r>
+          </w:p>
+          <w:p>
+            <w:pPr>
+              <w:rPr>
+                <w:rFonts w:ascii="Times New Roman" w:hAnsi="Times New Roman" w:cs="Times New Roman"/>
+                <w:sz w:val="24"/>
+              </w:rPr>
+            </w:pPr>
+          </w:p>
+          <w:p>
+            <w:pPr>
+              <w:rPr>
+                <w:rFonts w:ascii="Times New Roman" w:hAnsi="Times New Roman" w:cs="Times New Roman"/>
+                <w:sz w:val="24"/>
+              </w:rPr>
+            </w:pPr>
+            <w:r>
+              <w:rPr>
+                <w:rFonts w:ascii="Times New Roman" w:hAnsi="Times New Roman" w:cs="Times New Roman"/>
+                <w:sz w:val="24"/>
+              </w:rPr>
+              <w:t>03/08/25</w:t>
+            </w:r>
           </w:p>
         </w:tc>
         <w:tc>
@@ -1185,6 +2042,45 @@
                 <w:sz w:val="24"/>
               </w:rPr>
             </w:pPr>
+            <w:r>
+              <w:rPr>
+                <w:rFonts w:ascii="Times New Roman" w:hAnsi="Times New Roman" w:cs="Times New Roman"/>
+                <w:sz w:val="24"/>
+              </w:rPr>
+              <w:t>WEEKEND</w:t>
+            </w:r>
+          </w:p>
+          <w:p>
+            <w:pPr>
+              <w:rPr>
+                <w:rFonts w:ascii="Times New Roman" w:hAnsi="Times New Roman" w:cs="Times New Roman"/>
+                <w:sz w:val="24"/>
+              </w:rPr>
+            </w:pPr>
+          </w:p>
+          <w:p>
+            <w:pPr>
+              <w:rPr>
+                <w:rFonts w:ascii="Times New Roman" w:hAnsi="Times New Roman" w:cs="Times New Roman"/>
+                <w:sz w:val="24"/>
+              </w:rPr>
+            </w:pPr>
+          </w:p>
+          <w:p>
+            <w:pPr>
+              <w:rPr>
+                <w:rFonts w:ascii="Times New Roman" w:hAnsi="Times New Roman" w:cs="Times New Roman"/>
+                <w:sz w:val="24"/>
+              </w:rPr>
+            </w:pPr>
+          </w:p>
+          <w:p>
+            <w:pPr>
+              <w:rPr>
+                <w:rFonts w:ascii="Times New Roman" w:hAnsi="Times New Roman" w:cs="Times New Roman"/>
+                <w:sz w:val="24"/>
+              </w:rPr>
+            </w:pPr>
           </w:p>
         </w:tc>
         <w:tc>
@@ -1198,6 +2094,13 @@
                 <w:sz w:val="24"/>
               </w:rPr>
             </w:pPr>
+            <w:r>
+              <w:rPr>
+                <w:rFonts w:ascii="Times New Roman" w:hAnsi="Times New Roman" w:cs="Times New Roman"/>
+                <w:sz w:val="24"/>
+              </w:rPr>
+              <w:t>WEEKEND</w:t>
+            </w:r>
           </w:p>
         </w:tc>
         <w:tc>
@@ -1242,6 +2145,13 @@
                 <w:sz w:val="24"/>
               </w:rPr>
             </w:pPr>
+            <w:r>
+              <w:rPr>
+                <w:rFonts w:ascii="Times New Roman" w:hAnsi="Times New Roman" w:cs="Times New Roman"/>
+                <w:sz w:val="24"/>
+              </w:rPr>
+              <w:t>04/08/25</w:t>
+            </w:r>
           </w:p>
         </w:tc>
         <w:tc>
@@ -1250,6 +2160,241 @@
           </w:tcPr>
           <w:p>
             <w:pPr>
+              <w:pStyle w:val="ListParagraph"/>
+              <w:numPr>
+                <w:ilvl w:val="0"/>
+                <w:numId w:val="1"/>
+              </w:numPr>
+              <w:rPr>
+                <w:rFonts w:ascii="Times New Roman" w:hAnsi="Times New Roman" w:cs="Times New Roman"/>
+                <w:sz w:val="24"/>
+              </w:rPr>
+            </w:pPr>
+            <w:r>
+              <w:rPr>
+                <w:rFonts w:ascii="Times New Roman" w:hAnsi="Times New Roman" w:cs="Times New Roman"/>
+                <w:sz w:val="24"/>
+              </w:rPr>
+              <w:t xml:space="preserve">Learnt about html basics </w:t>
+            </w:r>
+          </w:p>
+          <w:p>
+            <w:pPr>
+              <w:pStyle w:val="ListParagraph"/>
+              <w:numPr>
+                <w:ilvl w:val="0"/>
+                <w:numId w:val="1"/>
+              </w:numPr>
+              <w:rPr>
+                <w:rFonts w:ascii="Times New Roman" w:hAnsi="Times New Roman" w:cs="Times New Roman"/>
+                <w:sz w:val="24"/>
+              </w:rPr>
+            </w:pPr>
+            <w:proofErr w:type="spellStart"/>
+            <w:r>
+              <w:rPr>
+                <w:rFonts w:ascii="Times New Roman" w:hAnsi="Times New Roman" w:cs="Times New Roman"/>
+                <w:sz w:val="24"/>
+              </w:rPr>
+              <w:t>Const</w:t>
+            </w:r>
+            <w:proofErr w:type="spellEnd"/>
+            <w:r>
+              <w:rPr>
+                <w:rFonts w:ascii="Times New Roman" w:hAnsi="Times New Roman" w:cs="Times New Roman"/>
+                <w:sz w:val="24"/>
+              </w:rPr>
+              <w:t xml:space="preserve"> </w:t>
+            </w:r>
+            <w:proofErr w:type="spellStart"/>
+            <w:r>
+              <w:rPr>
+                <w:rFonts w:ascii="Times New Roman" w:hAnsi="Times New Roman" w:cs="Times New Roman"/>
+                <w:sz w:val="24"/>
+              </w:rPr>
+              <w:t>firstname</w:t>
+            </w:r>
+            <w:proofErr w:type="spellEnd"/>
+            <w:r>
+              <w:rPr>
+                <w:rFonts w:ascii="Times New Roman" w:hAnsi="Times New Roman" w:cs="Times New Roman"/>
+                <w:sz w:val="24"/>
+              </w:rPr>
+              <w:t>=”</w:t>
+            </w:r>
+            <w:proofErr w:type="spellStart"/>
+            <w:r>
+              <w:rPr>
+                <w:rFonts w:ascii="Times New Roman" w:hAnsi="Times New Roman" w:cs="Times New Roman"/>
+                <w:sz w:val="24"/>
+              </w:rPr>
+              <w:t>Nothando</w:t>
+            </w:r>
+            <w:proofErr w:type="spellEnd"/>
+            <w:r>
+              <w:rPr>
+                <w:rFonts w:ascii="Times New Roman" w:hAnsi="Times New Roman" w:cs="Times New Roman"/>
+                <w:sz w:val="24"/>
+              </w:rPr>
+              <w:t>” // this is a string</w:t>
+            </w:r>
+          </w:p>
+          <w:p>
+            <w:pPr>
+              <w:pStyle w:val="ListParagraph"/>
+              <w:numPr>
+                <w:ilvl w:val="0"/>
+                <w:numId w:val="1"/>
+              </w:numPr>
+              <w:rPr>
+                <w:rFonts w:ascii="Times New Roman" w:hAnsi="Times New Roman" w:cs="Times New Roman"/>
+                <w:sz w:val="24"/>
+              </w:rPr>
+            </w:pPr>
+            <w:r>
+              <w:rPr>
+                <w:rFonts w:ascii="Times New Roman" w:hAnsi="Times New Roman" w:cs="Times New Roman"/>
+                <w:sz w:val="24"/>
+              </w:rPr>
+              <w:t>Learnt that a string should always be in quotes that is “”, ‘’ or ``</w:t>
+            </w:r>
+          </w:p>
+          <w:p>
+            <w:pPr>
+              <w:pStyle w:val="ListParagraph"/>
+              <w:numPr>
+                <w:ilvl w:val="0"/>
+                <w:numId w:val="1"/>
+              </w:numPr>
+              <w:rPr>
+                <w:rFonts w:ascii="Times New Roman" w:hAnsi="Times New Roman" w:cs="Times New Roman"/>
+                <w:sz w:val="24"/>
+              </w:rPr>
+            </w:pPr>
+            <w:r>
+              <w:rPr>
+                <w:rFonts w:ascii="Times New Roman" w:hAnsi="Times New Roman" w:cs="Times New Roman"/>
+                <w:sz w:val="24"/>
+              </w:rPr>
+              <w:t xml:space="preserve">Learnt that keywords to declare a variable are let, </w:t>
+            </w:r>
+            <w:proofErr w:type="spellStart"/>
+            <w:r>
+              <w:rPr>
+                <w:rFonts w:ascii="Times New Roman" w:hAnsi="Times New Roman" w:cs="Times New Roman"/>
+                <w:sz w:val="24"/>
+              </w:rPr>
+              <w:t>const</w:t>
+            </w:r>
+            <w:proofErr w:type="spellEnd"/>
+            <w:r>
+              <w:rPr>
+                <w:rFonts w:ascii="Times New Roman" w:hAnsi="Times New Roman" w:cs="Times New Roman"/>
+                <w:sz w:val="24"/>
+              </w:rPr>
+              <w:t xml:space="preserve"> and </w:t>
+            </w:r>
+            <w:proofErr w:type="spellStart"/>
+            <w:r>
+              <w:rPr>
+                <w:rFonts w:ascii="Times New Roman" w:hAnsi="Times New Roman" w:cs="Times New Roman"/>
+                <w:sz w:val="24"/>
+              </w:rPr>
+              <w:t>var</w:t>
+            </w:r>
+            <w:proofErr w:type="spellEnd"/>
+          </w:p>
+          <w:p>
+            <w:pPr>
+              <w:pStyle w:val="ListParagraph"/>
+              <w:numPr>
+                <w:ilvl w:val="0"/>
+                <w:numId w:val="1"/>
+              </w:numPr>
+              <w:rPr>
+                <w:rFonts w:ascii="Times New Roman" w:hAnsi="Times New Roman" w:cs="Times New Roman"/>
+                <w:sz w:val="24"/>
+              </w:rPr>
+            </w:pPr>
+            <w:r>
+              <w:rPr>
+                <w:rFonts w:ascii="Times New Roman" w:hAnsi="Times New Roman" w:cs="Times New Roman"/>
+                <w:sz w:val="24"/>
+              </w:rPr>
+              <w:t xml:space="preserve">Also learnt about arrays, that they are for storing multiple values </w:t>
+            </w:r>
+            <w:proofErr w:type="spellStart"/>
+            <w:r>
+              <w:rPr>
+                <w:rFonts w:ascii="Times New Roman" w:hAnsi="Times New Roman" w:cs="Times New Roman"/>
+                <w:sz w:val="24"/>
+              </w:rPr>
+              <w:t>eg</w:t>
+            </w:r>
+            <w:proofErr w:type="spellEnd"/>
+            <w:r>
+              <w:rPr>
+                <w:rFonts w:ascii="Times New Roman" w:hAnsi="Times New Roman" w:cs="Times New Roman"/>
+                <w:sz w:val="24"/>
+              </w:rPr>
+              <w:t xml:space="preserve"> </w:t>
+            </w:r>
+            <w:proofErr w:type="spellStart"/>
+            <w:r>
+              <w:rPr>
+                <w:rFonts w:ascii="Times New Roman" w:hAnsi="Times New Roman" w:cs="Times New Roman"/>
+                <w:sz w:val="24"/>
+              </w:rPr>
+              <w:t>const</w:t>
+            </w:r>
+            <w:proofErr w:type="spellEnd"/>
+            <w:r>
+              <w:rPr>
+                <w:rFonts w:ascii="Times New Roman" w:hAnsi="Times New Roman" w:cs="Times New Roman"/>
+                <w:sz w:val="24"/>
+              </w:rPr>
+              <w:t xml:space="preserve"> Students=[‘Happiness’, ‘</w:t>
+            </w:r>
+            <w:proofErr w:type="spellStart"/>
+            <w:r>
+              <w:rPr>
+                <w:rFonts w:ascii="Times New Roman" w:hAnsi="Times New Roman" w:cs="Times New Roman"/>
+                <w:sz w:val="24"/>
+              </w:rPr>
+              <w:t>Thandoe</w:t>
+            </w:r>
+            <w:proofErr w:type="spellEnd"/>
+            <w:r>
+              <w:rPr>
+                <w:rFonts w:ascii="Times New Roman" w:hAnsi="Times New Roman" w:cs="Times New Roman"/>
+                <w:sz w:val="24"/>
+              </w:rPr>
+              <w:t>’, ‘Prince’, ‘Mercy’];</w:t>
+            </w:r>
+          </w:p>
+          <w:p>
+            <w:pPr>
+              <w:pStyle w:val="ListParagraph"/>
+              <w:numPr>
+                <w:ilvl w:val="0"/>
+                <w:numId w:val="1"/>
+              </w:numPr>
+              <w:rPr>
+                <w:rFonts w:ascii="Times New Roman" w:hAnsi="Times New Roman" w:cs="Times New Roman"/>
+                <w:sz w:val="24"/>
+              </w:rPr>
+            </w:pPr>
+            <w:r>
+              <w:rPr>
+                <w:rFonts w:ascii="Times New Roman" w:hAnsi="Times New Roman" w:cs="Times New Roman"/>
+                <w:sz w:val="24"/>
+              </w:rPr>
+              <w:t>Learnt about objects that they are key value sets.</w:t>
+            </w:r>
+          </w:p>
+          <w:p>
+            <w:pPr>
+              <w:pStyle w:val="ListParagraph"/>
               <w:rPr>
                 <w:rFonts w:ascii="Times New Roman" w:hAnsi="Times New Roman" w:cs="Times New Roman"/>
                 <w:sz w:val="24"/>
@@ -1263,11 +2408,23 @@
           </w:tcPr>
           <w:p>
             <w:pPr>
-              <w:rPr>
-                <w:rFonts w:ascii="Times New Roman" w:hAnsi="Times New Roman" w:cs="Times New Roman"/>
-                <w:sz w:val="24"/>
-              </w:rPr>
-            </w:pPr>
+              <w:pStyle w:val="ListParagraph"/>
+              <w:numPr>
+                <w:ilvl w:val="0"/>
+                <w:numId w:val="1"/>
+              </w:numPr>
+              <w:rPr>
+                <w:rFonts w:ascii="Times New Roman" w:hAnsi="Times New Roman" w:cs="Times New Roman"/>
+                <w:sz w:val="24"/>
+              </w:rPr>
+            </w:pPr>
+            <w:r>
+              <w:rPr>
+                <w:rFonts w:ascii="Times New Roman" w:hAnsi="Times New Roman" w:cs="Times New Roman"/>
+                <w:sz w:val="24"/>
+              </w:rPr>
+              <w:t>Still facing challenges on mastering html basic but willing to learn more for better understanding and growth</w:t>
+            </w:r>
           </w:p>
         </w:tc>
         <w:tc>
@@ -1312,6 +2469,29 @@
                 <w:sz w:val="24"/>
               </w:rPr>
             </w:pPr>
+            <w:r>
+              <w:rPr>
+                <w:rFonts w:ascii="Times New Roman" w:hAnsi="Times New Roman" w:cs="Times New Roman"/>
+                <w:sz w:val="24"/>
+              </w:rPr>
+              <w:t>05/ 08/ 25</w:t>
+            </w:r>
+          </w:p>
+          <w:p>
+            <w:pPr>
+              <w:rPr>
+                <w:rFonts w:ascii="Times New Roman" w:hAnsi="Times New Roman" w:cs="Times New Roman"/>
+                <w:sz w:val="24"/>
+              </w:rPr>
+            </w:pPr>
+          </w:p>
+          <w:p>
+            <w:pPr>
+              <w:rPr>
+                <w:rFonts w:ascii="Times New Roman" w:hAnsi="Times New Roman" w:cs="Times New Roman"/>
+                <w:sz w:val="24"/>
+              </w:rPr>
+            </w:pPr>
           </w:p>
         </w:tc>
         <w:tc>
@@ -1320,11 +2500,115 @@
           </w:tcPr>
           <w:p>
             <w:pPr>
-              <w:rPr>
-                <w:rFonts w:ascii="Times New Roman" w:hAnsi="Times New Roman" w:cs="Times New Roman"/>
-                <w:sz w:val="24"/>
-              </w:rPr>
-            </w:pPr>
+              <w:pStyle w:val="ListParagraph"/>
+              <w:numPr>
+                <w:ilvl w:val="0"/>
+                <w:numId w:val="1"/>
+              </w:numPr>
+              <w:rPr>
+                <w:rFonts w:ascii="Times New Roman" w:hAnsi="Times New Roman" w:cs="Times New Roman"/>
+                <w:sz w:val="24"/>
+              </w:rPr>
+            </w:pPr>
+            <w:r>
+              <w:rPr>
+                <w:rFonts w:ascii="Times New Roman" w:hAnsi="Times New Roman" w:cs="Times New Roman"/>
+                <w:sz w:val="24"/>
+              </w:rPr>
+              <w:t xml:space="preserve">Went for </w:t>
+            </w:r>
+            <w:proofErr w:type="spellStart"/>
+            <w:r>
+              <w:rPr>
+                <w:rFonts w:ascii="Times New Roman" w:hAnsi="Times New Roman" w:cs="Times New Roman"/>
+                <w:sz w:val="24"/>
+              </w:rPr>
+              <w:t>starlink</w:t>
+            </w:r>
+            <w:proofErr w:type="spellEnd"/>
+            <w:r>
+              <w:rPr>
+                <w:rFonts w:ascii="Times New Roman" w:hAnsi="Times New Roman" w:cs="Times New Roman"/>
+                <w:sz w:val="24"/>
+              </w:rPr>
+              <w:t xml:space="preserve"> pole mounting</w:t>
+            </w:r>
+          </w:p>
+          <w:p>
+            <w:pPr>
+              <w:pStyle w:val="ListParagraph"/>
+              <w:numPr>
+                <w:ilvl w:val="0"/>
+                <w:numId w:val="1"/>
+              </w:numPr>
+              <w:rPr>
+                <w:rFonts w:ascii="Times New Roman" w:hAnsi="Times New Roman" w:cs="Times New Roman"/>
+                <w:sz w:val="24"/>
+              </w:rPr>
+            </w:pPr>
+            <w:r>
+              <w:rPr>
+                <w:rFonts w:ascii="Times New Roman" w:hAnsi="Times New Roman" w:cs="Times New Roman"/>
+                <w:sz w:val="24"/>
+              </w:rPr>
+              <w:t>We get to the client`s place, chose a perfect place to mount our pole</w:t>
+            </w:r>
+          </w:p>
+          <w:p>
+            <w:pPr>
+              <w:pStyle w:val="ListParagraph"/>
+              <w:numPr>
+                <w:ilvl w:val="0"/>
+                <w:numId w:val="1"/>
+              </w:numPr>
+              <w:rPr>
+                <w:rFonts w:ascii="Times New Roman" w:hAnsi="Times New Roman" w:cs="Times New Roman"/>
+                <w:sz w:val="24"/>
+              </w:rPr>
+            </w:pPr>
+            <w:r>
+              <w:rPr>
+                <w:rFonts w:ascii="Times New Roman" w:hAnsi="Times New Roman" w:cs="Times New Roman"/>
+                <w:sz w:val="24"/>
+              </w:rPr>
+              <w:t xml:space="preserve">Dag the hole about 4m deep and put our pole and the </w:t>
+            </w:r>
+            <w:proofErr w:type="spellStart"/>
+            <w:r>
+              <w:rPr>
+                <w:rFonts w:ascii="Times New Roman" w:hAnsi="Times New Roman" w:cs="Times New Roman"/>
+                <w:sz w:val="24"/>
+              </w:rPr>
+              <w:t>concreate</w:t>
+            </w:r>
+            <w:proofErr w:type="spellEnd"/>
+            <w:r>
+              <w:rPr>
+                <w:rFonts w:ascii="Times New Roman" w:hAnsi="Times New Roman" w:cs="Times New Roman"/>
+                <w:sz w:val="24"/>
+              </w:rPr>
+              <w:t xml:space="preserve"> </w:t>
+            </w:r>
+          </w:p>
+          <w:p>
+            <w:pPr>
+              <w:pStyle w:val="ListParagraph"/>
+              <w:numPr>
+                <w:ilvl w:val="0"/>
+                <w:numId w:val="1"/>
+              </w:numPr>
+              <w:rPr>
+                <w:rFonts w:ascii="Times New Roman" w:hAnsi="Times New Roman" w:cs="Times New Roman"/>
+                <w:sz w:val="24"/>
+              </w:rPr>
+            </w:pPr>
+            <w:r>
+              <w:rPr>
+                <w:rFonts w:ascii="Times New Roman" w:hAnsi="Times New Roman" w:cs="Times New Roman"/>
+                <w:sz w:val="24"/>
+              </w:rPr>
+              <w:t>Left it to be strong before proceeding with the installation</w:t>
+            </w:r>
           </w:p>
         </w:tc>
         <w:tc>
@@ -1333,11 +2617,39 @@
           </w:tcPr>
           <w:p>
             <w:pPr>
-              <w:rPr>
-                <w:rFonts w:ascii="Times New Roman" w:hAnsi="Times New Roman" w:cs="Times New Roman"/>
-                <w:sz w:val="24"/>
-              </w:rPr>
-            </w:pPr>
+              <w:pStyle w:val="ListParagraph"/>
+              <w:numPr>
+                <w:ilvl w:val="0"/>
+                <w:numId w:val="1"/>
+              </w:numPr>
+              <w:rPr>
+                <w:rFonts w:ascii="Times New Roman" w:hAnsi="Times New Roman" w:cs="Times New Roman"/>
+                <w:sz w:val="24"/>
+              </w:rPr>
+            </w:pPr>
+            <w:r>
+              <w:rPr>
+                <w:rFonts w:ascii="Times New Roman" w:hAnsi="Times New Roman" w:cs="Times New Roman"/>
+                <w:sz w:val="24"/>
+              </w:rPr>
+              <w:t xml:space="preserve">Learnt on how to mount </w:t>
+            </w:r>
+            <w:proofErr w:type="spellStart"/>
+            <w:r>
+              <w:rPr>
+                <w:rFonts w:ascii="Times New Roman" w:hAnsi="Times New Roman" w:cs="Times New Roman"/>
+                <w:sz w:val="24"/>
+              </w:rPr>
+              <w:t>starlink</w:t>
+            </w:r>
+            <w:proofErr w:type="spellEnd"/>
+            <w:r>
+              <w:rPr>
+                <w:rFonts w:ascii="Times New Roman" w:hAnsi="Times New Roman" w:cs="Times New Roman"/>
+                <w:sz w:val="24"/>
+              </w:rPr>
+              <w:t xml:space="preserve"> poles from scratch</w:t>
+            </w:r>
           </w:p>
         </w:tc>
         <w:tc>
@@ -1382,6 +2694,13 @@
                 <w:sz w:val="24"/>
               </w:rPr>
             </w:pPr>
+            <w:r>
+              <w:rPr>
+                <w:rFonts w:ascii="Times New Roman" w:hAnsi="Times New Roman" w:cs="Times New Roman"/>
+                <w:sz w:val="24"/>
+              </w:rPr>
+              <w:t>06/ 08/ 25</w:t>
+            </w:r>
           </w:p>
         </w:tc>
         <w:tc>

</xml_diff>

<commit_message>
javascript conditionals and operators lesson
</commit_message>
<xml_diff>
--- a/attachtraining.docx
+++ b/attachtraining.docx
@@ -1926,8 +1926,6 @@
                 <w:sz w:val="24"/>
               </w:rPr>
             </w:pPr>
-            <w:bookmarkStart w:id="0" w:name="_GoBack"/>
-            <w:bookmarkEnd w:id="0"/>
           </w:p>
         </w:tc>
         <w:tc>
@@ -2175,27 +2173,43 @@
                 <w:rFonts w:ascii="Times New Roman" w:hAnsi="Times New Roman" w:cs="Times New Roman"/>
                 <w:sz w:val="24"/>
               </w:rPr>
-              <w:t xml:space="preserve">Learnt about html basics </w:t>
-            </w:r>
-          </w:p>
-          <w:p>
-            <w:pPr>
-              <w:pStyle w:val="ListParagraph"/>
-              <w:numPr>
-                <w:ilvl w:val="0"/>
-                <w:numId w:val="1"/>
-              </w:numPr>
-              <w:rPr>
-                <w:rFonts w:ascii="Times New Roman" w:hAnsi="Times New Roman" w:cs="Times New Roman"/>
-                <w:sz w:val="24"/>
-              </w:rPr>
-            </w:pPr>
+              <w:t xml:space="preserve">Learnt about </w:t>
+            </w:r>
             <w:proofErr w:type="spellStart"/>
             <w:r>
               <w:rPr>
                 <w:rFonts w:ascii="Times New Roman" w:hAnsi="Times New Roman" w:cs="Times New Roman"/>
                 <w:sz w:val="24"/>
               </w:rPr>
+              <w:t>javascript</w:t>
+            </w:r>
+            <w:proofErr w:type="spellEnd"/>
+            <w:r>
+              <w:rPr>
+                <w:rFonts w:ascii="Times New Roman" w:hAnsi="Times New Roman" w:cs="Times New Roman"/>
+                <w:sz w:val="24"/>
+              </w:rPr>
+              <w:t xml:space="preserve"> basics </w:t>
+            </w:r>
+          </w:p>
+          <w:p>
+            <w:pPr>
+              <w:pStyle w:val="ListParagraph"/>
+              <w:numPr>
+                <w:ilvl w:val="0"/>
+                <w:numId w:val="1"/>
+              </w:numPr>
+              <w:rPr>
+                <w:rFonts w:ascii="Times New Roman" w:hAnsi="Times New Roman" w:cs="Times New Roman"/>
+                <w:sz w:val="24"/>
+              </w:rPr>
+            </w:pPr>
+            <w:proofErr w:type="spellStart"/>
+            <w:r>
+              <w:rPr>
+                <w:rFonts w:ascii="Times New Roman" w:hAnsi="Times New Roman" w:cs="Times New Roman"/>
+                <w:sz w:val="24"/>
+              </w:rPr>
               <w:t>Const</w:t>
             </w:r>
             <w:proofErr w:type="spellEnd"/>
@@ -2423,7 +2437,21 @@
                 <w:rFonts w:ascii="Times New Roman" w:hAnsi="Times New Roman" w:cs="Times New Roman"/>
                 <w:sz w:val="24"/>
               </w:rPr>
-              <w:t>Still facing challenges on mastering html basic but willing to learn more for better understanding and growth</w:t>
+              <w:t>Still fac</w:t>
+            </w:r>
+            <w:r>
+              <w:rPr>
+                <w:rFonts w:ascii="Times New Roman" w:hAnsi="Times New Roman" w:cs="Times New Roman"/>
+                <w:sz w:val="24"/>
+              </w:rPr>
+              <w:t>ing challenges on mastering javascript</w:t>
+            </w:r>
+            <w:r>
+              <w:rPr>
+                <w:rFonts w:ascii="Times New Roman" w:hAnsi="Times New Roman" w:cs="Times New Roman"/>
+                <w:sz w:val="24"/>
+              </w:rPr>
+              <w:t xml:space="preserve"> basic but willing to learn more for better understanding and growth</w:t>
             </w:r>
           </w:p>
         </w:tc>
@@ -2709,6 +2737,301 @@
           </w:tcPr>
           <w:p>
             <w:pPr>
+              <w:pStyle w:val="ListParagraph"/>
+              <w:numPr>
+                <w:ilvl w:val="0"/>
+                <w:numId w:val="1"/>
+              </w:numPr>
+              <w:rPr>
+                <w:rFonts w:ascii="Times New Roman" w:hAnsi="Times New Roman" w:cs="Times New Roman"/>
+                <w:sz w:val="24"/>
+              </w:rPr>
+            </w:pPr>
+            <w:r>
+              <w:rPr>
+                <w:rFonts w:ascii="Times New Roman" w:hAnsi="Times New Roman" w:cs="Times New Roman"/>
+                <w:sz w:val="24"/>
+              </w:rPr>
+              <w:t xml:space="preserve">Learnt about </w:t>
+            </w:r>
+            <w:proofErr w:type="spellStart"/>
+            <w:r>
+              <w:rPr>
+                <w:rFonts w:ascii="Times New Roman" w:hAnsi="Times New Roman" w:cs="Times New Roman"/>
+                <w:sz w:val="24"/>
+              </w:rPr>
+              <w:t>javascript</w:t>
+            </w:r>
+            <w:proofErr w:type="spellEnd"/>
+            <w:r>
+              <w:rPr>
+                <w:rFonts w:ascii="Times New Roman" w:hAnsi="Times New Roman" w:cs="Times New Roman"/>
+                <w:sz w:val="24"/>
+              </w:rPr>
+              <w:t xml:space="preserve"> conditionals</w:t>
+            </w:r>
+          </w:p>
+          <w:p>
+            <w:pPr>
+              <w:pStyle w:val="ListParagraph"/>
+              <w:numPr>
+                <w:ilvl w:val="0"/>
+                <w:numId w:val="1"/>
+              </w:numPr>
+              <w:rPr>
+                <w:rFonts w:ascii="Times New Roman" w:hAnsi="Times New Roman" w:cs="Times New Roman"/>
+                <w:sz w:val="24"/>
+              </w:rPr>
+            </w:pPr>
+            <w:r>
+              <w:rPr>
+                <w:rFonts w:ascii="Times New Roman" w:hAnsi="Times New Roman" w:cs="Times New Roman"/>
+                <w:sz w:val="24"/>
+              </w:rPr>
+              <w:t xml:space="preserve">Learnt that if , it else and switch statement are conditionals statements used to make decision in the logic </w:t>
+            </w:r>
+            <w:proofErr w:type="spellStart"/>
+            <w:r>
+              <w:rPr>
+                <w:rFonts w:ascii="Times New Roman" w:hAnsi="Times New Roman" w:cs="Times New Roman"/>
+                <w:sz w:val="24"/>
+              </w:rPr>
+              <w:t>ie</w:t>
+            </w:r>
+            <w:proofErr w:type="spellEnd"/>
+            <w:r>
+              <w:rPr>
+                <w:rFonts w:ascii="Times New Roman" w:hAnsi="Times New Roman" w:cs="Times New Roman"/>
+                <w:sz w:val="24"/>
+              </w:rPr>
+              <w:t xml:space="preserve"> if the condition met is true or </w:t>
+            </w:r>
+            <w:proofErr w:type="spellStart"/>
+            <w:r>
+              <w:rPr>
+                <w:rFonts w:ascii="Times New Roman" w:hAnsi="Times New Roman" w:cs="Times New Roman"/>
+                <w:sz w:val="24"/>
+              </w:rPr>
+              <w:t>truthy</w:t>
+            </w:r>
+            <w:proofErr w:type="spellEnd"/>
+          </w:p>
+          <w:p>
+            <w:pPr>
+              <w:pStyle w:val="ListParagraph"/>
+              <w:numPr>
+                <w:ilvl w:val="0"/>
+                <w:numId w:val="1"/>
+              </w:numPr>
+              <w:rPr>
+                <w:rFonts w:ascii="Times New Roman" w:hAnsi="Times New Roman" w:cs="Times New Roman"/>
+                <w:sz w:val="24"/>
+              </w:rPr>
+            </w:pPr>
+            <w:r>
+              <w:rPr>
+                <w:rFonts w:ascii="Times New Roman" w:hAnsi="Times New Roman" w:cs="Times New Roman"/>
+                <w:sz w:val="24"/>
+              </w:rPr>
+              <w:t xml:space="preserve">Learnt that if the logic or comparison in the parenthesis is true or </w:t>
+            </w:r>
+            <w:proofErr w:type="spellStart"/>
+            <w:r>
+              <w:rPr>
+                <w:rFonts w:ascii="Times New Roman" w:hAnsi="Times New Roman" w:cs="Times New Roman"/>
+                <w:sz w:val="24"/>
+              </w:rPr>
+              <w:t>truthy</w:t>
+            </w:r>
+            <w:proofErr w:type="spellEnd"/>
+            <w:r>
+              <w:rPr>
+                <w:rFonts w:ascii="Times New Roman" w:hAnsi="Times New Roman" w:cs="Times New Roman"/>
+                <w:sz w:val="24"/>
+              </w:rPr>
+              <w:t xml:space="preserve"> then the code will run and if not it will not run.</w:t>
+            </w:r>
+          </w:p>
+          <w:p>
+            <w:pPr>
+              <w:pStyle w:val="ListParagraph"/>
+              <w:numPr>
+                <w:ilvl w:val="0"/>
+                <w:numId w:val="1"/>
+              </w:numPr>
+              <w:rPr>
+                <w:rFonts w:ascii="Times New Roman" w:hAnsi="Times New Roman" w:cs="Times New Roman"/>
+                <w:sz w:val="24"/>
+              </w:rPr>
+            </w:pPr>
+            <w:r>
+              <w:rPr>
+                <w:rFonts w:ascii="Times New Roman" w:hAnsi="Times New Roman" w:cs="Times New Roman"/>
+                <w:sz w:val="24"/>
+              </w:rPr>
+              <w:t>Learnt that a backward flash is used to escaping special characters</w:t>
+            </w:r>
+          </w:p>
+          <w:p>
+            <w:pPr>
+              <w:pStyle w:val="ListParagraph"/>
+              <w:numPr>
+                <w:ilvl w:val="0"/>
+                <w:numId w:val="1"/>
+              </w:numPr>
+              <w:rPr>
+                <w:rFonts w:ascii="Times New Roman" w:hAnsi="Times New Roman" w:cs="Times New Roman"/>
+                <w:sz w:val="24"/>
+              </w:rPr>
+            </w:pPr>
+            <w:r>
+              <w:rPr>
+                <w:rFonts w:ascii="Times New Roman" w:hAnsi="Times New Roman" w:cs="Times New Roman"/>
+                <w:sz w:val="24"/>
+              </w:rPr>
+              <w:lastRenderedPageBreak/>
+              <w:t xml:space="preserve">Learnt that switch statements is used only when we are only checking one condition but with multiple possible values </w:t>
+            </w:r>
+          </w:p>
+          <w:p>
+            <w:pPr>
+              <w:pStyle w:val="ListParagraph"/>
+              <w:numPr>
+                <w:ilvl w:val="0"/>
+                <w:numId w:val="1"/>
+              </w:numPr>
+              <w:rPr>
+                <w:rFonts w:ascii="Times New Roman" w:hAnsi="Times New Roman" w:cs="Times New Roman"/>
+                <w:sz w:val="24"/>
+              </w:rPr>
+            </w:pPr>
+            <w:r>
+              <w:rPr>
+                <w:rFonts w:ascii="Times New Roman" w:hAnsi="Times New Roman" w:cs="Times New Roman"/>
+                <w:sz w:val="24"/>
+              </w:rPr>
+              <w:t xml:space="preserve">Also learnt about </w:t>
+            </w:r>
+            <w:proofErr w:type="gramStart"/>
+            <w:r>
+              <w:rPr>
+                <w:rFonts w:ascii="Times New Roman" w:hAnsi="Times New Roman" w:cs="Times New Roman"/>
+                <w:sz w:val="24"/>
+              </w:rPr>
+              <w:t>Operators  and</w:t>
+            </w:r>
+            <w:proofErr w:type="gramEnd"/>
+            <w:r>
+              <w:rPr>
+                <w:rFonts w:ascii="Times New Roman" w:hAnsi="Times New Roman" w:cs="Times New Roman"/>
+                <w:sz w:val="24"/>
+              </w:rPr>
+              <w:t xml:space="preserve"> </w:t>
+            </w:r>
+            <w:proofErr w:type="spellStart"/>
+            <w:r>
+              <w:rPr>
+                <w:rFonts w:ascii="Times New Roman" w:hAnsi="Times New Roman" w:cs="Times New Roman"/>
+                <w:sz w:val="24"/>
+              </w:rPr>
+              <w:t>arithmetics</w:t>
+            </w:r>
+            <w:proofErr w:type="spellEnd"/>
+            <w:r>
+              <w:rPr>
+                <w:rFonts w:ascii="Times New Roman" w:hAnsi="Times New Roman" w:cs="Times New Roman"/>
+                <w:sz w:val="24"/>
+              </w:rPr>
+              <w:t xml:space="preserve"> which are addition, subtraction, division and </w:t>
+            </w:r>
+            <w:proofErr w:type="spellStart"/>
+            <w:r>
+              <w:rPr>
+                <w:rFonts w:ascii="Times New Roman" w:hAnsi="Times New Roman" w:cs="Times New Roman"/>
+                <w:sz w:val="24"/>
+              </w:rPr>
+              <w:t>modulous</w:t>
+            </w:r>
+            <w:proofErr w:type="spellEnd"/>
+            <w:r>
+              <w:rPr>
+                <w:rFonts w:ascii="Times New Roman" w:hAnsi="Times New Roman" w:cs="Times New Roman"/>
+                <w:sz w:val="24"/>
+              </w:rPr>
+              <w:t>.</w:t>
+            </w:r>
+          </w:p>
+          <w:p>
+            <w:pPr>
+              <w:pStyle w:val="ListParagraph"/>
+              <w:numPr>
+                <w:ilvl w:val="0"/>
+                <w:numId w:val="1"/>
+              </w:numPr>
+              <w:rPr>
+                <w:rFonts w:ascii="Times New Roman" w:hAnsi="Times New Roman" w:cs="Times New Roman"/>
+                <w:sz w:val="24"/>
+              </w:rPr>
+            </w:pPr>
+            <w:r>
+              <w:rPr>
+                <w:rFonts w:ascii="Times New Roman" w:hAnsi="Times New Roman" w:cs="Times New Roman"/>
+                <w:sz w:val="24"/>
+              </w:rPr>
+              <w:t xml:space="preserve">Learnt that logical operators are </w:t>
+            </w:r>
+          </w:p>
+          <w:p>
+            <w:pPr>
+              <w:pStyle w:val="ListParagraph"/>
+              <w:rPr>
+                <w:rFonts w:ascii="Times New Roman" w:hAnsi="Times New Roman" w:cs="Times New Roman"/>
+                <w:sz w:val="24"/>
+              </w:rPr>
+            </w:pPr>
+            <w:r>
+              <w:rPr>
+                <w:rFonts w:ascii="Times New Roman" w:hAnsi="Times New Roman" w:cs="Times New Roman"/>
+                <w:sz w:val="24"/>
+              </w:rPr>
+              <w:t>// Logical &amp;&amp;</w:t>
+            </w:r>
+          </w:p>
+          <w:p>
+            <w:pPr>
+              <w:pStyle w:val="ListParagraph"/>
+              <w:rPr>
+                <w:rFonts w:ascii="Times New Roman" w:hAnsi="Times New Roman" w:cs="Times New Roman"/>
+                <w:sz w:val="24"/>
+              </w:rPr>
+            </w:pPr>
+            <w:r>
+              <w:rPr>
+                <w:rFonts w:ascii="Times New Roman" w:hAnsi="Times New Roman" w:cs="Times New Roman"/>
+                <w:sz w:val="24"/>
+              </w:rPr>
+              <w:t>// Logical OR||</w:t>
+            </w:r>
+          </w:p>
+          <w:p>
+            <w:pPr>
+              <w:pStyle w:val="ListParagraph"/>
+              <w:rPr>
+                <w:rFonts w:ascii="Times New Roman" w:hAnsi="Times New Roman" w:cs="Times New Roman"/>
+                <w:sz w:val="24"/>
+              </w:rPr>
+            </w:pPr>
+            <w:r>
+              <w:rPr>
+                <w:rFonts w:ascii="Times New Roman" w:hAnsi="Times New Roman" w:cs="Times New Roman"/>
+                <w:sz w:val="24"/>
+              </w:rPr>
+              <w:t>// Logical not!</w:t>
+            </w:r>
+          </w:p>
+          <w:p>
+            <w:pPr>
+              <w:pStyle w:val="ListParagraph"/>
               <w:rPr>
                 <w:rFonts w:ascii="Times New Roman" w:hAnsi="Times New Roman" w:cs="Times New Roman"/>
                 <w:sz w:val="24"/>
@@ -2722,6 +3045,203 @@
           </w:tcPr>
           <w:p>
             <w:pPr>
+              <w:pStyle w:val="ListParagraph"/>
+              <w:numPr>
+                <w:ilvl w:val="0"/>
+                <w:numId w:val="1"/>
+              </w:numPr>
+              <w:rPr>
+                <w:rFonts w:ascii="Times New Roman" w:hAnsi="Times New Roman" w:cs="Times New Roman"/>
+                <w:sz w:val="24"/>
+              </w:rPr>
+            </w:pPr>
+            <w:r>
+              <w:rPr>
+                <w:rFonts w:ascii="Times New Roman" w:hAnsi="Times New Roman" w:cs="Times New Roman"/>
+                <w:sz w:val="24"/>
+              </w:rPr>
+              <w:lastRenderedPageBreak/>
+              <w:t xml:space="preserve">Learnt about </w:t>
+            </w:r>
+            <w:proofErr w:type="spellStart"/>
+            <w:r>
+              <w:rPr>
+                <w:rFonts w:ascii="Times New Roman" w:hAnsi="Times New Roman" w:cs="Times New Roman"/>
+                <w:sz w:val="24"/>
+              </w:rPr>
+              <w:t>javascript</w:t>
+            </w:r>
+            <w:proofErr w:type="spellEnd"/>
+            <w:r>
+              <w:rPr>
+                <w:rFonts w:ascii="Times New Roman" w:hAnsi="Times New Roman" w:cs="Times New Roman"/>
+                <w:sz w:val="24"/>
+              </w:rPr>
+              <w:t xml:space="preserve"> conditionals and operators but I still need to learn more for better understandin</w:t>
+            </w:r>
+            <w:r>
+              <w:rPr>
+                <w:rFonts w:ascii="Times New Roman" w:hAnsi="Times New Roman" w:cs="Times New Roman"/>
+                <w:sz w:val="24"/>
+              </w:rPr>
+              <w:lastRenderedPageBreak/>
+              <w:t>g.</w:t>
+            </w:r>
+          </w:p>
+        </w:tc>
+        <w:tc>
+          <w:tcPr>
+            <w:tcW w:w="2160" w:type="dxa"/>
+          </w:tcPr>
+          <w:p>
+            <w:pPr>
+              <w:rPr>
+                <w:rFonts w:ascii="Times New Roman" w:hAnsi="Times New Roman" w:cs="Times New Roman"/>
+                <w:sz w:val="24"/>
+              </w:rPr>
+            </w:pPr>
+          </w:p>
+        </w:tc>
+        <w:tc>
+          <w:tcPr>
+            <w:tcW w:w="2177" w:type="dxa"/>
+          </w:tcPr>
+          <w:p>
+            <w:pPr>
+              <w:rPr>
+                <w:rFonts w:ascii="Times New Roman" w:hAnsi="Times New Roman" w:cs="Times New Roman"/>
+                <w:sz w:val="24"/>
+              </w:rPr>
+            </w:pPr>
+          </w:p>
+        </w:tc>
+      </w:tr>
+      <w:tr>
+        <w:trPr>
+          <w:trHeight w:val="292"/>
+        </w:trPr>
+        <w:tc>
+          <w:tcPr>
+            <w:tcW w:w="1548" w:type="dxa"/>
+          </w:tcPr>
+          <w:p>
+            <w:pPr>
+              <w:rPr>
+                <w:rFonts w:ascii="Times New Roman" w:hAnsi="Times New Roman" w:cs="Times New Roman"/>
+                <w:sz w:val="24"/>
+              </w:rPr>
+            </w:pPr>
+          </w:p>
+        </w:tc>
+        <w:tc>
+          <w:tcPr>
+            <w:tcW w:w="5760" w:type="dxa"/>
+          </w:tcPr>
+          <w:p>
+            <w:pPr>
+              <w:pStyle w:val="ListParagraph"/>
+              <w:numPr>
+                <w:ilvl w:val="0"/>
+                <w:numId w:val="1"/>
+              </w:numPr>
+              <w:rPr>
+                <w:rFonts w:ascii="Times New Roman" w:hAnsi="Times New Roman" w:cs="Times New Roman"/>
+                <w:sz w:val="24"/>
+              </w:rPr>
+            </w:pPr>
+          </w:p>
+        </w:tc>
+        <w:tc>
+          <w:tcPr>
+            <w:tcW w:w="2250" w:type="dxa"/>
+          </w:tcPr>
+          <w:p>
+            <w:pPr>
+              <w:pStyle w:val="ListParagraph"/>
+              <w:numPr>
+                <w:ilvl w:val="0"/>
+                <w:numId w:val="1"/>
+              </w:numPr>
+              <w:rPr>
+                <w:rFonts w:ascii="Times New Roman" w:hAnsi="Times New Roman" w:cs="Times New Roman"/>
+                <w:sz w:val="24"/>
+              </w:rPr>
+            </w:pPr>
+          </w:p>
+        </w:tc>
+        <w:tc>
+          <w:tcPr>
+            <w:tcW w:w="2160" w:type="dxa"/>
+          </w:tcPr>
+          <w:p>
+            <w:pPr>
+              <w:rPr>
+                <w:rFonts w:ascii="Times New Roman" w:hAnsi="Times New Roman" w:cs="Times New Roman"/>
+                <w:sz w:val="24"/>
+              </w:rPr>
+            </w:pPr>
+          </w:p>
+        </w:tc>
+        <w:tc>
+          <w:tcPr>
+            <w:tcW w:w="2177" w:type="dxa"/>
+          </w:tcPr>
+          <w:p>
+            <w:pPr>
+              <w:rPr>
+                <w:rFonts w:ascii="Times New Roman" w:hAnsi="Times New Roman" w:cs="Times New Roman"/>
+                <w:sz w:val="24"/>
+              </w:rPr>
+            </w:pPr>
+          </w:p>
+        </w:tc>
+      </w:tr>
+      <w:tr>
+        <w:trPr>
+          <w:trHeight w:val="292"/>
+        </w:trPr>
+        <w:tc>
+          <w:tcPr>
+            <w:tcW w:w="1548" w:type="dxa"/>
+          </w:tcPr>
+          <w:p>
+            <w:pPr>
+              <w:rPr>
+                <w:rFonts w:ascii="Times New Roman" w:hAnsi="Times New Roman" w:cs="Times New Roman"/>
+                <w:sz w:val="24"/>
+              </w:rPr>
+            </w:pPr>
+          </w:p>
+        </w:tc>
+        <w:tc>
+          <w:tcPr>
+            <w:tcW w:w="5760" w:type="dxa"/>
+          </w:tcPr>
+          <w:p>
+            <w:pPr>
+              <w:pStyle w:val="ListParagraph"/>
+              <w:numPr>
+                <w:ilvl w:val="0"/>
+                <w:numId w:val="1"/>
+              </w:numPr>
+              <w:rPr>
+                <w:rFonts w:ascii="Times New Roman" w:hAnsi="Times New Roman" w:cs="Times New Roman"/>
+                <w:sz w:val="24"/>
+              </w:rPr>
+            </w:pPr>
+          </w:p>
+        </w:tc>
+        <w:tc>
+          <w:tcPr>
+            <w:tcW w:w="2250" w:type="dxa"/>
+          </w:tcPr>
+          <w:p>
+            <w:pPr>
+              <w:pStyle w:val="ListParagraph"/>
+              <w:numPr>
+                <w:ilvl w:val="0"/>
+                <w:numId w:val="1"/>
+              </w:numPr>
               <w:rPr>
                 <w:rFonts w:ascii="Times New Roman" w:hAnsi="Times New Roman" w:cs="Times New Roman"/>
                 <w:sz w:val="24"/>
@@ -2766,6 +3286,8 @@
           <w:u w:val="single"/>
         </w:rPr>
       </w:pPr>
+      <w:bookmarkStart w:id="0" w:name="_GoBack"/>
+      <w:bookmarkEnd w:id="0"/>
     </w:p>
     <w:sectPr>
       <w:headerReference w:type="even" r:id="rId8"/>

</xml_diff>